<commit_message>
Updated the distribution statement that should exist in the documentation.
DISTRIBUTION A: Approved for Public Release; Distribution Unlimited (Case Number: 88ABW-2015-3145)
</commit_message>
<xml_diff>
--- a/Requirements/Coupled Tanks Reqs [Basic].docx
+++ b/Requirements/Coupled Tanks Reqs [Basic].docx
@@ -2,6 +2,8 @@
 <file path=word/document.xml><?xml version="1.0" encoding="utf-8"?>
 <w:document xmlns:wpc="http://schemas.microsoft.com/office/word/2010/wordprocessingCanvas" xmlns:mc="http://schemas.openxmlformats.org/markup-compatibility/2006" xmlns:o="urn:schemas-microsoft-com:office:office" xmlns:r="http://schemas.openxmlformats.org/officeDocument/2006/relationships" xmlns:m="http://schemas.openxmlformats.org/officeDocument/2006/math" xmlns:v="urn:schemas-microsoft-com:vml" xmlns:wp14="http://schemas.microsoft.com/office/word/2010/wordprocessingDrawing" xmlns:wp="http://schemas.openxmlformats.org/drawingml/2006/wordprocessingDrawing" xmlns:w10="urn:schemas-microsoft-com:office:word" xmlns:w="http://schemas.openxmlformats.org/wordprocessingml/2006/main" xmlns:w14="http://schemas.microsoft.com/office/word/2010/wordml" xmlns:w15="http://schemas.microsoft.com/office/word/2012/wordml" xmlns:wpg="http://schemas.microsoft.com/office/word/2010/wordprocessingGroup" xmlns:wpi="http://schemas.microsoft.com/office/word/2010/wordprocessingInk" xmlns:wne="http://schemas.microsoft.com/office/word/2006/wordml" xmlns:wps="http://schemas.microsoft.com/office/word/2010/wordprocessingShape" mc:Ignorable="w14 w15 wp14">
   <w:body>
+    <w:bookmarkStart w:id="0" w:name="_GoBack" w:displacedByCustomXml="next"/>
+    <w:bookmarkEnd w:id="0" w:displacedByCustomXml="next"/>
     <w:sdt>
       <w:sdtPr>
         <w:rPr>
@@ -236,7 +238,7 @@
               </mc:Choice>
               <mc:Fallback>
                 <w:pict>
-                  <v:rect w14:anchorId="4F8280C6" id="Rectangle 36" o:spid="_x0000_s1026" style="position:absolute;margin-left:0;margin-top:48.8pt;width:242.85pt;height:525.4pt;z-index:251655168;visibility:visible;mso-wrap-style:square;mso-width-percent:400;mso-height-percent:0;mso-left-percent:440;mso-wrap-distance-left:9pt;mso-wrap-distance-top:0;mso-wrap-distance-right:9pt;mso-wrap-distance-bottom:0;mso-position-horizontal-relative:page;mso-position-vertical:absolute;mso-position-vertical-relative:page;mso-width-percent:400;mso-height-percent:0;mso-left-percent:440;mso-width-relative:page;mso-height-relative:page;v-text-anchor:middle" o:gfxdata="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" fillcolor="white [3212]" strokecolor="#938953 [1614]" strokeweight="1.25pt">
+                  <v:rect w14:anchorId="37891B89" id="Rectangle 36" o:spid="_x0000_s1026" style="position:absolute;margin-left:0;margin-top:48.8pt;width:242.85pt;height:525.4pt;z-index:251655168;visibility:visible;mso-wrap-style:square;mso-width-percent:400;mso-height-percent:0;mso-left-percent:440;mso-wrap-distance-left:9pt;mso-wrap-distance-top:0;mso-wrap-distance-right:9pt;mso-wrap-distance-bottom:0;mso-position-horizontal-relative:page;mso-position-vertical:absolute;mso-position-vertical-relative:page;mso-width-percent:400;mso-height-percent:0;mso-left-percent:440;mso-width-relative:page;mso-height-relative:page;v-text-anchor:middle" o:gfxdata="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" fillcolor="white [3212]" strokecolor="#938953 [1614]" strokeweight="1.25pt">
                     <v:path arrowok="t"/>
                     <w10:wrap anchorx="page" anchory="page"/>
                   </v:rect>
@@ -648,7 +650,7 @@
               </mc:Choice>
               <mc:Fallback>
                 <w:pict>
-                  <v:rect w14:anchorId="7420C877" id="Rectangle 37" o:spid="_x0000_s1026" style="position:absolute;margin-left:0;margin-top:0;width:226.4pt;height:9.35pt;z-index:251661312;visibility:visible;mso-wrap-style:square;mso-width-percent:370;mso-height-percent:0;mso-left-percent:455;mso-top-percent:690;mso-wrap-distance-left:9pt;mso-wrap-distance-top:0;mso-wrap-distance-right:9pt;mso-wrap-distance-bottom:0;mso-position-horizontal-relative:page;mso-position-vertical-relative:page;mso-width-percent:370;mso-height-percent:0;mso-left-percent:455;mso-top-percent:690;mso-width-relative:page;mso-height-relative:margin;v-text-anchor:middle" o:gfxdata="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" fillcolor="#4f81bd [3204]" stroked="f" strokeweight="2pt">
+                  <v:rect w14:anchorId="1DC01934" id="Rectangle 37" o:spid="_x0000_s1026" style="position:absolute;margin-left:0;margin-top:0;width:226.4pt;height:9.35pt;z-index:251661312;visibility:visible;mso-wrap-style:square;mso-width-percent:370;mso-height-percent:0;mso-left-percent:455;mso-top-percent:690;mso-wrap-distance-left:9pt;mso-wrap-distance-top:0;mso-wrap-distance-right:9pt;mso-wrap-distance-bottom:0;mso-position-horizontal-relative:page;mso-position-vertical-relative:page;mso-width-percent:370;mso-height-percent:0;mso-left-percent:455;mso-top-percent:690;mso-width-relative:page;mso-height-relative:margin;v-text-anchor:middle" o:gfxdata="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" fillcolor="#4f81bd [3204]" stroked="f" strokeweight="2pt">
                     <v:path arrowok="t"/>
                     <w10:wrap anchorx="page" anchory="page"/>
                   </v:rect>
@@ -841,8 +843,6 @@
             <w:br w:type="page"/>
           </w:r>
         </w:p>
-        <w:bookmarkStart w:id="0" w:name="_GoBack" w:displacedByCustomXml="next"/>
-        <w:bookmarkEnd w:id="0" w:displacedByCustomXml="next"/>
       </w:sdtContent>
     </w:sdt>
     <w:sdt>
@@ -9246,6 +9246,12 @@
   <w:p>
     <w:pPr>
       <w:pStyle w:val="Footer"/>
+      <w:rPr>
+        <w:rFonts w:asciiTheme="majorHAnsi" w:hAnsiTheme="majorHAnsi" w:cstheme="majorHAnsi"/>
+        <w:color w:val="000000"/>
+        <w:sz w:val="20"/>
+        <w:szCs w:val="20"/>
+      </w:rPr>
     </w:pPr>
     <w:r>
       <w:rPr>
@@ -9256,7 +9262,18 @@
         <w:sz w:val="20"/>
         <w:szCs w:val="20"/>
       </w:rPr>
-      <w:t>DISTRIBUTION C</w:t>
+      <w:t xml:space="preserve">DISTRIBUTION </w:t>
+    </w:r>
+    <w:r>
+      <w:rPr>
+        <w:rFonts w:asciiTheme="majorHAnsi" w:hAnsiTheme="majorHAnsi" w:cstheme="majorHAnsi"/>
+        <w:b/>
+        <w:bCs/>
+        <w:color w:val="000000"/>
+        <w:sz w:val="20"/>
+        <w:szCs w:val="20"/>
+      </w:rPr>
+      <w:t>A</w:t>
     </w:r>
     <w:r>
       <w:rPr>
@@ -9265,7 +9282,7 @@
         <w:sz w:val="20"/>
         <w:szCs w:val="20"/>
       </w:rPr>
-      <w:t>: Distribution authorized to U.S. Government Agencies and their contractors for Administrative or Operational Use (</w:t>
+      <w:t xml:space="preserve">: </w:t>
     </w:r>
     <w:r>
       <w:rPr>
@@ -9274,7 +9291,7 @@
         <w:sz w:val="20"/>
         <w:szCs w:val="20"/>
       </w:rPr>
-      <w:t>5</w:t>
+      <w:t>Approved for Public Release; Distribution</w:t>
     </w:r>
     <w:r>
       <w:rPr>
@@ -9283,7 +9300,7 @@
         <w:sz w:val="20"/>
         <w:szCs w:val="20"/>
       </w:rPr>
-      <w:t xml:space="preserve"> July </w:t>
+      <w:t xml:space="preserve"> </w:t>
     </w:r>
     <w:r>
       <w:rPr>
@@ -9292,7 +9309,7 @@
         <w:sz w:val="20"/>
         <w:szCs w:val="20"/>
       </w:rPr>
-      <w:t>201</w:t>
+      <w:t xml:space="preserve">Unlimited (Case Number: </w:t>
     </w:r>
     <w:r>
       <w:rPr>
@@ -9301,7 +9318,16 @@
         <w:sz w:val="20"/>
         <w:szCs w:val="20"/>
       </w:rPr>
-      <w:t>5</w:t>
+      <w:t>88ABW</w:t>
+    </w:r>
+    <w:r>
+      <w:rPr>
+        <w:rFonts w:ascii="Cambria Math" w:hAnsi="Cambria Math" w:cs="Cambria Math"/>
+        <w:color w:val="000000"/>
+        <w:sz w:val="20"/>
+        <w:szCs w:val="20"/>
+      </w:rPr>
+      <w:t>‐</w:t>
     </w:r>
     <w:r>
       <w:rPr>
@@ -9310,7 +9336,34 @@
         <w:sz w:val="20"/>
         <w:szCs w:val="20"/>
       </w:rPr>
-      <w:t>). Other requests for this document shall be referred to AFRL/RQQ, Wright Patterson AFB, OH.</w:t>
+      <w:t>2015</w:t>
+    </w:r>
+    <w:r>
+      <w:rPr>
+        <w:rFonts w:ascii="Cambria Math" w:hAnsi="Cambria Math" w:cs="Cambria Math"/>
+        <w:color w:val="000000"/>
+        <w:sz w:val="20"/>
+        <w:szCs w:val="20"/>
+      </w:rPr>
+      <w:t>‐</w:t>
+    </w:r>
+    <w:r>
+      <w:rPr>
+        <w:rFonts w:asciiTheme="majorHAnsi" w:hAnsiTheme="majorHAnsi" w:cstheme="majorHAnsi"/>
+        <w:color w:val="000000"/>
+        <w:sz w:val="20"/>
+        <w:szCs w:val="20"/>
+      </w:rPr>
+      <w:t>3145</w:t>
+    </w:r>
+    <w:r>
+      <w:rPr>
+        <w:rFonts w:asciiTheme="majorHAnsi" w:hAnsiTheme="majorHAnsi" w:cstheme="majorHAnsi"/>
+        <w:color w:val="000000"/>
+        <w:sz w:val="20"/>
+        <w:szCs w:val="20"/>
+      </w:rPr>
+      <w:t>)</w:t>
     </w:r>
   </w:p>
 </w:ftr>
@@ -9515,7 +9568,7 @@
 
 <file path=word/numbering.xml><?xml version="1.0" encoding="utf-8"?>
 <w:numbering xmlns:wpc="http://schemas.microsoft.com/office/word/2010/wordprocessingCanvas" xmlns:mc="http://schemas.openxmlformats.org/markup-compatibility/2006" xmlns:o="urn:schemas-microsoft-com:office:office" xmlns:r="http://schemas.openxmlformats.org/officeDocument/2006/relationships" xmlns:m="http://schemas.openxmlformats.org/officeDocument/2006/math" xmlns:v="urn:schemas-microsoft-com:vml" xmlns:wp14="http://schemas.microsoft.com/office/word/2010/wordprocessingDrawing" xmlns:wp="http://schemas.openxmlformats.org/drawingml/2006/wordprocessingDrawing" xmlns:w10="urn:schemas-microsoft-com:office:word" xmlns:w="http://schemas.openxmlformats.org/wordprocessingml/2006/main" xmlns:w14="http://schemas.microsoft.com/office/word/2010/wordml" xmlns:w15="http://schemas.microsoft.com/office/word/2012/wordml" xmlns:wpg="http://schemas.microsoft.com/office/word/2010/wordprocessingGroup" xmlns:wpi="http://schemas.microsoft.com/office/word/2010/wordprocessingInk" xmlns:wne="http://schemas.microsoft.com/office/word/2006/wordml" xmlns:wps="http://schemas.microsoft.com/office/word/2010/wordprocessingShape" mc:Ignorable="w14 w15 wp14">
-  <w:abstractNum w:abstractNumId="0">
+  <w:abstractNum w:abstractNumId="0" w15:restartNumberingAfterBreak="0">
     <w:nsid w:val="02D130D7"/>
     <w:multiLevelType w:val="hybridMultilevel"/>
     <w:tmpl w:val="D0226006"/>
@@ -9628,7 +9681,7 @@
       </w:rPr>
     </w:lvl>
   </w:abstractNum>
-  <w:abstractNum w:abstractNumId="1">
+  <w:abstractNum w:abstractNumId="1" w15:restartNumberingAfterBreak="0">
     <w:nsid w:val="06F75CE7"/>
     <w:multiLevelType w:val="hybridMultilevel"/>
     <w:tmpl w:val="809C56C0"/>
@@ -9720,7 +9773,7 @@
       </w:pPr>
     </w:lvl>
   </w:abstractNum>
-  <w:abstractNum w:abstractNumId="2">
+  <w:abstractNum w:abstractNumId="2" w15:restartNumberingAfterBreak="0">
     <w:nsid w:val="12EE75AA"/>
     <w:multiLevelType w:val="hybridMultilevel"/>
     <w:tmpl w:val="14B4BF2E"/>
@@ -9810,7 +9863,7 @@
       </w:pPr>
     </w:lvl>
   </w:abstractNum>
-  <w:abstractNum w:abstractNumId="3">
+  <w:abstractNum w:abstractNumId="3" w15:restartNumberingAfterBreak="0">
     <w:nsid w:val="26BE73A4"/>
     <w:multiLevelType w:val="hybridMultilevel"/>
     <w:tmpl w:val="1E34F30A"/>
@@ -9899,7 +9952,7 @@
       </w:pPr>
     </w:lvl>
   </w:abstractNum>
-  <w:abstractNum w:abstractNumId="4">
+  <w:abstractNum w:abstractNumId="4" w15:restartNumberingAfterBreak="0">
     <w:nsid w:val="2BC569D3"/>
     <w:multiLevelType w:val="hybridMultilevel"/>
     <w:tmpl w:val="32C88FD6"/>
@@ -10012,7 +10065,7 @@
       </w:rPr>
     </w:lvl>
   </w:abstractNum>
-  <w:abstractNum w:abstractNumId="5">
+  <w:abstractNum w:abstractNumId="5" w15:restartNumberingAfterBreak="0">
     <w:nsid w:val="30334E95"/>
     <w:multiLevelType w:val="hybridMultilevel"/>
     <w:tmpl w:val="CCC6429C"/>
@@ -10102,7 +10155,7 @@
       </w:pPr>
     </w:lvl>
   </w:abstractNum>
-  <w:abstractNum w:abstractNumId="6">
+  <w:abstractNum w:abstractNumId="6" w15:restartNumberingAfterBreak="0">
     <w:nsid w:val="33311404"/>
     <w:multiLevelType w:val="multilevel"/>
     <w:tmpl w:val="8ECCB01E"/>
@@ -10221,7 +10274,7 @@
       </w:rPr>
     </w:lvl>
   </w:abstractNum>
-  <w:abstractNum w:abstractNumId="7">
+  <w:abstractNum w:abstractNumId="7" w15:restartNumberingAfterBreak="0">
     <w:nsid w:val="373534E9"/>
     <w:multiLevelType w:val="hybridMultilevel"/>
     <w:tmpl w:val="2C2ABB6E"/>
@@ -10312,7 +10365,7 @@
       </w:pPr>
     </w:lvl>
   </w:abstractNum>
-  <w:abstractNum w:abstractNumId="8">
+  <w:abstractNum w:abstractNumId="8" w15:restartNumberingAfterBreak="0">
     <w:nsid w:val="3BFE4FD9"/>
     <w:multiLevelType w:val="multilevel"/>
     <w:tmpl w:val="0E8EC624"/>
@@ -10432,7 +10485,7 @@
       </w:rPr>
     </w:lvl>
   </w:abstractNum>
-  <w:abstractNum w:abstractNumId="9">
+  <w:abstractNum w:abstractNumId="9" w15:restartNumberingAfterBreak="0">
     <w:nsid w:val="3EE514F6"/>
     <w:multiLevelType w:val="hybridMultilevel"/>
     <w:tmpl w:val="8B1AF51A"/>
@@ -10545,7 +10598,7 @@
       </w:rPr>
     </w:lvl>
   </w:abstractNum>
-  <w:abstractNum w:abstractNumId="10">
+  <w:abstractNum w:abstractNumId="10" w15:restartNumberingAfterBreak="0">
     <w:nsid w:val="41010779"/>
     <w:multiLevelType w:val="multilevel"/>
     <w:tmpl w:val="FE665CB8"/>
@@ -10663,7 +10716,7 @@
       </w:rPr>
     </w:lvl>
   </w:abstractNum>
-  <w:abstractNum w:abstractNumId="11">
+  <w:abstractNum w:abstractNumId="11" w15:restartNumberingAfterBreak="0">
     <w:nsid w:val="4974360A"/>
     <w:multiLevelType w:val="hybridMultilevel"/>
     <w:tmpl w:val="D180C006"/>
@@ -10776,7 +10829,7 @@
       </w:rPr>
     </w:lvl>
   </w:abstractNum>
-  <w:abstractNum w:abstractNumId="12">
+  <w:abstractNum w:abstractNumId="12" w15:restartNumberingAfterBreak="0">
     <w:nsid w:val="582E1762"/>
     <w:multiLevelType w:val="hybridMultilevel"/>
     <w:tmpl w:val="872AD5F0"/>
@@ -10889,7 +10942,7 @@
       </w:rPr>
     </w:lvl>
   </w:abstractNum>
-  <w:abstractNum w:abstractNumId="13">
+  <w:abstractNum w:abstractNumId="13" w15:restartNumberingAfterBreak="0">
     <w:nsid w:val="5AAF382C"/>
     <w:multiLevelType w:val="multilevel"/>
     <w:tmpl w:val="9134FBD4"/>
@@ -11006,7 +11059,7 @@
       </w:rPr>
     </w:lvl>
   </w:abstractNum>
-  <w:abstractNum w:abstractNumId="14">
+  <w:abstractNum w:abstractNumId="14" w15:restartNumberingAfterBreak="0">
     <w:nsid w:val="62D95D27"/>
     <w:multiLevelType w:val="multilevel"/>
     <w:tmpl w:val="62283182"/>
@@ -11147,7 +11200,7 @@
       </w:rPr>
     </w:lvl>
   </w:abstractNum>
-  <w:abstractNum w:abstractNumId="15">
+  <w:abstractNum w:abstractNumId="15" w15:restartNumberingAfterBreak="0">
     <w:nsid w:val="69EE2E1E"/>
     <w:multiLevelType w:val="multilevel"/>
     <w:tmpl w:val="B84A8334"/>
@@ -11265,7 +11318,7 @@
       </w:rPr>
     </w:lvl>
   </w:abstractNum>
-  <w:abstractNum w:abstractNumId="16">
+  <w:abstractNum w:abstractNumId="16" w15:restartNumberingAfterBreak="0">
     <w:nsid w:val="6F32310C"/>
     <w:multiLevelType w:val="hybridMultilevel"/>
     <w:tmpl w:val="C6683FB4"/>
@@ -15550,183 +15603,183 @@
     </dgm:pt>
   </dgm:ptLst>
   <dgm:cxnLst>
+    <dgm:cxn modelId="{37C6CC43-DF4A-4635-9F32-1120179FFCE7}" type="presOf" srcId="{7E37668C-CBE2-4557-B1B3-6216DDB28FF5}" destId="{A2570D02-83A8-4369-838A-5035789DF60A}" srcOrd="0" destOrd="0" presId="urn:microsoft.com/office/officeart/2005/8/layout/hierarchy2"/>
+    <dgm:cxn modelId="{99819EFD-43DA-4F3F-9536-CC7B477A271F}" type="presOf" srcId="{762EBA3D-0A94-49D0-808C-2AE42603E4BD}" destId="{D2609BAF-7E5D-4223-8DAA-0E2E180A6991}" srcOrd="0" destOrd="0" presId="urn:microsoft.com/office/officeart/2005/8/layout/hierarchy2"/>
+    <dgm:cxn modelId="{4B77D20F-F7C4-4662-84EF-47CC40172E9C}" type="presOf" srcId="{6E6C8BAF-0B7D-447C-8096-C6E66E5FA80B}" destId="{7F03E768-DED4-4D0C-AA0B-4159CE94C254}" srcOrd="1" destOrd="0" presId="urn:microsoft.com/office/officeart/2005/8/layout/hierarchy2"/>
+    <dgm:cxn modelId="{B337B536-845F-496E-8738-73A19316FA74}" type="presOf" srcId="{B810A821-5DE9-4B9F-8539-0A020F9DAF58}" destId="{F5D32EEC-3B92-4578-892F-759671C38449}" srcOrd="0" destOrd="0" presId="urn:microsoft.com/office/officeart/2005/8/layout/hierarchy2"/>
+    <dgm:cxn modelId="{53749281-1C35-4707-AEB9-77D494CDC9F7}" type="presOf" srcId="{35A2D9E1-EE60-48B7-BCBD-D01C5F7FDE80}" destId="{3D3E7795-19BC-417F-AED9-AA0FA594A793}" srcOrd="0" destOrd="0" presId="urn:microsoft.com/office/officeart/2005/8/layout/hierarchy2"/>
+    <dgm:cxn modelId="{679A8EEC-3572-4EAB-8D3A-18F2F6DD3343}" srcId="{3E80CFEB-9E61-4D3B-B46F-019A628AFE79}" destId="{58FFAE26-CA56-444D-8027-EECD1DA110E1}" srcOrd="0" destOrd="0" parTransId="{0E44FE73-1876-4108-9B8F-D7F963C2BF72}" sibTransId="{AA72AECE-E9A9-4B88-8437-BD69FA5651AE}"/>
+    <dgm:cxn modelId="{98C17B6C-A5B0-4F50-B0AA-53996EB08317}" type="presOf" srcId="{BC992729-A665-4B31-8154-DED3311F47E0}" destId="{20476C51-20D1-412A-8E09-128D0E2EEDE3}" srcOrd="0" destOrd="0" presId="urn:microsoft.com/office/officeart/2005/8/layout/hierarchy2"/>
+    <dgm:cxn modelId="{28F458C7-1AAA-44D8-90FC-1B7827A4A56A}" type="presOf" srcId="{72732597-05C4-4B99-9352-20B73B189AB6}" destId="{BA1CAD2B-1E44-48D2-95C2-BF5F7E2698C3}" srcOrd="0" destOrd="0" presId="urn:microsoft.com/office/officeart/2005/8/layout/hierarchy2"/>
+    <dgm:cxn modelId="{80190D1B-E421-47CE-A449-7DD860515F61}" type="presOf" srcId="{B810A821-5DE9-4B9F-8539-0A020F9DAF58}" destId="{59573D82-BA5C-423F-9AFF-26B00EE555D9}" srcOrd="1" destOrd="0" presId="urn:microsoft.com/office/officeart/2005/8/layout/hierarchy2"/>
+    <dgm:cxn modelId="{02A8E645-F134-4A13-91AA-EEA942AE3B41}" type="presOf" srcId="{8D5FB1E6-7AE3-475F-9ABA-753BF7E08008}" destId="{8BA96944-0ECE-4DAD-A461-E54FC57B2A31}" srcOrd="0" destOrd="0" presId="urn:microsoft.com/office/officeart/2005/8/layout/hierarchy2"/>
+    <dgm:cxn modelId="{CA101AC1-D732-4AE5-878F-6317BE9C648C}" type="presOf" srcId="{F57D8AF6-0F05-4FB5-83DA-B2FDFE86D8BE}" destId="{F482CA83-7F57-49A1-8E5A-FE610DF8DC5F}" srcOrd="0" destOrd="0" presId="urn:microsoft.com/office/officeart/2005/8/layout/hierarchy2"/>
+    <dgm:cxn modelId="{E08596BD-E4C4-4A34-9CCE-EBD67F8E6E8C}" srcId="{64CAC016-4A49-45F2-A394-E83A3FAB198C}" destId="{D5E8EA33-881F-4292-94C8-CF4DA77AFD8A}" srcOrd="0" destOrd="0" parTransId="{ED74255F-3372-4C7A-A24A-31C4B9A89ADA}" sibTransId="{ECC014C5-854D-44B6-8111-BA5E31CEE86E}"/>
+    <dgm:cxn modelId="{647167F9-4C98-4499-89CB-847D480A7084}" type="presOf" srcId="{2D0447C0-5778-4E5F-A5E7-C2FE9A2454C2}" destId="{D5F54648-5792-4E1A-AF16-8BA1A18E4791}" srcOrd="0" destOrd="0" presId="urn:microsoft.com/office/officeart/2005/8/layout/hierarchy2"/>
+    <dgm:cxn modelId="{EFCEFED3-E33A-4A8F-AEFF-841EE8CA296B}" type="presOf" srcId="{AD416477-C35E-4D36-8519-4EB312A2C3B6}" destId="{77287D18-E782-4343-BF16-8FFBAA86BE99}" srcOrd="1" destOrd="0" presId="urn:microsoft.com/office/officeart/2005/8/layout/hierarchy2"/>
+    <dgm:cxn modelId="{2D4893B7-7400-40A3-9609-4E1CED1FC6DE}" srcId="{24B250B9-3B78-4A54-835B-0DD9A74798C8}" destId="{08F56CAF-30F6-42D4-A7FF-EF1D89D418E3}" srcOrd="3" destOrd="0" parTransId="{D4396AB2-6CF7-4762-8524-D7F0307D37BE}" sibTransId="{74DD17E5-DC2B-4A3F-9771-DA4951D6342A}"/>
+    <dgm:cxn modelId="{50258748-A91A-41F2-AB8D-7A4E92A31A75}" type="presOf" srcId="{08F56CAF-30F6-42D4-A7FF-EF1D89D418E3}" destId="{350AA7A3-B25F-4C45-9D50-012864EE79C1}" srcOrd="0" destOrd="0" presId="urn:microsoft.com/office/officeart/2005/8/layout/hierarchy2"/>
+    <dgm:cxn modelId="{101D3723-FEF4-4E19-BEAE-077FBB0E55F9}" type="presOf" srcId="{96193BCD-9621-4696-8E7B-447978CF626E}" destId="{F5F5CB33-7D25-4AC4-BD01-6E1C223FF2E2}" srcOrd="0" destOrd="0" presId="urn:microsoft.com/office/officeart/2005/8/layout/hierarchy2"/>
+    <dgm:cxn modelId="{E7797D55-3968-49EA-8320-94C09D014EA5}" type="presOf" srcId="{1C8D5C52-5A2E-4AC4-B4CC-07CAA4204A47}" destId="{48CD3245-FC90-4F1F-BB60-F5890BF24386}" srcOrd="0" destOrd="0" presId="urn:microsoft.com/office/officeart/2005/8/layout/hierarchy2"/>
+    <dgm:cxn modelId="{0CD4A1D6-8EA3-4E90-9019-BB28F3AD78AD}" type="presOf" srcId="{3F9BE372-1AFB-40F0-9E6F-86E5A7D3AB9B}" destId="{B08AE64A-B46A-4F27-BD3E-FEFF8822E1C8}" srcOrd="0" destOrd="0" presId="urn:microsoft.com/office/officeart/2005/8/layout/hierarchy2"/>
+    <dgm:cxn modelId="{08BB2973-7C7A-4B89-B617-C6F942274703}" type="presOf" srcId="{B8738F4F-7A2E-4A30-BBA5-D2F017C3DCD3}" destId="{0BFFAB8E-C2C2-4109-9D55-FEC84CF06EDC}" srcOrd="1" destOrd="0" presId="urn:microsoft.com/office/officeart/2005/8/layout/hierarchy2"/>
+    <dgm:cxn modelId="{2559A455-2227-4E40-891A-13E774F15241}" srcId="{35A2D9E1-EE60-48B7-BCBD-D01C5F7FDE80}" destId="{72732597-05C4-4B99-9352-20B73B189AB6}" srcOrd="0" destOrd="0" parTransId="{D2CBC478-469F-4731-8981-D0C2C5DA7663}" sibTransId="{78F9AAFE-5DBA-48A7-9FF0-A16CA435116C}"/>
+    <dgm:cxn modelId="{707B9C9E-9EE6-49DA-B3BE-E72FF0B69618}" srcId="{24B250B9-3B78-4A54-835B-0DD9A74798C8}" destId="{7546F475-ACCD-4082-80EA-DE8741CD7A0E}" srcOrd="2" destOrd="0" parTransId="{94A69032-F504-4E83-99A0-139127656EDB}" sibTransId="{B324EEAC-423F-40B7-A293-CDF1BE48D8B5}"/>
+    <dgm:cxn modelId="{C783C834-F538-42C9-8E84-3F27F07EFC93}" type="presOf" srcId="{3B4475F7-9058-441E-8643-880D7595B10F}" destId="{3990DE00-0C5E-4E5C-9E1B-523640140E01}" srcOrd="0" destOrd="0" presId="urn:microsoft.com/office/officeart/2005/8/layout/hierarchy2"/>
+    <dgm:cxn modelId="{CA3207E4-8656-4E11-8179-4A9726C7CEE5}" type="presOf" srcId="{58FFAE26-CA56-444D-8027-EECD1DA110E1}" destId="{1E350B6B-CC1A-403C-97E4-785B16311B5B}" srcOrd="0" destOrd="0" presId="urn:microsoft.com/office/officeart/2005/8/layout/hierarchy2"/>
+    <dgm:cxn modelId="{65E6B759-9DC4-4DF8-81D2-DF1300E3AF32}" type="presOf" srcId="{3C0205B3-117A-458A-A49F-75D8052BA25B}" destId="{DC5C8C52-6A12-4E27-A1E5-7DA1A4BE9B25}" srcOrd="0" destOrd="0" presId="urn:microsoft.com/office/officeart/2005/8/layout/hierarchy2"/>
+    <dgm:cxn modelId="{69638F4C-CE9C-469C-988A-CE675A5AB724}" type="presOf" srcId="{CE3ED5BB-5EB9-4774-AEDA-1BA426A6C458}" destId="{5434BB50-A635-41F0-AAE7-ADF1E095FAEA}" srcOrd="0" destOrd="0" presId="urn:microsoft.com/office/officeart/2005/8/layout/hierarchy2"/>
+    <dgm:cxn modelId="{0408487D-7DC4-40C1-8AE3-FDBEA04C9F21}" type="presOf" srcId="{1C8D5C52-5A2E-4AC4-B4CC-07CAA4204A47}" destId="{FCAB4AB2-D08E-4907-A79D-E627D5F1EAF9}" srcOrd="1" destOrd="0" presId="urn:microsoft.com/office/officeart/2005/8/layout/hierarchy2"/>
+    <dgm:cxn modelId="{56BF580C-048D-4057-84F8-E3E3D09F3973}" srcId="{08F56CAF-30F6-42D4-A7FF-EF1D89D418E3}" destId="{3F9BE372-1AFB-40F0-9E6F-86E5A7D3AB9B}" srcOrd="0" destOrd="0" parTransId="{3B4475F7-9058-441E-8643-880D7595B10F}" sibTransId="{1EA7B56C-40A7-466A-AC20-8CFBB9EFF62D}"/>
+    <dgm:cxn modelId="{F336F700-36C3-4A03-9666-DD5C4CD9E4AC}" type="presOf" srcId="{6E6C8BAF-0B7D-447C-8096-C6E66E5FA80B}" destId="{919581A4-7D14-454A-8C12-31C18139BFE3}" srcOrd="0" destOrd="0" presId="urn:microsoft.com/office/officeart/2005/8/layout/hierarchy2"/>
+    <dgm:cxn modelId="{CBA6BB8D-83C9-4DA7-8997-B818F6515AD9}" srcId="{24B250B9-3B78-4A54-835B-0DD9A74798C8}" destId="{64CAC016-4A49-45F2-A394-E83A3FAB198C}" srcOrd="1" destOrd="0" parTransId="{1C8D5C52-5A2E-4AC4-B4CC-07CAA4204A47}" sibTransId="{CA402052-842C-42B8-AE38-FF3023192C81}"/>
+    <dgm:cxn modelId="{3F22ED30-6F2B-4739-822C-E5577163757A}" type="presOf" srcId="{0E44FE73-1876-4108-9B8F-D7F963C2BF72}" destId="{A41850B2-BA4D-4517-88C1-F592E4395FF0}" srcOrd="0" destOrd="0" presId="urn:microsoft.com/office/officeart/2005/8/layout/hierarchy2"/>
+    <dgm:cxn modelId="{DA767643-4BAB-4D45-892B-284D7DDD9DC8}" type="presOf" srcId="{7546F475-ACCD-4082-80EA-DE8741CD7A0E}" destId="{717CF3C3-C811-435A-9CB5-FD78FA2AC9F0}" srcOrd="0" destOrd="0" presId="urn:microsoft.com/office/officeart/2005/8/layout/hierarchy2"/>
+    <dgm:cxn modelId="{F1B510CB-8657-4D86-AA34-0AFD8AA15427}" type="presOf" srcId="{251A6C99-F653-43EF-90DD-652DF8CAC268}" destId="{A4F73A7A-744E-44BC-9652-BD079D749F49}" srcOrd="1" destOrd="0" presId="urn:microsoft.com/office/officeart/2005/8/layout/hierarchy2"/>
+    <dgm:cxn modelId="{F24C2CCD-6CD7-40E4-9DA1-80FE9897191E}" type="presOf" srcId="{3E80CFEB-9E61-4D3B-B46F-019A628AFE79}" destId="{CA4D474B-8B58-4642-A9FD-6F8B3F3B90B3}" srcOrd="0" destOrd="0" presId="urn:microsoft.com/office/officeart/2005/8/layout/hierarchy2"/>
+    <dgm:cxn modelId="{34418F1A-996D-4CA2-B2AE-DABEA63B2C6D}" type="presOf" srcId="{FB12C7D3-21B4-44D6-A89D-E909583EE41B}" destId="{8886318E-5FD8-4A08-95FE-143B32E0E9B1}" srcOrd="0" destOrd="0" presId="urn:microsoft.com/office/officeart/2005/8/layout/hierarchy2"/>
+    <dgm:cxn modelId="{55C8C74E-3139-47BF-A017-1CBDE6AD9D28}" srcId="{7546F475-ACCD-4082-80EA-DE8741CD7A0E}" destId="{3D228971-2254-4980-823B-96A774428084}" srcOrd="0" destOrd="0" parTransId="{B8738F4F-7A2E-4A30-BBA5-D2F017C3DCD3}" sibTransId="{4234F41A-3CF0-4DA3-B751-EC2FEB3E2000}"/>
+    <dgm:cxn modelId="{D504E6B6-4DAE-4AEF-8109-BB3FADE35404}" type="presOf" srcId="{2D6F8792-7E09-494D-841C-3C1C9420B093}" destId="{B2810C62-7E10-48E0-A798-3A3EDC5DCC6B}" srcOrd="1" destOrd="0" presId="urn:microsoft.com/office/officeart/2005/8/layout/hierarchy2"/>
+    <dgm:cxn modelId="{34626178-9DA1-483D-BF9F-3D030A65EC43}" type="presOf" srcId="{94A69032-F504-4E83-99A0-139127656EDB}" destId="{91AADF79-DFD0-4996-8E5C-75DA128E3818}" srcOrd="1" destOrd="0" presId="urn:microsoft.com/office/officeart/2005/8/layout/hierarchy2"/>
+    <dgm:cxn modelId="{A8D3B652-0CCE-4A5E-9A80-4C208DDBDF33}" type="presOf" srcId="{00C30C04-4B2C-4B8D-B7C1-BE8EA97D96A9}" destId="{59767D48-2DC5-4E4D-A77E-47B944B98935}" srcOrd="0" destOrd="0" presId="urn:microsoft.com/office/officeart/2005/8/layout/hierarchy2"/>
+    <dgm:cxn modelId="{75D30A32-A459-4AA7-A3C3-B38DB113BE75}" srcId="{762EBA3D-0A94-49D0-808C-2AE42603E4BD}" destId="{411F968D-D39C-4D59-AC06-F162C330CA5B}" srcOrd="0" destOrd="0" parTransId="{251A6C99-F653-43EF-90DD-652DF8CAC268}" sibTransId="{4EC4BC9A-08A5-4B7B-B56D-63DDC9A6E8A3}"/>
+    <dgm:cxn modelId="{40DFE92D-D7A5-4706-9FC4-B2B3FAD1182D}" type="presOf" srcId="{94A69032-F504-4E83-99A0-139127656EDB}" destId="{73493EE9-926D-4A1F-B5B9-243C28CE6294}" srcOrd="0" destOrd="0" presId="urn:microsoft.com/office/officeart/2005/8/layout/hierarchy2"/>
+    <dgm:cxn modelId="{FFEDE8D9-4D84-4153-84FE-5971A437E792}" type="presOf" srcId="{AD416477-C35E-4D36-8519-4EB312A2C3B6}" destId="{BAE200D0-FADB-4452-BF91-7E69C029F025}" srcOrd="0" destOrd="0" presId="urn:microsoft.com/office/officeart/2005/8/layout/hierarchy2"/>
+    <dgm:cxn modelId="{4987AB1C-7623-4E7B-A40D-27600FB69A95}" type="presOf" srcId="{77732347-A4C6-4DA0-A8B8-3BFFE8444CBD}" destId="{666A44CF-749A-4360-84CB-D10B99BE0F41}" srcOrd="0" destOrd="0" presId="urn:microsoft.com/office/officeart/2005/8/layout/hierarchy2"/>
+    <dgm:cxn modelId="{424A09F6-541E-4FE7-AD1D-AF53131603D0}" type="presOf" srcId="{59F5674D-32AC-4EE2-9D81-5884A9DF7654}" destId="{7CC27B4A-FFB8-439D-B985-4BCE5013CE37}" srcOrd="0" destOrd="0" presId="urn:microsoft.com/office/officeart/2005/8/layout/hierarchy2"/>
+    <dgm:cxn modelId="{399654C7-9E75-4338-BBED-F972793E5CB5}" srcId="{72732597-05C4-4B99-9352-20B73B189AB6}" destId="{24B250B9-3B78-4A54-835B-0DD9A74798C8}" srcOrd="0" destOrd="0" parTransId="{6E6C8BAF-0B7D-447C-8096-C6E66E5FA80B}" sibTransId="{68E65C91-D267-4538-88B8-91A37BD5FC1C}"/>
+    <dgm:cxn modelId="{E239BF66-C432-4682-9FCC-E59A1D41DCE5}" type="presOf" srcId="{D5E8EA33-881F-4292-94C8-CF4DA77AFD8A}" destId="{CE3C4CE5-0478-4FBD-B58D-4B2D9E44EAA7}" srcOrd="0" destOrd="0" presId="urn:microsoft.com/office/officeart/2005/8/layout/hierarchy2"/>
+    <dgm:cxn modelId="{FD7E510F-67FD-4A85-BC88-550F02D3E40F}" type="presOf" srcId="{ED74255F-3372-4C7A-A24A-31C4B9A89ADA}" destId="{31B2FEE3-016F-4186-9735-EEF7FE6B6799}" srcOrd="1" destOrd="0" presId="urn:microsoft.com/office/officeart/2005/8/layout/hierarchy2"/>
+    <dgm:cxn modelId="{8DC2DF6E-F084-4694-BA9F-8631F56D0C5D}" srcId="{762EBA3D-0A94-49D0-808C-2AE42603E4BD}" destId="{2D0447C0-5778-4E5F-A5E7-C2FE9A2454C2}" srcOrd="3" destOrd="0" parTransId="{77732347-A4C6-4DA0-A8B8-3BFFE8444CBD}" sibTransId="{074B03C2-C827-460B-97D2-0BB7F3A37677}"/>
+    <dgm:cxn modelId="{EAAEA9E3-A744-405B-87E1-4DA57E43EBB9}" srcId="{24B250B9-3B78-4A54-835B-0DD9A74798C8}" destId="{762EBA3D-0A94-49D0-808C-2AE42603E4BD}" srcOrd="0" destOrd="0" parTransId="{F57D8AF6-0F05-4FB5-83DA-B2FDFE86D8BE}" sibTransId="{AE798998-BA1E-4883-8BFC-686AA89342A8}"/>
+    <dgm:cxn modelId="{0C9488E5-A519-4C7D-9DBB-B899A6FCDAA5}" type="presOf" srcId="{F57D8AF6-0F05-4FB5-83DA-B2FDFE86D8BE}" destId="{A3FE5B04-C56E-4613-8F50-B8E39F25AA49}" srcOrd="1" destOrd="0" presId="urn:microsoft.com/office/officeart/2005/8/layout/hierarchy2"/>
+    <dgm:cxn modelId="{C9026ED7-9EE9-494C-9229-4F0749F8BE3F}" type="presOf" srcId="{B8C07FEA-B555-4761-B0B9-661B689481B6}" destId="{418AA0F9-7C96-4C7B-8345-2F4F4C156CFC}" srcOrd="1" destOrd="0" presId="urn:microsoft.com/office/officeart/2005/8/layout/hierarchy2"/>
+    <dgm:cxn modelId="{2DEF8624-0300-426A-8766-28EE4463704C}" type="presOf" srcId="{24B250B9-3B78-4A54-835B-0DD9A74798C8}" destId="{E8DEB4F3-06B1-4EEF-A690-62CFC0280B30}" srcOrd="0" destOrd="0" presId="urn:microsoft.com/office/officeart/2005/8/layout/hierarchy2"/>
+    <dgm:cxn modelId="{32CBFEC7-DEA8-4271-8F04-C11DF94E05A6}" type="presOf" srcId="{B1AC6FB9-0CB9-4DD2-9E2E-6F97C31616E1}" destId="{3177EBD1-A5FC-4AA4-912E-989F5AB57208}" srcOrd="0" destOrd="0" presId="urn:microsoft.com/office/officeart/2005/8/layout/hierarchy2"/>
+    <dgm:cxn modelId="{340A69D6-FB0F-4F94-9EC5-5106A5861AFE}" type="presOf" srcId="{B8738F4F-7A2E-4A30-BBA5-D2F017C3DCD3}" destId="{500AF16D-A825-4384-B62A-FD76FD85F274}" srcOrd="0" destOrd="0" presId="urn:microsoft.com/office/officeart/2005/8/layout/hierarchy2"/>
+    <dgm:cxn modelId="{3626308D-7200-4AE1-8620-55E4B2AD1E67}" type="presOf" srcId="{D4396AB2-6CF7-4762-8524-D7F0307D37BE}" destId="{CEEF6B1B-71A0-4671-B562-69D89316D83D}" srcOrd="0" destOrd="0" presId="urn:microsoft.com/office/officeart/2005/8/layout/hierarchy2"/>
+    <dgm:cxn modelId="{A40D176D-6577-4117-91C1-91CD8420256C}" type="presOf" srcId="{D4396AB2-6CF7-4762-8524-D7F0307D37BE}" destId="{3CF0F5E5-2046-4F5D-9EB3-FBF18052744C}" srcOrd="1" destOrd="0" presId="urn:microsoft.com/office/officeart/2005/8/layout/hierarchy2"/>
+    <dgm:cxn modelId="{BDA102E8-F9BB-4607-8F73-4ACD831EFA37}" type="presOf" srcId="{64CAC016-4A49-45F2-A394-E83A3FAB198C}" destId="{C20D5CD5-5CEA-4718-B9BD-99610164C19E}" srcOrd="0" destOrd="0" presId="urn:microsoft.com/office/officeart/2005/8/layout/hierarchy2"/>
+    <dgm:cxn modelId="{F95144BA-AB2A-4A9E-A10A-3BADFA175169}" type="presOf" srcId="{5F81306C-61D8-4F62-8A08-23A4618AE148}" destId="{16B205C0-EDA0-4DD9-917C-A7D68FF8BEF0}" srcOrd="0" destOrd="0" presId="urn:microsoft.com/office/officeart/2005/8/layout/hierarchy2"/>
+    <dgm:cxn modelId="{4E37E80A-A3E6-49D6-845F-55DBF7799D20}" type="presOf" srcId="{3D228971-2254-4980-823B-96A774428084}" destId="{CC6403B4-2749-4A2D-8CE9-EC17A0731C2E}" srcOrd="0" destOrd="0" presId="urn:microsoft.com/office/officeart/2005/8/layout/hierarchy2"/>
+    <dgm:cxn modelId="{68C4E13E-2A5E-4951-920F-ED6090125582}" type="presOf" srcId="{411F968D-D39C-4D59-AC06-F162C330CA5B}" destId="{84E938A6-E2D0-4EF2-8A60-58989E1F62E5}" srcOrd="0" destOrd="0" presId="urn:microsoft.com/office/officeart/2005/8/layout/hierarchy2"/>
+    <dgm:cxn modelId="{72D3ED88-F43B-4FB6-9BAE-AC08FCAA5E45}" type="presOf" srcId="{251A6C99-F653-43EF-90DD-652DF8CAC268}" destId="{46876F4B-A5A6-423A-88CA-0A41296BAF7C}" srcOrd="0" destOrd="0" presId="urn:microsoft.com/office/officeart/2005/8/layout/hierarchy2"/>
+    <dgm:cxn modelId="{91A6BC1A-E247-4502-A785-A9D2AFA5BA7A}" srcId="{72732597-05C4-4B99-9352-20B73B189AB6}" destId="{3E80CFEB-9E61-4D3B-B46F-019A628AFE79}" srcOrd="1" destOrd="0" parTransId="{2D6F8792-7E09-494D-841C-3C1C9420B093}" sibTransId="{C1B65A94-0EAD-4DE6-B9EC-EBFAEC350020}"/>
+    <dgm:cxn modelId="{CF494A87-C5BA-431F-8893-529FD83155C5}" srcId="{762EBA3D-0A94-49D0-808C-2AE42603E4BD}" destId="{7E37668C-CBE2-4557-B1B3-6216DDB28FF5}" srcOrd="1" destOrd="0" parTransId="{AD416477-C35E-4D36-8519-4EB312A2C3B6}" sibTransId="{03301731-A5CC-4102-B64A-88CD07A2BCEC}"/>
+    <dgm:cxn modelId="{9EE7DB26-F84E-4AB7-BD5E-E94458F54C29}" type="presOf" srcId="{77732347-A4C6-4DA0-A8B8-3BFFE8444CBD}" destId="{B4D55B4E-1295-48E8-ACAB-70E41BBA2A8E}" srcOrd="1" destOrd="0" presId="urn:microsoft.com/office/officeart/2005/8/layout/hierarchy2"/>
+    <dgm:cxn modelId="{663E14DA-AE5F-48CC-AD3F-0B95E782364B}" srcId="{7546F475-ACCD-4082-80EA-DE8741CD7A0E}" destId="{5F81306C-61D8-4F62-8A08-23A4618AE148}" srcOrd="2" destOrd="0" parTransId="{96193BCD-9621-4696-8E7B-447978CF626E}" sibTransId="{832A1B82-B654-4C27-822F-F63ADB3FED79}"/>
+    <dgm:cxn modelId="{5ADB164F-F7C1-44B6-97FE-D4FD879FD751}" type="presOf" srcId="{ED74255F-3372-4C7A-A24A-31C4B9A89ADA}" destId="{B85F1F8F-B436-4C6B-8B1A-26471790C0CF}" srcOrd="0" destOrd="0" presId="urn:microsoft.com/office/officeart/2005/8/layout/hierarchy2"/>
+    <dgm:cxn modelId="{809FF154-1EDE-4A52-B88A-849497D7DF60}" type="presOf" srcId="{CE3ED5BB-5EB9-4774-AEDA-1BA426A6C458}" destId="{BB9E3184-6081-4518-9F8B-36F10CE82E07}" srcOrd="1" destOrd="0" presId="urn:microsoft.com/office/officeart/2005/8/layout/hierarchy2"/>
+    <dgm:cxn modelId="{C6EC846B-9BB3-45FA-88B2-877FB44CE7F2}" srcId="{762EBA3D-0A94-49D0-808C-2AE42603E4BD}" destId="{8D5FB1E6-7AE3-475F-9ABA-753BF7E08008}" srcOrd="2" destOrd="0" parTransId="{00C30C04-4B2C-4B8D-B7C1-BE8EA97D96A9}" sibTransId="{5BAA5A34-0515-4EBF-87A8-8378F395F6F6}"/>
+    <dgm:cxn modelId="{71205E47-3289-455D-955C-447C19293355}" srcId="{762EBA3D-0A94-49D0-808C-2AE42603E4BD}" destId="{59F5674D-32AC-4EE2-9D81-5884A9DF7654}" srcOrd="4" destOrd="0" parTransId="{B810A821-5DE9-4B9F-8539-0A020F9DAF58}" sibTransId="{EEBC80E9-C11A-44E8-AEC8-6480532EACCE}"/>
+    <dgm:cxn modelId="{0BD33F36-3C59-44F0-8884-AB2A6A4E9A70}" type="presOf" srcId="{00C30C04-4B2C-4B8D-B7C1-BE8EA97D96A9}" destId="{475C87D4-CD80-4B64-B4CC-C158122F5D1E}" srcOrd="1" destOrd="0" presId="urn:microsoft.com/office/officeart/2005/8/layout/hierarchy2"/>
+    <dgm:cxn modelId="{CA1116BE-E31E-4323-A0EB-FBE12C06771B}" type="presOf" srcId="{3B4475F7-9058-441E-8643-880D7595B10F}" destId="{B10E7CCA-2650-49B6-938A-FA5BDE28CFB2}" srcOrd="1" destOrd="0" presId="urn:microsoft.com/office/officeart/2005/8/layout/hierarchy2"/>
+    <dgm:cxn modelId="{60668E02-33F8-433D-9F56-44FF686449B2}" type="presOf" srcId="{0E44FE73-1876-4108-9B8F-D7F963C2BF72}" destId="{191D460F-7E36-42DB-91E6-40EFE271374D}" srcOrd="1" destOrd="0" presId="urn:microsoft.com/office/officeart/2005/8/layout/hierarchy2"/>
+    <dgm:cxn modelId="{9A0BA781-677C-4462-BEA5-AFA9278E47DE}" type="presOf" srcId="{B8C07FEA-B555-4761-B0B9-661B689481B6}" destId="{5B5E1358-76BB-458E-B207-8E5B098A9934}" srcOrd="0" destOrd="0" presId="urn:microsoft.com/office/officeart/2005/8/layout/hierarchy2"/>
+    <dgm:cxn modelId="{E4904F19-244D-4DA7-A7C2-15C500C3A492}" type="presOf" srcId="{BC992729-A665-4B31-8154-DED3311F47E0}" destId="{F94AF2CF-4B54-49C7-AA8D-FFD68F379D8E}" srcOrd="1" destOrd="0" presId="urn:microsoft.com/office/officeart/2005/8/layout/hierarchy2"/>
+    <dgm:cxn modelId="{80E2219F-A174-4833-B69F-30E3F263395C}" srcId="{7546F475-ACCD-4082-80EA-DE8741CD7A0E}" destId="{B1AC6FB9-0CB9-4DD2-9E2E-6F97C31616E1}" srcOrd="1" destOrd="0" parTransId="{B8C07FEA-B555-4761-B0B9-661B689481B6}" sibTransId="{0D885959-64B9-4DEE-B216-2529B2ED5309}"/>
+    <dgm:cxn modelId="{B7A27C50-C3FF-4005-9E55-12E49EF9E8C8}" type="presOf" srcId="{2D6F8792-7E09-494D-841C-3C1C9420B093}" destId="{3A317BAE-F91F-457B-A340-F41E34D36910}" srcOrd="0" destOrd="0" presId="urn:microsoft.com/office/officeart/2005/8/layout/hierarchy2"/>
+    <dgm:cxn modelId="{A1ADBAE3-09E2-4C55-9DE9-0FFFBBFB6960}" srcId="{08F56CAF-30F6-42D4-A7FF-EF1D89D418E3}" destId="{3C0205B3-117A-458A-A49F-75D8052BA25B}" srcOrd="1" destOrd="0" parTransId="{CE3ED5BB-5EB9-4774-AEDA-1BA426A6C458}" sibTransId="{C7CEE21A-A492-4474-B816-C282B2620245}"/>
     <dgm:cxn modelId="{5D3E6438-C47D-424F-BF0B-AA494EF12A76}" srcId="{3E80CFEB-9E61-4D3B-B46F-019A628AFE79}" destId="{FB12C7D3-21B4-44D6-A89D-E909583EE41B}" srcOrd="1" destOrd="0" parTransId="{BC992729-A665-4B31-8154-DED3311F47E0}" sibTransId="{810CBEF4-20F8-4A04-9C20-41E643FC7B50}"/>
-    <dgm:cxn modelId="{F96B71B3-9C04-4B35-A1BA-99A6A877D745}" type="presOf" srcId="{77732347-A4C6-4DA0-A8B8-3BFFE8444CBD}" destId="{666A44CF-749A-4360-84CB-D10B99BE0F41}" srcOrd="0" destOrd="0" presId="urn:microsoft.com/office/officeart/2005/8/layout/hierarchy2"/>
-    <dgm:cxn modelId="{99DE753C-C888-48B4-AE86-FDDC0A4DC962}" type="presOf" srcId="{3D228971-2254-4980-823B-96A774428084}" destId="{CC6403B4-2749-4A2D-8CE9-EC17A0731C2E}" srcOrd="0" destOrd="0" presId="urn:microsoft.com/office/officeart/2005/8/layout/hierarchy2"/>
-    <dgm:cxn modelId="{562315C8-851B-421B-A31B-39F8176D342B}" type="presOf" srcId="{59F5674D-32AC-4EE2-9D81-5884A9DF7654}" destId="{7CC27B4A-FFB8-439D-B985-4BCE5013CE37}" srcOrd="0" destOrd="0" presId="urn:microsoft.com/office/officeart/2005/8/layout/hierarchy2"/>
-    <dgm:cxn modelId="{2D4893B7-7400-40A3-9609-4E1CED1FC6DE}" srcId="{24B250B9-3B78-4A54-835B-0DD9A74798C8}" destId="{08F56CAF-30F6-42D4-A7FF-EF1D89D418E3}" srcOrd="3" destOrd="0" parTransId="{D4396AB2-6CF7-4762-8524-D7F0307D37BE}" sibTransId="{74DD17E5-DC2B-4A3F-9771-DA4951D6342A}"/>
-    <dgm:cxn modelId="{D4E74B7D-2010-4D4E-9DDB-31161EF1E867}" type="presOf" srcId="{B8C07FEA-B555-4761-B0B9-661B689481B6}" destId="{5B5E1358-76BB-458E-B207-8E5B098A9934}" srcOrd="0" destOrd="0" presId="urn:microsoft.com/office/officeart/2005/8/layout/hierarchy2"/>
-    <dgm:cxn modelId="{D1E54678-9878-4BA5-B86E-660949153B5C}" type="presOf" srcId="{B1AC6FB9-0CB9-4DD2-9E2E-6F97C31616E1}" destId="{3177EBD1-A5FC-4AA4-912E-989F5AB57208}" srcOrd="0" destOrd="0" presId="urn:microsoft.com/office/officeart/2005/8/layout/hierarchy2"/>
-    <dgm:cxn modelId="{1883C3B9-79AF-4A80-BC66-5C81DA2F25F4}" type="presOf" srcId="{F57D8AF6-0F05-4FB5-83DA-B2FDFE86D8BE}" destId="{F482CA83-7F57-49A1-8E5A-FE610DF8DC5F}" srcOrd="0" destOrd="0" presId="urn:microsoft.com/office/officeart/2005/8/layout/hierarchy2"/>
-    <dgm:cxn modelId="{A470D825-5062-4551-B9F0-5122E7FC2BE6}" type="presOf" srcId="{3B4475F7-9058-441E-8643-880D7595B10F}" destId="{B10E7CCA-2650-49B6-938A-FA5BDE28CFB2}" srcOrd="1" destOrd="0" presId="urn:microsoft.com/office/officeart/2005/8/layout/hierarchy2"/>
-    <dgm:cxn modelId="{B0853331-01D6-4A4B-ADD5-E855E233B6A9}" type="presOf" srcId="{B8C07FEA-B555-4761-B0B9-661B689481B6}" destId="{418AA0F9-7C96-4C7B-8345-2F4F4C156CFC}" srcOrd="1" destOrd="0" presId="urn:microsoft.com/office/officeart/2005/8/layout/hierarchy2"/>
-    <dgm:cxn modelId="{E44E40D5-24C7-4A99-B46F-6F32506D1741}" type="presOf" srcId="{58FFAE26-CA56-444D-8027-EECD1DA110E1}" destId="{1E350B6B-CC1A-403C-97E4-785B16311B5B}" srcOrd="0" destOrd="0" presId="urn:microsoft.com/office/officeart/2005/8/layout/hierarchy2"/>
-    <dgm:cxn modelId="{B1325EE5-FCAC-43D9-99BA-15B0C94B5D8A}" type="presOf" srcId="{0E44FE73-1876-4108-9B8F-D7F963C2BF72}" destId="{191D460F-7E36-42DB-91E6-40EFE271374D}" srcOrd="1" destOrd="0" presId="urn:microsoft.com/office/officeart/2005/8/layout/hierarchy2"/>
-    <dgm:cxn modelId="{AD841E95-972E-4587-9B0C-CF3A8226DC35}" type="presOf" srcId="{CE3ED5BB-5EB9-4774-AEDA-1BA426A6C458}" destId="{BB9E3184-6081-4518-9F8B-36F10CE82E07}" srcOrd="1" destOrd="0" presId="urn:microsoft.com/office/officeart/2005/8/layout/hierarchy2"/>
-    <dgm:cxn modelId="{06B7D5E4-5011-446C-A225-8E2C2C95C898}" type="presOf" srcId="{B8738F4F-7A2E-4A30-BBA5-D2F017C3DCD3}" destId="{0BFFAB8E-C2C2-4109-9D55-FEC84CF06EDC}" srcOrd="1" destOrd="0" presId="urn:microsoft.com/office/officeart/2005/8/layout/hierarchy2"/>
-    <dgm:cxn modelId="{CD807FDE-88F5-407B-9461-9090EEED60CF}" type="presOf" srcId="{77732347-A4C6-4DA0-A8B8-3BFFE8444CBD}" destId="{B4D55B4E-1295-48E8-ACAB-70E41BBA2A8E}" srcOrd="1" destOrd="0" presId="urn:microsoft.com/office/officeart/2005/8/layout/hierarchy2"/>
-    <dgm:cxn modelId="{BFA2E18A-4D0F-4C23-ACFF-B71D06BE471B}" type="presOf" srcId="{ED74255F-3372-4C7A-A24A-31C4B9A89ADA}" destId="{B85F1F8F-B436-4C6B-8B1A-26471790C0CF}" srcOrd="0" destOrd="0" presId="urn:microsoft.com/office/officeart/2005/8/layout/hierarchy2"/>
-    <dgm:cxn modelId="{D581EA15-8878-418F-8F81-8B1B834903EC}" type="presOf" srcId="{251A6C99-F653-43EF-90DD-652DF8CAC268}" destId="{46876F4B-A5A6-423A-88CA-0A41296BAF7C}" srcOrd="0" destOrd="0" presId="urn:microsoft.com/office/officeart/2005/8/layout/hierarchy2"/>
-    <dgm:cxn modelId="{929AF051-81F2-4E8B-AF96-8618C8E33BDF}" type="presOf" srcId="{5F81306C-61D8-4F62-8A08-23A4618AE148}" destId="{16B205C0-EDA0-4DD9-917C-A7D68FF8BEF0}" srcOrd="0" destOrd="0" presId="urn:microsoft.com/office/officeart/2005/8/layout/hierarchy2"/>
-    <dgm:cxn modelId="{83E84B24-BD6C-4E92-BFE1-FE47FB5EA7E7}" type="presOf" srcId="{251A6C99-F653-43EF-90DD-652DF8CAC268}" destId="{A4F73A7A-744E-44BC-9652-BD079D749F49}" srcOrd="1" destOrd="0" presId="urn:microsoft.com/office/officeart/2005/8/layout/hierarchy2"/>
-    <dgm:cxn modelId="{698A45ED-449F-45AB-B5AD-FDDC722320BA}" type="presOf" srcId="{1C8D5C52-5A2E-4AC4-B4CC-07CAA4204A47}" destId="{FCAB4AB2-D08E-4907-A79D-E627D5F1EAF9}" srcOrd="1" destOrd="0" presId="urn:microsoft.com/office/officeart/2005/8/layout/hierarchy2"/>
-    <dgm:cxn modelId="{445CF8C0-09A5-4F07-8A19-9F82980FA73C}" type="presOf" srcId="{D4396AB2-6CF7-4762-8524-D7F0307D37BE}" destId="{3CF0F5E5-2046-4F5D-9EB3-FBF18052744C}" srcOrd="1" destOrd="0" presId="urn:microsoft.com/office/officeart/2005/8/layout/hierarchy2"/>
-    <dgm:cxn modelId="{4B107A88-5FC8-4BE8-9BC0-4F0F7C1C0159}" type="presOf" srcId="{D4396AB2-6CF7-4762-8524-D7F0307D37BE}" destId="{CEEF6B1B-71A0-4671-B562-69D89316D83D}" srcOrd="0" destOrd="0" presId="urn:microsoft.com/office/officeart/2005/8/layout/hierarchy2"/>
-    <dgm:cxn modelId="{663E14DA-AE5F-48CC-AD3F-0B95E782364B}" srcId="{7546F475-ACCD-4082-80EA-DE8741CD7A0E}" destId="{5F81306C-61D8-4F62-8A08-23A4618AE148}" srcOrd="2" destOrd="0" parTransId="{96193BCD-9621-4696-8E7B-447978CF626E}" sibTransId="{832A1B82-B654-4C27-822F-F63ADB3FED79}"/>
-    <dgm:cxn modelId="{BF327E50-0EA3-4986-B9DA-E6E1B414319D}" type="presOf" srcId="{BC992729-A665-4B31-8154-DED3311F47E0}" destId="{F94AF2CF-4B54-49C7-AA8D-FFD68F379D8E}" srcOrd="1" destOrd="0" presId="urn:microsoft.com/office/officeart/2005/8/layout/hierarchy2"/>
-    <dgm:cxn modelId="{FCD829E0-8A3D-4886-9C6E-11BBD5909225}" type="presOf" srcId="{411F968D-D39C-4D59-AC06-F162C330CA5B}" destId="{84E938A6-E2D0-4EF2-8A60-58989E1F62E5}" srcOrd="0" destOrd="0" presId="urn:microsoft.com/office/officeart/2005/8/layout/hierarchy2"/>
-    <dgm:cxn modelId="{F9FFA912-E5B4-4321-B668-4378A4DC9B6D}" type="presOf" srcId="{CE3ED5BB-5EB9-4774-AEDA-1BA426A6C458}" destId="{5434BB50-A635-41F0-AAE7-ADF1E095FAEA}" srcOrd="0" destOrd="0" presId="urn:microsoft.com/office/officeart/2005/8/layout/hierarchy2"/>
-    <dgm:cxn modelId="{F5F17926-3C00-46E6-8FC6-DE4588BCF5A4}" type="presOf" srcId="{F57D8AF6-0F05-4FB5-83DA-B2FDFE86D8BE}" destId="{A3FE5B04-C56E-4613-8F50-B8E39F25AA49}" srcOrd="1" destOrd="0" presId="urn:microsoft.com/office/officeart/2005/8/layout/hierarchy2"/>
-    <dgm:cxn modelId="{8DC2DF6E-F084-4694-BA9F-8631F56D0C5D}" srcId="{762EBA3D-0A94-49D0-808C-2AE42603E4BD}" destId="{2D0447C0-5778-4E5F-A5E7-C2FE9A2454C2}" srcOrd="3" destOrd="0" parTransId="{77732347-A4C6-4DA0-A8B8-3BFFE8444CBD}" sibTransId="{074B03C2-C827-460B-97D2-0BB7F3A37677}"/>
-    <dgm:cxn modelId="{23ED7630-5753-48C7-B885-831FD7FA92D2}" type="presOf" srcId="{6E6C8BAF-0B7D-447C-8096-C6E66E5FA80B}" destId="{919581A4-7D14-454A-8C12-31C18139BFE3}" srcOrd="0" destOrd="0" presId="urn:microsoft.com/office/officeart/2005/8/layout/hierarchy2"/>
-    <dgm:cxn modelId="{C39A384A-AE55-48BA-B516-4F23561C5375}" type="presOf" srcId="{96193BCD-9621-4696-8E7B-447978CF626E}" destId="{4759597D-FF03-45A3-AD94-88D4EB331826}" srcOrd="1" destOrd="0" presId="urn:microsoft.com/office/officeart/2005/8/layout/hierarchy2"/>
-    <dgm:cxn modelId="{F4E6D650-C3DB-48EF-BE90-D834180C2AC4}" type="presOf" srcId="{0E44FE73-1876-4108-9B8F-D7F963C2BF72}" destId="{A41850B2-BA4D-4517-88C1-F592E4395FF0}" srcOrd="0" destOrd="0" presId="urn:microsoft.com/office/officeart/2005/8/layout/hierarchy2"/>
-    <dgm:cxn modelId="{EAAEA9E3-A744-405B-87E1-4DA57E43EBB9}" srcId="{24B250B9-3B78-4A54-835B-0DD9A74798C8}" destId="{762EBA3D-0A94-49D0-808C-2AE42603E4BD}" srcOrd="0" destOrd="0" parTransId="{F57D8AF6-0F05-4FB5-83DA-B2FDFE86D8BE}" sibTransId="{AE798998-BA1E-4883-8BFC-686AA89342A8}"/>
-    <dgm:cxn modelId="{741D88DF-75E3-4765-B290-69AECBBB9936}" type="presOf" srcId="{00C30C04-4B2C-4B8D-B7C1-BE8EA97D96A9}" destId="{59767D48-2DC5-4E4D-A77E-47B944B98935}" srcOrd="0" destOrd="0" presId="urn:microsoft.com/office/officeart/2005/8/layout/hierarchy2"/>
-    <dgm:cxn modelId="{1A787441-9E86-4771-A59A-9A62AAF90FFA}" type="presOf" srcId="{6E6C8BAF-0B7D-447C-8096-C6E66E5FA80B}" destId="{7F03E768-DED4-4D0C-AA0B-4159CE94C254}" srcOrd="1" destOrd="0" presId="urn:microsoft.com/office/officeart/2005/8/layout/hierarchy2"/>
-    <dgm:cxn modelId="{18B64CA8-5CB8-44C6-BED0-251B0297BC74}" type="presOf" srcId="{2D6F8792-7E09-494D-841C-3C1C9420B093}" destId="{B2810C62-7E10-48E0-A798-3A3EDC5DCC6B}" srcOrd="1" destOrd="0" presId="urn:microsoft.com/office/officeart/2005/8/layout/hierarchy2"/>
-    <dgm:cxn modelId="{55C8C74E-3139-47BF-A017-1CBDE6AD9D28}" srcId="{7546F475-ACCD-4082-80EA-DE8741CD7A0E}" destId="{3D228971-2254-4980-823B-96A774428084}" srcOrd="0" destOrd="0" parTransId="{B8738F4F-7A2E-4A30-BBA5-D2F017C3DCD3}" sibTransId="{4234F41A-3CF0-4DA3-B751-EC2FEB3E2000}"/>
-    <dgm:cxn modelId="{EBAB78B4-FA18-4BDD-9782-4016AA787B10}" type="presOf" srcId="{35A2D9E1-EE60-48B7-BCBD-D01C5F7FDE80}" destId="{3D3E7795-19BC-417F-AED9-AA0FA594A793}" srcOrd="0" destOrd="0" presId="urn:microsoft.com/office/officeart/2005/8/layout/hierarchy2"/>
-    <dgm:cxn modelId="{879CD2DE-E5C0-46D5-988F-F6261037244E}" type="presOf" srcId="{AD416477-C35E-4D36-8519-4EB312A2C3B6}" destId="{BAE200D0-FADB-4452-BF91-7E69C029F025}" srcOrd="0" destOrd="0" presId="urn:microsoft.com/office/officeart/2005/8/layout/hierarchy2"/>
-    <dgm:cxn modelId="{E6ADF00E-948A-4339-8881-1F7220E5408F}" type="presOf" srcId="{B8738F4F-7A2E-4A30-BBA5-D2F017C3DCD3}" destId="{500AF16D-A825-4384-B62A-FD76FD85F274}" srcOrd="0" destOrd="0" presId="urn:microsoft.com/office/officeart/2005/8/layout/hierarchy2"/>
-    <dgm:cxn modelId="{075C8B81-D66D-4927-965E-4729F7140017}" type="presOf" srcId="{7E37668C-CBE2-4557-B1B3-6216DDB28FF5}" destId="{A2570D02-83A8-4369-838A-5035789DF60A}" srcOrd="0" destOrd="0" presId="urn:microsoft.com/office/officeart/2005/8/layout/hierarchy2"/>
-    <dgm:cxn modelId="{084FE12E-986B-4ECA-A6AE-DA3206D2E7E9}" type="presOf" srcId="{08F56CAF-30F6-42D4-A7FF-EF1D89D418E3}" destId="{350AA7A3-B25F-4C45-9D50-012864EE79C1}" srcOrd="0" destOrd="0" presId="urn:microsoft.com/office/officeart/2005/8/layout/hierarchy2"/>
-    <dgm:cxn modelId="{F0D378AD-AAB0-400C-ACBA-1DF40C6DFA71}" type="presOf" srcId="{94A69032-F504-4E83-99A0-139127656EDB}" destId="{91AADF79-DFD0-4996-8E5C-75DA128E3818}" srcOrd="1" destOrd="0" presId="urn:microsoft.com/office/officeart/2005/8/layout/hierarchy2"/>
-    <dgm:cxn modelId="{45C72C9B-08C3-44AC-8CE6-5132F785DA16}" type="presOf" srcId="{3B4475F7-9058-441E-8643-880D7595B10F}" destId="{3990DE00-0C5E-4E5C-9E1B-523640140E01}" srcOrd="0" destOrd="0" presId="urn:microsoft.com/office/officeart/2005/8/layout/hierarchy2"/>
-    <dgm:cxn modelId="{399654C7-9E75-4338-BBED-F972793E5CB5}" srcId="{72732597-05C4-4B99-9352-20B73B189AB6}" destId="{24B250B9-3B78-4A54-835B-0DD9A74798C8}" srcOrd="0" destOrd="0" parTransId="{6E6C8BAF-0B7D-447C-8096-C6E66E5FA80B}" sibTransId="{68E65C91-D267-4538-88B8-91A37BD5FC1C}"/>
-    <dgm:cxn modelId="{707B9C9E-9EE6-49DA-B3BE-E72FF0B69618}" srcId="{24B250B9-3B78-4A54-835B-0DD9A74798C8}" destId="{7546F475-ACCD-4082-80EA-DE8741CD7A0E}" srcOrd="2" destOrd="0" parTransId="{94A69032-F504-4E83-99A0-139127656EDB}" sibTransId="{B324EEAC-423F-40B7-A293-CDF1BE48D8B5}"/>
-    <dgm:cxn modelId="{2CB32B4C-7A3B-44E7-B8A0-9625277E1F03}" type="presOf" srcId="{B810A821-5DE9-4B9F-8539-0A020F9DAF58}" destId="{F5D32EEC-3B92-4578-892F-759671C38449}" srcOrd="0" destOrd="0" presId="urn:microsoft.com/office/officeart/2005/8/layout/hierarchy2"/>
-    <dgm:cxn modelId="{984BC183-38CA-4472-A741-A16DD76CF436}" type="presOf" srcId="{2D0447C0-5778-4E5F-A5E7-C2FE9A2454C2}" destId="{D5F54648-5792-4E1A-AF16-8BA1A18E4791}" srcOrd="0" destOrd="0" presId="urn:microsoft.com/office/officeart/2005/8/layout/hierarchy2"/>
-    <dgm:cxn modelId="{CF494A87-C5BA-431F-8893-529FD83155C5}" srcId="{762EBA3D-0A94-49D0-808C-2AE42603E4BD}" destId="{7E37668C-CBE2-4557-B1B3-6216DDB28FF5}" srcOrd="1" destOrd="0" parTransId="{AD416477-C35E-4D36-8519-4EB312A2C3B6}" sibTransId="{03301731-A5CC-4102-B64A-88CD07A2BCEC}"/>
-    <dgm:cxn modelId="{A5189536-D5BC-42FB-8245-51313F6B86C2}" type="presOf" srcId="{ED74255F-3372-4C7A-A24A-31C4B9A89ADA}" destId="{31B2FEE3-016F-4186-9735-EEF7FE6B6799}" srcOrd="1" destOrd="0" presId="urn:microsoft.com/office/officeart/2005/8/layout/hierarchy2"/>
-    <dgm:cxn modelId="{41A94990-3D65-4C39-9E1B-7EABED90CB42}" type="presOf" srcId="{94A69032-F504-4E83-99A0-139127656EDB}" destId="{73493EE9-926D-4A1F-B5B9-243C28CE6294}" srcOrd="0" destOrd="0" presId="urn:microsoft.com/office/officeart/2005/8/layout/hierarchy2"/>
-    <dgm:cxn modelId="{2173979B-54CF-4DF1-9279-3AF0C9A999FD}" type="presOf" srcId="{64CAC016-4A49-45F2-A394-E83A3FAB198C}" destId="{C20D5CD5-5CEA-4718-B9BD-99610164C19E}" srcOrd="0" destOrd="0" presId="urn:microsoft.com/office/officeart/2005/8/layout/hierarchy2"/>
-    <dgm:cxn modelId="{E600F46E-0085-4645-9AF0-7D690B7A9881}" type="presOf" srcId="{762EBA3D-0A94-49D0-808C-2AE42603E4BD}" destId="{D2609BAF-7E5D-4223-8DAA-0E2E180A6991}" srcOrd="0" destOrd="0" presId="urn:microsoft.com/office/officeart/2005/8/layout/hierarchy2"/>
-    <dgm:cxn modelId="{BE45DDE8-84B8-4F12-8A5B-17DF3A2CFFCB}" type="presOf" srcId="{7546F475-ACCD-4082-80EA-DE8741CD7A0E}" destId="{717CF3C3-C811-435A-9CB5-FD78FA2AC9F0}" srcOrd="0" destOrd="0" presId="urn:microsoft.com/office/officeart/2005/8/layout/hierarchy2"/>
-    <dgm:cxn modelId="{D6A81655-5638-4EC9-810E-EB1FBE509F41}" type="presOf" srcId="{B810A821-5DE9-4B9F-8539-0A020F9DAF58}" destId="{59573D82-BA5C-423F-9AFF-26B00EE555D9}" srcOrd="1" destOrd="0" presId="urn:microsoft.com/office/officeart/2005/8/layout/hierarchy2"/>
-    <dgm:cxn modelId="{C6EC846B-9BB3-45FA-88B2-877FB44CE7F2}" srcId="{762EBA3D-0A94-49D0-808C-2AE42603E4BD}" destId="{8D5FB1E6-7AE3-475F-9ABA-753BF7E08008}" srcOrd="2" destOrd="0" parTransId="{00C30C04-4B2C-4B8D-B7C1-BE8EA97D96A9}" sibTransId="{5BAA5A34-0515-4EBF-87A8-8378F395F6F6}"/>
-    <dgm:cxn modelId="{E08596BD-E4C4-4A34-9CCE-EBD67F8E6E8C}" srcId="{64CAC016-4A49-45F2-A394-E83A3FAB198C}" destId="{D5E8EA33-881F-4292-94C8-CF4DA77AFD8A}" srcOrd="0" destOrd="0" parTransId="{ED74255F-3372-4C7A-A24A-31C4B9A89ADA}" sibTransId="{ECC014C5-854D-44B6-8111-BA5E31CEE86E}"/>
-    <dgm:cxn modelId="{91A6BC1A-E247-4502-A785-A9D2AFA5BA7A}" srcId="{72732597-05C4-4B99-9352-20B73B189AB6}" destId="{3E80CFEB-9E61-4D3B-B46F-019A628AFE79}" srcOrd="1" destOrd="0" parTransId="{2D6F8792-7E09-494D-841C-3C1C9420B093}" sibTransId="{C1B65A94-0EAD-4DE6-B9EC-EBFAEC350020}"/>
-    <dgm:cxn modelId="{A282CB1B-AC5A-448B-B34B-B243A93BB328}" type="presOf" srcId="{AD416477-C35E-4D36-8519-4EB312A2C3B6}" destId="{77287D18-E782-4343-BF16-8FFBAA86BE99}" srcOrd="1" destOrd="0" presId="urn:microsoft.com/office/officeart/2005/8/layout/hierarchy2"/>
-    <dgm:cxn modelId="{71205E47-3289-455D-955C-447C19293355}" srcId="{762EBA3D-0A94-49D0-808C-2AE42603E4BD}" destId="{59F5674D-32AC-4EE2-9D81-5884A9DF7654}" srcOrd="4" destOrd="0" parTransId="{B810A821-5DE9-4B9F-8539-0A020F9DAF58}" sibTransId="{EEBC80E9-C11A-44E8-AEC8-6480532EACCE}"/>
-    <dgm:cxn modelId="{80E2219F-A174-4833-B69F-30E3F263395C}" srcId="{7546F475-ACCD-4082-80EA-DE8741CD7A0E}" destId="{B1AC6FB9-0CB9-4DD2-9E2E-6F97C31616E1}" srcOrd="1" destOrd="0" parTransId="{B8C07FEA-B555-4761-B0B9-661B689481B6}" sibTransId="{0D885959-64B9-4DEE-B216-2529B2ED5309}"/>
-    <dgm:cxn modelId="{D0A19AE9-E040-4B64-87DE-EF5A7EB67F50}" type="presOf" srcId="{D5E8EA33-881F-4292-94C8-CF4DA77AFD8A}" destId="{CE3C4CE5-0478-4FBD-B58D-4B2D9E44EAA7}" srcOrd="0" destOrd="0" presId="urn:microsoft.com/office/officeart/2005/8/layout/hierarchy2"/>
-    <dgm:cxn modelId="{C8BF4E0B-3283-4ECF-AC9F-C052DB1985CD}" type="presOf" srcId="{3E80CFEB-9E61-4D3B-B46F-019A628AFE79}" destId="{CA4D474B-8B58-4642-A9FD-6F8B3F3B90B3}" srcOrd="0" destOrd="0" presId="urn:microsoft.com/office/officeart/2005/8/layout/hierarchy2"/>
-    <dgm:cxn modelId="{679A8EEC-3572-4EAB-8D3A-18F2F6DD3343}" srcId="{3E80CFEB-9E61-4D3B-B46F-019A628AFE79}" destId="{58FFAE26-CA56-444D-8027-EECD1DA110E1}" srcOrd="0" destOrd="0" parTransId="{0E44FE73-1876-4108-9B8F-D7F963C2BF72}" sibTransId="{AA72AECE-E9A9-4B88-8437-BD69FA5651AE}"/>
-    <dgm:cxn modelId="{3391899C-C89A-4E60-92BC-82097CBF6837}" type="presOf" srcId="{2D6F8792-7E09-494D-841C-3C1C9420B093}" destId="{3A317BAE-F91F-457B-A340-F41E34D36910}" srcOrd="0" destOrd="0" presId="urn:microsoft.com/office/officeart/2005/8/layout/hierarchy2"/>
-    <dgm:cxn modelId="{85ADA2AD-3DB4-481C-B49D-6B481E364449}" type="presOf" srcId="{8D5FB1E6-7AE3-475F-9ABA-753BF7E08008}" destId="{8BA96944-0ECE-4DAD-A461-E54FC57B2A31}" srcOrd="0" destOrd="0" presId="urn:microsoft.com/office/officeart/2005/8/layout/hierarchy2"/>
-    <dgm:cxn modelId="{EC86C8CE-32EE-4341-9456-A257D7E4D6E5}" type="presOf" srcId="{BC992729-A665-4B31-8154-DED3311F47E0}" destId="{20476C51-20D1-412A-8E09-128D0E2EEDE3}" srcOrd="0" destOrd="0" presId="urn:microsoft.com/office/officeart/2005/8/layout/hierarchy2"/>
-    <dgm:cxn modelId="{6B9A04D0-6745-40B5-8971-8D0A7ABD478F}" type="presOf" srcId="{3F9BE372-1AFB-40F0-9E6F-86E5A7D3AB9B}" destId="{B08AE64A-B46A-4F27-BD3E-FEFF8822E1C8}" srcOrd="0" destOrd="0" presId="urn:microsoft.com/office/officeart/2005/8/layout/hierarchy2"/>
-    <dgm:cxn modelId="{6C4B4872-1A3D-4F1D-AA05-61F16FD38C47}" type="presOf" srcId="{00C30C04-4B2C-4B8D-B7C1-BE8EA97D96A9}" destId="{475C87D4-CD80-4B64-B4CC-C158122F5D1E}" srcOrd="1" destOrd="0" presId="urn:microsoft.com/office/officeart/2005/8/layout/hierarchy2"/>
-    <dgm:cxn modelId="{6EEB6046-18DA-4C2A-B4FA-F6D98CB64F10}" type="presOf" srcId="{96193BCD-9621-4696-8E7B-447978CF626E}" destId="{F5F5CB33-7D25-4AC4-BD01-6E1C223FF2E2}" srcOrd="0" destOrd="0" presId="urn:microsoft.com/office/officeart/2005/8/layout/hierarchy2"/>
-    <dgm:cxn modelId="{CBA6BB8D-83C9-4DA7-8997-B818F6515AD9}" srcId="{24B250B9-3B78-4A54-835B-0DD9A74798C8}" destId="{64CAC016-4A49-45F2-A394-E83A3FAB198C}" srcOrd="1" destOrd="0" parTransId="{1C8D5C52-5A2E-4AC4-B4CC-07CAA4204A47}" sibTransId="{CA402052-842C-42B8-AE38-FF3023192C81}"/>
-    <dgm:cxn modelId="{2559A455-2227-4E40-891A-13E774F15241}" srcId="{35A2D9E1-EE60-48B7-BCBD-D01C5F7FDE80}" destId="{72732597-05C4-4B99-9352-20B73B189AB6}" srcOrd="0" destOrd="0" parTransId="{D2CBC478-469F-4731-8981-D0C2C5DA7663}" sibTransId="{78F9AAFE-5DBA-48A7-9FF0-A16CA435116C}"/>
-    <dgm:cxn modelId="{A1ADBAE3-09E2-4C55-9DE9-0FFFBBFB6960}" srcId="{08F56CAF-30F6-42D4-A7FF-EF1D89D418E3}" destId="{3C0205B3-117A-458A-A49F-75D8052BA25B}" srcOrd="1" destOrd="0" parTransId="{CE3ED5BB-5EB9-4774-AEDA-1BA426A6C458}" sibTransId="{C7CEE21A-A492-4474-B816-C282B2620245}"/>
-    <dgm:cxn modelId="{AE302B8B-0D1E-47BB-8832-85E2CEE60597}" type="presOf" srcId="{24B250B9-3B78-4A54-835B-0DD9A74798C8}" destId="{E8DEB4F3-06B1-4EEF-A690-62CFC0280B30}" srcOrd="0" destOrd="0" presId="urn:microsoft.com/office/officeart/2005/8/layout/hierarchy2"/>
-    <dgm:cxn modelId="{56BF580C-048D-4057-84F8-E3E3D09F3973}" srcId="{08F56CAF-30F6-42D4-A7FF-EF1D89D418E3}" destId="{3F9BE372-1AFB-40F0-9E6F-86E5A7D3AB9B}" srcOrd="0" destOrd="0" parTransId="{3B4475F7-9058-441E-8643-880D7595B10F}" sibTransId="{1EA7B56C-40A7-466A-AC20-8CFBB9EFF62D}"/>
-    <dgm:cxn modelId="{75D30A32-A459-4AA7-A3C3-B38DB113BE75}" srcId="{762EBA3D-0A94-49D0-808C-2AE42603E4BD}" destId="{411F968D-D39C-4D59-AC06-F162C330CA5B}" srcOrd="0" destOrd="0" parTransId="{251A6C99-F653-43EF-90DD-652DF8CAC268}" sibTransId="{4EC4BC9A-08A5-4B7B-B56D-63DDC9A6E8A3}"/>
-    <dgm:cxn modelId="{6FAA8DE1-2917-45F1-8264-CE1935F61923}" type="presOf" srcId="{72732597-05C4-4B99-9352-20B73B189AB6}" destId="{BA1CAD2B-1E44-48D2-95C2-BF5F7E2698C3}" srcOrd="0" destOrd="0" presId="urn:microsoft.com/office/officeart/2005/8/layout/hierarchy2"/>
-    <dgm:cxn modelId="{D4CD8D9B-AF25-49C6-9C61-D42F43922E23}" type="presOf" srcId="{1C8D5C52-5A2E-4AC4-B4CC-07CAA4204A47}" destId="{48CD3245-FC90-4F1F-BB60-F5890BF24386}" srcOrd="0" destOrd="0" presId="urn:microsoft.com/office/officeart/2005/8/layout/hierarchy2"/>
-    <dgm:cxn modelId="{E6755799-02E6-42AB-ABFE-B0CF5EAE26B4}" type="presOf" srcId="{3C0205B3-117A-458A-A49F-75D8052BA25B}" destId="{DC5C8C52-6A12-4E27-A1E5-7DA1A4BE9B25}" srcOrd="0" destOrd="0" presId="urn:microsoft.com/office/officeart/2005/8/layout/hierarchy2"/>
-    <dgm:cxn modelId="{C6088DC2-74EA-4346-9DB8-9A85FEA3886E}" type="presOf" srcId="{FB12C7D3-21B4-44D6-A89D-E909583EE41B}" destId="{8886318E-5FD8-4A08-95FE-143B32E0E9B1}" srcOrd="0" destOrd="0" presId="urn:microsoft.com/office/officeart/2005/8/layout/hierarchy2"/>
-    <dgm:cxn modelId="{3393C18B-4E07-4583-862B-90A5A3CAC838}" type="presParOf" srcId="{3D3E7795-19BC-417F-AED9-AA0FA594A793}" destId="{58AA9994-5A04-4D64-B472-677184E02482}" srcOrd="0" destOrd="0" presId="urn:microsoft.com/office/officeart/2005/8/layout/hierarchy2"/>
-    <dgm:cxn modelId="{05905045-5BE7-4EDF-AB11-431199E7EBFF}" type="presParOf" srcId="{58AA9994-5A04-4D64-B472-677184E02482}" destId="{BA1CAD2B-1E44-48D2-95C2-BF5F7E2698C3}" srcOrd="0" destOrd="0" presId="urn:microsoft.com/office/officeart/2005/8/layout/hierarchy2"/>
-    <dgm:cxn modelId="{980D6AD9-8215-413E-AB4D-36DF4BFACE2B}" type="presParOf" srcId="{58AA9994-5A04-4D64-B472-677184E02482}" destId="{B027F42C-0030-4D83-BD9B-0CFC0E745BD9}" srcOrd="1" destOrd="0" presId="urn:microsoft.com/office/officeart/2005/8/layout/hierarchy2"/>
-    <dgm:cxn modelId="{33FF0746-DFC3-4507-9FA7-554EE51B195B}" type="presParOf" srcId="{B027F42C-0030-4D83-BD9B-0CFC0E745BD9}" destId="{919581A4-7D14-454A-8C12-31C18139BFE3}" srcOrd="0" destOrd="0" presId="urn:microsoft.com/office/officeart/2005/8/layout/hierarchy2"/>
-    <dgm:cxn modelId="{F179CF97-4BEC-4801-8CB0-5F7D4023ED97}" type="presParOf" srcId="{919581A4-7D14-454A-8C12-31C18139BFE3}" destId="{7F03E768-DED4-4D0C-AA0B-4159CE94C254}" srcOrd="0" destOrd="0" presId="urn:microsoft.com/office/officeart/2005/8/layout/hierarchy2"/>
-    <dgm:cxn modelId="{77314E79-98B4-4AFD-A94F-A65E35170B68}" type="presParOf" srcId="{B027F42C-0030-4D83-BD9B-0CFC0E745BD9}" destId="{040BCC06-0055-4358-B1F9-C9A4D9B70E1A}" srcOrd="1" destOrd="0" presId="urn:microsoft.com/office/officeart/2005/8/layout/hierarchy2"/>
-    <dgm:cxn modelId="{E6227554-5B31-4491-A62B-42CE4D196743}" type="presParOf" srcId="{040BCC06-0055-4358-B1F9-C9A4D9B70E1A}" destId="{E8DEB4F3-06B1-4EEF-A690-62CFC0280B30}" srcOrd="0" destOrd="0" presId="urn:microsoft.com/office/officeart/2005/8/layout/hierarchy2"/>
-    <dgm:cxn modelId="{B88559AA-A1FD-40E2-A48C-1B4F39995C1C}" type="presParOf" srcId="{040BCC06-0055-4358-B1F9-C9A4D9B70E1A}" destId="{86539676-7472-4189-AE97-FCB10A22A9DE}" srcOrd="1" destOrd="0" presId="urn:microsoft.com/office/officeart/2005/8/layout/hierarchy2"/>
-    <dgm:cxn modelId="{BDC34694-2769-4FAE-B3FB-3408A1A15532}" type="presParOf" srcId="{86539676-7472-4189-AE97-FCB10A22A9DE}" destId="{F482CA83-7F57-49A1-8E5A-FE610DF8DC5F}" srcOrd="0" destOrd="0" presId="urn:microsoft.com/office/officeart/2005/8/layout/hierarchy2"/>
-    <dgm:cxn modelId="{5C5FD294-9DFF-499E-92B1-D49EA35CB09A}" type="presParOf" srcId="{F482CA83-7F57-49A1-8E5A-FE610DF8DC5F}" destId="{A3FE5B04-C56E-4613-8F50-B8E39F25AA49}" srcOrd="0" destOrd="0" presId="urn:microsoft.com/office/officeart/2005/8/layout/hierarchy2"/>
-    <dgm:cxn modelId="{F6AC199D-A004-4732-9BE1-27C29D998C22}" type="presParOf" srcId="{86539676-7472-4189-AE97-FCB10A22A9DE}" destId="{206D2F50-7EA4-41A4-A334-CE7F761A24F9}" srcOrd="1" destOrd="0" presId="urn:microsoft.com/office/officeart/2005/8/layout/hierarchy2"/>
-    <dgm:cxn modelId="{FB5518FC-0305-4A7D-973C-0F8C093688C8}" type="presParOf" srcId="{206D2F50-7EA4-41A4-A334-CE7F761A24F9}" destId="{D2609BAF-7E5D-4223-8DAA-0E2E180A6991}" srcOrd="0" destOrd="0" presId="urn:microsoft.com/office/officeart/2005/8/layout/hierarchy2"/>
-    <dgm:cxn modelId="{24511622-69AC-4B14-836D-510D6A67E3CF}" type="presParOf" srcId="{206D2F50-7EA4-41A4-A334-CE7F761A24F9}" destId="{6F938CFE-FC22-43FD-B7EA-2DAAC2156AA3}" srcOrd="1" destOrd="0" presId="urn:microsoft.com/office/officeart/2005/8/layout/hierarchy2"/>
-    <dgm:cxn modelId="{BDB25E57-D82C-451C-80B2-6E1E0CBB6889}" type="presParOf" srcId="{6F938CFE-FC22-43FD-B7EA-2DAAC2156AA3}" destId="{46876F4B-A5A6-423A-88CA-0A41296BAF7C}" srcOrd="0" destOrd="0" presId="urn:microsoft.com/office/officeart/2005/8/layout/hierarchy2"/>
-    <dgm:cxn modelId="{4A96DA19-71F0-48D8-AB0F-D8DD251DAFB8}" type="presParOf" srcId="{46876F4B-A5A6-423A-88CA-0A41296BAF7C}" destId="{A4F73A7A-744E-44BC-9652-BD079D749F49}" srcOrd="0" destOrd="0" presId="urn:microsoft.com/office/officeart/2005/8/layout/hierarchy2"/>
-    <dgm:cxn modelId="{C966D0B2-631A-4CF3-97AE-E09CEF809359}" type="presParOf" srcId="{6F938CFE-FC22-43FD-B7EA-2DAAC2156AA3}" destId="{E29D4521-5950-404E-B76E-B7F9C2FD2CC3}" srcOrd="1" destOrd="0" presId="urn:microsoft.com/office/officeart/2005/8/layout/hierarchy2"/>
-    <dgm:cxn modelId="{55260D20-3E08-4BFE-8062-2E79DCC87A02}" type="presParOf" srcId="{E29D4521-5950-404E-B76E-B7F9C2FD2CC3}" destId="{84E938A6-E2D0-4EF2-8A60-58989E1F62E5}" srcOrd="0" destOrd="0" presId="urn:microsoft.com/office/officeart/2005/8/layout/hierarchy2"/>
-    <dgm:cxn modelId="{7B8F5AFA-0209-4871-AF44-77776728AE2A}" type="presParOf" srcId="{E29D4521-5950-404E-B76E-B7F9C2FD2CC3}" destId="{EA76E538-7642-4A4D-AE63-834ADB06D9F5}" srcOrd="1" destOrd="0" presId="urn:microsoft.com/office/officeart/2005/8/layout/hierarchy2"/>
-    <dgm:cxn modelId="{F74CAACF-62A9-4E4A-A8C9-CB2600A43CB1}" type="presParOf" srcId="{6F938CFE-FC22-43FD-B7EA-2DAAC2156AA3}" destId="{BAE200D0-FADB-4452-BF91-7E69C029F025}" srcOrd="2" destOrd="0" presId="urn:microsoft.com/office/officeart/2005/8/layout/hierarchy2"/>
-    <dgm:cxn modelId="{6A686A0D-9106-4150-A2DD-8BA0F330CB04}" type="presParOf" srcId="{BAE200D0-FADB-4452-BF91-7E69C029F025}" destId="{77287D18-E782-4343-BF16-8FFBAA86BE99}" srcOrd="0" destOrd="0" presId="urn:microsoft.com/office/officeart/2005/8/layout/hierarchy2"/>
-    <dgm:cxn modelId="{E97E2C91-F0E3-4B5C-AA61-28DEEA072AE7}" type="presParOf" srcId="{6F938CFE-FC22-43FD-B7EA-2DAAC2156AA3}" destId="{C08C30BB-1722-4C83-9045-0631C73F1CA2}" srcOrd="3" destOrd="0" presId="urn:microsoft.com/office/officeart/2005/8/layout/hierarchy2"/>
-    <dgm:cxn modelId="{47646549-18A0-49E6-9CFD-436CB14FA01F}" type="presParOf" srcId="{C08C30BB-1722-4C83-9045-0631C73F1CA2}" destId="{A2570D02-83A8-4369-838A-5035789DF60A}" srcOrd="0" destOrd="0" presId="urn:microsoft.com/office/officeart/2005/8/layout/hierarchy2"/>
-    <dgm:cxn modelId="{A370937F-3B03-4B8A-8DD8-B91EF5779044}" type="presParOf" srcId="{C08C30BB-1722-4C83-9045-0631C73F1CA2}" destId="{F61200A4-4B8A-4566-9157-C66CBF2FFCF7}" srcOrd="1" destOrd="0" presId="urn:microsoft.com/office/officeart/2005/8/layout/hierarchy2"/>
-    <dgm:cxn modelId="{98779CC6-0BAB-40A3-A44A-EAC7B9063486}" type="presParOf" srcId="{6F938CFE-FC22-43FD-B7EA-2DAAC2156AA3}" destId="{59767D48-2DC5-4E4D-A77E-47B944B98935}" srcOrd="4" destOrd="0" presId="urn:microsoft.com/office/officeart/2005/8/layout/hierarchy2"/>
-    <dgm:cxn modelId="{010068C4-7AB2-4A3E-9FDD-06E50BA55EFE}" type="presParOf" srcId="{59767D48-2DC5-4E4D-A77E-47B944B98935}" destId="{475C87D4-CD80-4B64-B4CC-C158122F5D1E}" srcOrd="0" destOrd="0" presId="urn:microsoft.com/office/officeart/2005/8/layout/hierarchy2"/>
-    <dgm:cxn modelId="{386DFE4B-C8F3-424F-ADFE-4C379266DAFD}" type="presParOf" srcId="{6F938CFE-FC22-43FD-B7EA-2DAAC2156AA3}" destId="{A12CA2F9-E749-4D8E-9461-EC936ED88C3B}" srcOrd="5" destOrd="0" presId="urn:microsoft.com/office/officeart/2005/8/layout/hierarchy2"/>
-    <dgm:cxn modelId="{ECA62B10-200E-4F06-A965-56F37EE9CD78}" type="presParOf" srcId="{A12CA2F9-E749-4D8E-9461-EC936ED88C3B}" destId="{8BA96944-0ECE-4DAD-A461-E54FC57B2A31}" srcOrd="0" destOrd="0" presId="urn:microsoft.com/office/officeart/2005/8/layout/hierarchy2"/>
-    <dgm:cxn modelId="{4FF23C86-9E87-4E7F-854B-DB72586D2271}" type="presParOf" srcId="{A12CA2F9-E749-4D8E-9461-EC936ED88C3B}" destId="{A7165674-21E0-49B3-B2C1-430A6EDDA4FB}" srcOrd="1" destOrd="0" presId="urn:microsoft.com/office/officeart/2005/8/layout/hierarchy2"/>
-    <dgm:cxn modelId="{3C7FEFE5-869B-4F78-9E29-7CAD3F011326}" type="presParOf" srcId="{6F938CFE-FC22-43FD-B7EA-2DAAC2156AA3}" destId="{666A44CF-749A-4360-84CB-D10B99BE0F41}" srcOrd="6" destOrd="0" presId="urn:microsoft.com/office/officeart/2005/8/layout/hierarchy2"/>
-    <dgm:cxn modelId="{88F61475-D1E4-4791-83C3-81D9FAF06AAA}" type="presParOf" srcId="{666A44CF-749A-4360-84CB-D10B99BE0F41}" destId="{B4D55B4E-1295-48E8-ACAB-70E41BBA2A8E}" srcOrd="0" destOrd="0" presId="urn:microsoft.com/office/officeart/2005/8/layout/hierarchy2"/>
-    <dgm:cxn modelId="{413C5BBA-1681-4A7B-A8E2-8B76856246AE}" type="presParOf" srcId="{6F938CFE-FC22-43FD-B7EA-2DAAC2156AA3}" destId="{8AFC330A-F306-4297-B9FC-D7ED65FF9E96}" srcOrd="7" destOrd="0" presId="urn:microsoft.com/office/officeart/2005/8/layout/hierarchy2"/>
-    <dgm:cxn modelId="{FA83068C-7292-4FDB-973F-6DB1242E1310}" type="presParOf" srcId="{8AFC330A-F306-4297-B9FC-D7ED65FF9E96}" destId="{D5F54648-5792-4E1A-AF16-8BA1A18E4791}" srcOrd="0" destOrd="0" presId="urn:microsoft.com/office/officeart/2005/8/layout/hierarchy2"/>
-    <dgm:cxn modelId="{8438451C-C5EB-488E-954B-8F0EC294DC8C}" type="presParOf" srcId="{8AFC330A-F306-4297-B9FC-D7ED65FF9E96}" destId="{A2834D46-027B-4899-A453-F66353A5F5FA}" srcOrd="1" destOrd="0" presId="urn:microsoft.com/office/officeart/2005/8/layout/hierarchy2"/>
-    <dgm:cxn modelId="{DE98FE1D-62EC-4837-A2D6-D749D4EA12BE}" type="presParOf" srcId="{6F938CFE-FC22-43FD-B7EA-2DAAC2156AA3}" destId="{F5D32EEC-3B92-4578-892F-759671C38449}" srcOrd="8" destOrd="0" presId="urn:microsoft.com/office/officeart/2005/8/layout/hierarchy2"/>
-    <dgm:cxn modelId="{F1DEC5D0-8C02-44F5-B516-E3322216FFA6}" type="presParOf" srcId="{F5D32EEC-3B92-4578-892F-759671C38449}" destId="{59573D82-BA5C-423F-9AFF-26B00EE555D9}" srcOrd="0" destOrd="0" presId="urn:microsoft.com/office/officeart/2005/8/layout/hierarchy2"/>
-    <dgm:cxn modelId="{F45162FD-ACFD-4EE6-8D35-AD32142A17DD}" type="presParOf" srcId="{6F938CFE-FC22-43FD-B7EA-2DAAC2156AA3}" destId="{C825DD2F-BBFA-4E44-9155-02FF624512AB}" srcOrd="9" destOrd="0" presId="urn:microsoft.com/office/officeart/2005/8/layout/hierarchy2"/>
-    <dgm:cxn modelId="{D9D82236-D99D-49F6-A4C4-2E0F52AB93BB}" type="presParOf" srcId="{C825DD2F-BBFA-4E44-9155-02FF624512AB}" destId="{7CC27B4A-FFB8-439D-B985-4BCE5013CE37}" srcOrd="0" destOrd="0" presId="urn:microsoft.com/office/officeart/2005/8/layout/hierarchy2"/>
-    <dgm:cxn modelId="{5EED7B91-E852-4E52-A6C8-7D35FE1B2E7B}" type="presParOf" srcId="{C825DD2F-BBFA-4E44-9155-02FF624512AB}" destId="{F986F2C3-EF26-47D4-913F-56E7356F2D8C}" srcOrd="1" destOrd="0" presId="urn:microsoft.com/office/officeart/2005/8/layout/hierarchy2"/>
-    <dgm:cxn modelId="{2A8C57AC-5FFA-4D23-9597-FD827F62192A}" type="presParOf" srcId="{86539676-7472-4189-AE97-FCB10A22A9DE}" destId="{48CD3245-FC90-4F1F-BB60-F5890BF24386}" srcOrd="2" destOrd="0" presId="urn:microsoft.com/office/officeart/2005/8/layout/hierarchy2"/>
-    <dgm:cxn modelId="{9A67E66D-924D-4775-8949-BD6210E56ECA}" type="presParOf" srcId="{48CD3245-FC90-4F1F-BB60-F5890BF24386}" destId="{FCAB4AB2-D08E-4907-A79D-E627D5F1EAF9}" srcOrd="0" destOrd="0" presId="urn:microsoft.com/office/officeart/2005/8/layout/hierarchy2"/>
-    <dgm:cxn modelId="{AB6B6108-E108-47DD-81B3-FF4CE7C4679E}" type="presParOf" srcId="{86539676-7472-4189-AE97-FCB10A22A9DE}" destId="{BA58BDA8-00AE-4A68-8A24-7D7ECF1B00AB}" srcOrd="3" destOrd="0" presId="urn:microsoft.com/office/officeart/2005/8/layout/hierarchy2"/>
-    <dgm:cxn modelId="{9416A3C7-8E45-4B92-9E9F-EF6FF81B9CB7}" type="presParOf" srcId="{BA58BDA8-00AE-4A68-8A24-7D7ECF1B00AB}" destId="{C20D5CD5-5CEA-4718-B9BD-99610164C19E}" srcOrd="0" destOrd="0" presId="urn:microsoft.com/office/officeart/2005/8/layout/hierarchy2"/>
-    <dgm:cxn modelId="{E20FE0C6-D0D3-47BB-8B37-BFDB3B04E50E}" type="presParOf" srcId="{BA58BDA8-00AE-4A68-8A24-7D7ECF1B00AB}" destId="{FD3D8A72-8877-459E-A03D-35DF05754BB8}" srcOrd="1" destOrd="0" presId="urn:microsoft.com/office/officeart/2005/8/layout/hierarchy2"/>
-    <dgm:cxn modelId="{F42D707E-F97E-4BFE-ADE6-F30C5A52D3C4}" type="presParOf" srcId="{FD3D8A72-8877-459E-A03D-35DF05754BB8}" destId="{B85F1F8F-B436-4C6B-8B1A-26471790C0CF}" srcOrd="0" destOrd="0" presId="urn:microsoft.com/office/officeart/2005/8/layout/hierarchy2"/>
-    <dgm:cxn modelId="{D6AD8E2A-294A-4C8C-93D0-53D74E04AB21}" type="presParOf" srcId="{B85F1F8F-B436-4C6B-8B1A-26471790C0CF}" destId="{31B2FEE3-016F-4186-9735-EEF7FE6B6799}" srcOrd="0" destOrd="0" presId="urn:microsoft.com/office/officeart/2005/8/layout/hierarchy2"/>
-    <dgm:cxn modelId="{C3CE4955-B2FB-438B-BA44-5E9785599029}" type="presParOf" srcId="{FD3D8A72-8877-459E-A03D-35DF05754BB8}" destId="{3194E991-B3C7-446F-83E9-83FCC59AB787}" srcOrd="1" destOrd="0" presId="urn:microsoft.com/office/officeart/2005/8/layout/hierarchy2"/>
-    <dgm:cxn modelId="{B581BE7F-85F6-4E27-BFBF-A17D34CB2F19}" type="presParOf" srcId="{3194E991-B3C7-446F-83E9-83FCC59AB787}" destId="{CE3C4CE5-0478-4FBD-B58D-4B2D9E44EAA7}" srcOrd="0" destOrd="0" presId="urn:microsoft.com/office/officeart/2005/8/layout/hierarchy2"/>
-    <dgm:cxn modelId="{006E0DE0-B0BA-4DBE-8F97-D4814BFD4EAD}" type="presParOf" srcId="{3194E991-B3C7-446F-83E9-83FCC59AB787}" destId="{52F29EE9-D993-48A2-8C0D-8AF88DF2C70F}" srcOrd="1" destOrd="0" presId="urn:microsoft.com/office/officeart/2005/8/layout/hierarchy2"/>
-    <dgm:cxn modelId="{C2FFD168-4ECB-4D79-8638-F444951FE825}" type="presParOf" srcId="{86539676-7472-4189-AE97-FCB10A22A9DE}" destId="{73493EE9-926D-4A1F-B5B9-243C28CE6294}" srcOrd="4" destOrd="0" presId="urn:microsoft.com/office/officeart/2005/8/layout/hierarchy2"/>
-    <dgm:cxn modelId="{B03B60B1-7D4F-4585-8267-85ACB1D38D23}" type="presParOf" srcId="{73493EE9-926D-4A1F-B5B9-243C28CE6294}" destId="{91AADF79-DFD0-4996-8E5C-75DA128E3818}" srcOrd="0" destOrd="0" presId="urn:microsoft.com/office/officeart/2005/8/layout/hierarchy2"/>
-    <dgm:cxn modelId="{D29B51D3-4C9F-4818-958A-1D57EA82917D}" type="presParOf" srcId="{86539676-7472-4189-AE97-FCB10A22A9DE}" destId="{E586496D-B5ED-4291-8A32-78D758789183}" srcOrd="5" destOrd="0" presId="urn:microsoft.com/office/officeart/2005/8/layout/hierarchy2"/>
-    <dgm:cxn modelId="{8EC1ED5E-A01A-4366-9577-1DF2E6E6C32C}" type="presParOf" srcId="{E586496D-B5ED-4291-8A32-78D758789183}" destId="{717CF3C3-C811-435A-9CB5-FD78FA2AC9F0}" srcOrd="0" destOrd="0" presId="urn:microsoft.com/office/officeart/2005/8/layout/hierarchy2"/>
-    <dgm:cxn modelId="{0E9FDEB9-C952-45E9-8BFC-A5AB3C9087BC}" type="presParOf" srcId="{E586496D-B5ED-4291-8A32-78D758789183}" destId="{F6EE0019-0789-4D52-810B-0DCE5BFA82FF}" srcOrd="1" destOrd="0" presId="urn:microsoft.com/office/officeart/2005/8/layout/hierarchy2"/>
-    <dgm:cxn modelId="{B579E962-4AC4-4620-B2B7-661B4956FFD3}" type="presParOf" srcId="{F6EE0019-0789-4D52-810B-0DCE5BFA82FF}" destId="{500AF16D-A825-4384-B62A-FD76FD85F274}" srcOrd="0" destOrd="0" presId="urn:microsoft.com/office/officeart/2005/8/layout/hierarchy2"/>
-    <dgm:cxn modelId="{7551C6C8-5B3B-41BC-B69A-8B5677CB27C0}" type="presParOf" srcId="{500AF16D-A825-4384-B62A-FD76FD85F274}" destId="{0BFFAB8E-C2C2-4109-9D55-FEC84CF06EDC}" srcOrd="0" destOrd="0" presId="urn:microsoft.com/office/officeart/2005/8/layout/hierarchy2"/>
-    <dgm:cxn modelId="{7F410DDC-324B-4825-92F4-0F65D79A38B2}" type="presParOf" srcId="{F6EE0019-0789-4D52-810B-0DCE5BFA82FF}" destId="{AC4D9FC5-7ED6-4ACE-9BA0-7CA121EBDC53}" srcOrd="1" destOrd="0" presId="urn:microsoft.com/office/officeart/2005/8/layout/hierarchy2"/>
-    <dgm:cxn modelId="{D19C6D0A-18E5-41C1-8ECB-2A3A4AA8B773}" type="presParOf" srcId="{AC4D9FC5-7ED6-4ACE-9BA0-7CA121EBDC53}" destId="{CC6403B4-2749-4A2D-8CE9-EC17A0731C2E}" srcOrd="0" destOrd="0" presId="urn:microsoft.com/office/officeart/2005/8/layout/hierarchy2"/>
-    <dgm:cxn modelId="{43F6C174-2640-43B6-8E88-8E10347846BF}" type="presParOf" srcId="{AC4D9FC5-7ED6-4ACE-9BA0-7CA121EBDC53}" destId="{98AF0107-4AC2-4244-A139-0EB8EC4313B6}" srcOrd="1" destOrd="0" presId="urn:microsoft.com/office/officeart/2005/8/layout/hierarchy2"/>
-    <dgm:cxn modelId="{293533E1-2488-449B-B6BE-69D4E17DDF40}" type="presParOf" srcId="{F6EE0019-0789-4D52-810B-0DCE5BFA82FF}" destId="{5B5E1358-76BB-458E-B207-8E5B098A9934}" srcOrd="2" destOrd="0" presId="urn:microsoft.com/office/officeart/2005/8/layout/hierarchy2"/>
-    <dgm:cxn modelId="{6395DCC2-D234-45DC-98D9-CBE03CDC99A3}" type="presParOf" srcId="{5B5E1358-76BB-458E-B207-8E5B098A9934}" destId="{418AA0F9-7C96-4C7B-8345-2F4F4C156CFC}" srcOrd="0" destOrd="0" presId="urn:microsoft.com/office/officeart/2005/8/layout/hierarchy2"/>
-    <dgm:cxn modelId="{8BD8E2E4-48E3-46A6-A9A1-AB9734352629}" type="presParOf" srcId="{F6EE0019-0789-4D52-810B-0DCE5BFA82FF}" destId="{37852D9E-C8C9-4920-99E6-4EC04CEBD6B7}" srcOrd="3" destOrd="0" presId="urn:microsoft.com/office/officeart/2005/8/layout/hierarchy2"/>
-    <dgm:cxn modelId="{38A061D8-259D-4D07-9027-C9F180F0DDDE}" type="presParOf" srcId="{37852D9E-C8C9-4920-99E6-4EC04CEBD6B7}" destId="{3177EBD1-A5FC-4AA4-912E-989F5AB57208}" srcOrd="0" destOrd="0" presId="urn:microsoft.com/office/officeart/2005/8/layout/hierarchy2"/>
-    <dgm:cxn modelId="{BCD765F1-E61C-41C4-AB67-B7D9462D0350}" type="presParOf" srcId="{37852D9E-C8C9-4920-99E6-4EC04CEBD6B7}" destId="{1BF12C5E-3C43-4A2C-9B7C-34AFCC11C410}" srcOrd="1" destOrd="0" presId="urn:microsoft.com/office/officeart/2005/8/layout/hierarchy2"/>
-    <dgm:cxn modelId="{465C7B6E-5DA6-486B-9208-8A3E0A302B10}" type="presParOf" srcId="{F6EE0019-0789-4D52-810B-0DCE5BFA82FF}" destId="{F5F5CB33-7D25-4AC4-BD01-6E1C223FF2E2}" srcOrd="4" destOrd="0" presId="urn:microsoft.com/office/officeart/2005/8/layout/hierarchy2"/>
-    <dgm:cxn modelId="{73AE3FAF-91A0-40C3-9E7D-D907035370F0}" type="presParOf" srcId="{F5F5CB33-7D25-4AC4-BD01-6E1C223FF2E2}" destId="{4759597D-FF03-45A3-AD94-88D4EB331826}" srcOrd="0" destOrd="0" presId="urn:microsoft.com/office/officeart/2005/8/layout/hierarchy2"/>
-    <dgm:cxn modelId="{C0AC7A25-835C-4203-BACA-FF4BBE96C3DB}" type="presParOf" srcId="{F6EE0019-0789-4D52-810B-0DCE5BFA82FF}" destId="{A0DEC02D-6F23-451C-B728-F9064747453E}" srcOrd="5" destOrd="0" presId="urn:microsoft.com/office/officeart/2005/8/layout/hierarchy2"/>
-    <dgm:cxn modelId="{C0E937EB-38E2-4425-91A0-3125ED462993}" type="presParOf" srcId="{A0DEC02D-6F23-451C-B728-F9064747453E}" destId="{16B205C0-EDA0-4DD9-917C-A7D68FF8BEF0}" srcOrd="0" destOrd="0" presId="urn:microsoft.com/office/officeart/2005/8/layout/hierarchy2"/>
-    <dgm:cxn modelId="{960870D1-73FB-48C5-B4A5-077C6F5CCC9F}" type="presParOf" srcId="{A0DEC02D-6F23-451C-B728-F9064747453E}" destId="{2B7F1857-BC20-43CB-875F-A3BCA010CE30}" srcOrd="1" destOrd="0" presId="urn:microsoft.com/office/officeart/2005/8/layout/hierarchy2"/>
-    <dgm:cxn modelId="{EB37FEE5-7912-43FF-919C-832DF1EB59EC}" type="presParOf" srcId="{86539676-7472-4189-AE97-FCB10A22A9DE}" destId="{CEEF6B1B-71A0-4671-B562-69D89316D83D}" srcOrd="6" destOrd="0" presId="urn:microsoft.com/office/officeart/2005/8/layout/hierarchy2"/>
-    <dgm:cxn modelId="{11D8E742-E679-419B-911D-0E2028326768}" type="presParOf" srcId="{CEEF6B1B-71A0-4671-B562-69D89316D83D}" destId="{3CF0F5E5-2046-4F5D-9EB3-FBF18052744C}" srcOrd="0" destOrd="0" presId="urn:microsoft.com/office/officeart/2005/8/layout/hierarchy2"/>
-    <dgm:cxn modelId="{D23C2C9A-A52A-443F-AFA6-193EE1730EA5}" type="presParOf" srcId="{86539676-7472-4189-AE97-FCB10A22A9DE}" destId="{66C7DC6A-52AE-4770-8C0B-7C091C7BB601}" srcOrd="7" destOrd="0" presId="urn:microsoft.com/office/officeart/2005/8/layout/hierarchy2"/>
-    <dgm:cxn modelId="{3587A2BF-2D68-4E97-BE66-1A4D069DE4AA}" type="presParOf" srcId="{66C7DC6A-52AE-4770-8C0B-7C091C7BB601}" destId="{350AA7A3-B25F-4C45-9D50-012864EE79C1}" srcOrd="0" destOrd="0" presId="urn:microsoft.com/office/officeart/2005/8/layout/hierarchy2"/>
-    <dgm:cxn modelId="{7FBF652D-EDAF-49E4-8360-D2DE80E56CF8}" type="presParOf" srcId="{66C7DC6A-52AE-4770-8C0B-7C091C7BB601}" destId="{DA362A8E-9FD8-4FF2-83B0-5784F7557485}" srcOrd="1" destOrd="0" presId="urn:microsoft.com/office/officeart/2005/8/layout/hierarchy2"/>
-    <dgm:cxn modelId="{851E5EE6-5F62-4C05-AD20-CAA4FFA57D96}" type="presParOf" srcId="{DA362A8E-9FD8-4FF2-83B0-5784F7557485}" destId="{3990DE00-0C5E-4E5C-9E1B-523640140E01}" srcOrd="0" destOrd="0" presId="urn:microsoft.com/office/officeart/2005/8/layout/hierarchy2"/>
-    <dgm:cxn modelId="{06D1B77A-7965-47F2-B9E5-90626BD33F7D}" type="presParOf" srcId="{3990DE00-0C5E-4E5C-9E1B-523640140E01}" destId="{B10E7CCA-2650-49B6-938A-FA5BDE28CFB2}" srcOrd="0" destOrd="0" presId="urn:microsoft.com/office/officeart/2005/8/layout/hierarchy2"/>
-    <dgm:cxn modelId="{83273980-3ACB-495D-8FD6-2FE174BE2D2C}" type="presParOf" srcId="{DA362A8E-9FD8-4FF2-83B0-5784F7557485}" destId="{00A7F86C-D4D5-4A12-BF53-1BEB5E6B1AA0}" srcOrd="1" destOrd="0" presId="urn:microsoft.com/office/officeart/2005/8/layout/hierarchy2"/>
-    <dgm:cxn modelId="{C1A69233-DFAD-4308-B32F-A7D04EF6CEFD}" type="presParOf" srcId="{00A7F86C-D4D5-4A12-BF53-1BEB5E6B1AA0}" destId="{B08AE64A-B46A-4F27-BD3E-FEFF8822E1C8}" srcOrd="0" destOrd="0" presId="urn:microsoft.com/office/officeart/2005/8/layout/hierarchy2"/>
-    <dgm:cxn modelId="{B0340E10-6E9D-4FF5-9F9B-D3CCFCAD9394}" type="presParOf" srcId="{00A7F86C-D4D5-4A12-BF53-1BEB5E6B1AA0}" destId="{123BF83F-38B5-4656-B233-C4AFDFF3C4E6}" srcOrd="1" destOrd="0" presId="urn:microsoft.com/office/officeart/2005/8/layout/hierarchy2"/>
-    <dgm:cxn modelId="{7556BFEA-47A9-486E-AB45-7E9FE4BE2538}" type="presParOf" srcId="{DA362A8E-9FD8-4FF2-83B0-5784F7557485}" destId="{5434BB50-A635-41F0-AAE7-ADF1E095FAEA}" srcOrd="2" destOrd="0" presId="urn:microsoft.com/office/officeart/2005/8/layout/hierarchy2"/>
-    <dgm:cxn modelId="{67771C30-33C9-43CC-85D3-7B4FBA1A1351}" type="presParOf" srcId="{5434BB50-A635-41F0-AAE7-ADF1E095FAEA}" destId="{BB9E3184-6081-4518-9F8B-36F10CE82E07}" srcOrd="0" destOrd="0" presId="urn:microsoft.com/office/officeart/2005/8/layout/hierarchy2"/>
-    <dgm:cxn modelId="{6CDCA2B1-5AF2-4451-A8E7-3B4E5E28AB19}" type="presParOf" srcId="{DA362A8E-9FD8-4FF2-83B0-5784F7557485}" destId="{5840AFFE-3C2C-4630-A5F6-B2F3577AD94D}" srcOrd="3" destOrd="0" presId="urn:microsoft.com/office/officeart/2005/8/layout/hierarchy2"/>
-    <dgm:cxn modelId="{2F6296C8-C759-494E-BEBE-8EA8098BBEF2}" type="presParOf" srcId="{5840AFFE-3C2C-4630-A5F6-B2F3577AD94D}" destId="{DC5C8C52-6A12-4E27-A1E5-7DA1A4BE9B25}" srcOrd="0" destOrd="0" presId="urn:microsoft.com/office/officeart/2005/8/layout/hierarchy2"/>
-    <dgm:cxn modelId="{7BC921A6-1F86-49C7-9F10-A7EA9764EC08}" type="presParOf" srcId="{5840AFFE-3C2C-4630-A5F6-B2F3577AD94D}" destId="{58B66A3B-D03B-41D8-B710-0299E7F6EC16}" srcOrd="1" destOrd="0" presId="urn:microsoft.com/office/officeart/2005/8/layout/hierarchy2"/>
-    <dgm:cxn modelId="{4D156F9C-B4DF-4A0F-AF9E-8B536866577F}" type="presParOf" srcId="{B027F42C-0030-4D83-BD9B-0CFC0E745BD9}" destId="{3A317BAE-F91F-457B-A340-F41E34D36910}" srcOrd="2" destOrd="0" presId="urn:microsoft.com/office/officeart/2005/8/layout/hierarchy2"/>
-    <dgm:cxn modelId="{7B9DB882-67C8-4FCE-AE1E-3CB2B9A53403}" type="presParOf" srcId="{3A317BAE-F91F-457B-A340-F41E34D36910}" destId="{B2810C62-7E10-48E0-A798-3A3EDC5DCC6B}" srcOrd="0" destOrd="0" presId="urn:microsoft.com/office/officeart/2005/8/layout/hierarchy2"/>
-    <dgm:cxn modelId="{FCCEFB98-FD56-4434-83BD-E1D6C3089090}" type="presParOf" srcId="{B027F42C-0030-4D83-BD9B-0CFC0E745BD9}" destId="{43722DE6-1133-4673-BC68-4EF0B0DC7B91}" srcOrd="3" destOrd="0" presId="urn:microsoft.com/office/officeart/2005/8/layout/hierarchy2"/>
-    <dgm:cxn modelId="{36953136-C1D7-4E4C-8585-68A6CFB70124}" type="presParOf" srcId="{43722DE6-1133-4673-BC68-4EF0B0DC7B91}" destId="{CA4D474B-8B58-4642-A9FD-6F8B3F3B90B3}" srcOrd="0" destOrd="0" presId="urn:microsoft.com/office/officeart/2005/8/layout/hierarchy2"/>
-    <dgm:cxn modelId="{A3BFD8DA-5C6A-4BDD-A6B9-EEEA44AC58B4}" type="presParOf" srcId="{43722DE6-1133-4673-BC68-4EF0B0DC7B91}" destId="{B4A03FCE-F569-4B24-8F4D-C3A8F82C36B2}" srcOrd="1" destOrd="0" presId="urn:microsoft.com/office/officeart/2005/8/layout/hierarchy2"/>
-    <dgm:cxn modelId="{241468F8-133D-4B78-BE3E-B6BB9886450C}" type="presParOf" srcId="{B4A03FCE-F569-4B24-8F4D-C3A8F82C36B2}" destId="{A41850B2-BA4D-4517-88C1-F592E4395FF0}" srcOrd="0" destOrd="0" presId="urn:microsoft.com/office/officeart/2005/8/layout/hierarchy2"/>
-    <dgm:cxn modelId="{1D874DB5-530C-4987-A9DC-2794B3F6E9DF}" type="presParOf" srcId="{A41850B2-BA4D-4517-88C1-F592E4395FF0}" destId="{191D460F-7E36-42DB-91E6-40EFE271374D}" srcOrd="0" destOrd="0" presId="urn:microsoft.com/office/officeart/2005/8/layout/hierarchy2"/>
-    <dgm:cxn modelId="{0CAF2B2B-8ED5-4918-9AF4-AD38A970CEC9}" type="presParOf" srcId="{B4A03FCE-F569-4B24-8F4D-C3A8F82C36B2}" destId="{2F9548C8-A7B0-406C-9FAC-066BC59EDE36}" srcOrd="1" destOrd="0" presId="urn:microsoft.com/office/officeart/2005/8/layout/hierarchy2"/>
-    <dgm:cxn modelId="{FB069C4F-A153-4DF6-B213-146E0FA2DE00}" type="presParOf" srcId="{2F9548C8-A7B0-406C-9FAC-066BC59EDE36}" destId="{1E350B6B-CC1A-403C-97E4-785B16311B5B}" srcOrd="0" destOrd="0" presId="urn:microsoft.com/office/officeart/2005/8/layout/hierarchy2"/>
-    <dgm:cxn modelId="{3A92686D-3FE9-493B-8372-EBEA63744310}" type="presParOf" srcId="{2F9548C8-A7B0-406C-9FAC-066BC59EDE36}" destId="{98EDCFE0-2F5C-48E9-B31D-3D10C99A5625}" srcOrd="1" destOrd="0" presId="urn:microsoft.com/office/officeart/2005/8/layout/hierarchy2"/>
-    <dgm:cxn modelId="{C9CA18E2-A9FE-4A1B-BD92-CB0B6FE07ECA}" type="presParOf" srcId="{B4A03FCE-F569-4B24-8F4D-C3A8F82C36B2}" destId="{20476C51-20D1-412A-8E09-128D0E2EEDE3}" srcOrd="2" destOrd="0" presId="urn:microsoft.com/office/officeart/2005/8/layout/hierarchy2"/>
-    <dgm:cxn modelId="{D3477720-4EF5-4407-A10D-7D4161E1B2D5}" type="presParOf" srcId="{20476C51-20D1-412A-8E09-128D0E2EEDE3}" destId="{F94AF2CF-4B54-49C7-AA8D-FFD68F379D8E}" srcOrd="0" destOrd="0" presId="urn:microsoft.com/office/officeart/2005/8/layout/hierarchy2"/>
-    <dgm:cxn modelId="{68F0A4AC-DF5D-4E74-B020-C7CFB1447334}" type="presParOf" srcId="{B4A03FCE-F569-4B24-8F4D-C3A8F82C36B2}" destId="{AAD5C2CC-54F3-4BCD-9535-A5854127DD7E}" srcOrd="3" destOrd="0" presId="urn:microsoft.com/office/officeart/2005/8/layout/hierarchy2"/>
-    <dgm:cxn modelId="{9BAEF667-EF86-4C53-8568-909A2823A4B4}" type="presParOf" srcId="{AAD5C2CC-54F3-4BCD-9535-A5854127DD7E}" destId="{8886318E-5FD8-4A08-95FE-143B32E0E9B1}" srcOrd="0" destOrd="0" presId="urn:microsoft.com/office/officeart/2005/8/layout/hierarchy2"/>
-    <dgm:cxn modelId="{1D013C95-CEE8-4E3D-B1FD-204C51598050}" type="presParOf" srcId="{AAD5C2CC-54F3-4BCD-9535-A5854127DD7E}" destId="{649E9AF3-0440-42F0-948B-9542FB0DA25C}" srcOrd="1" destOrd="0" presId="urn:microsoft.com/office/officeart/2005/8/layout/hierarchy2"/>
+    <dgm:cxn modelId="{28B8E18E-1AE4-460B-B18B-968176695933}" type="presOf" srcId="{96193BCD-9621-4696-8E7B-447978CF626E}" destId="{4759597D-FF03-45A3-AD94-88D4EB331826}" srcOrd="1" destOrd="0" presId="urn:microsoft.com/office/officeart/2005/8/layout/hierarchy2"/>
+    <dgm:cxn modelId="{D014A5D6-359A-48F4-BD87-EF660E59CD6F}" type="presParOf" srcId="{3D3E7795-19BC-417F-AED9-AA0FA594A793}" destId="{58AA9994-5A04-4D64-B472-677184E02482}" srcOrd="0" destOrd="0" presId="urn:microsoft.com/office/officeart/2005/8/layout/hierarchy2"/>
+    <dgm:cxn modelId="{A053F81D-EB7B-49CB-B8F0-9BFFFFA6F1CF}" type="presParOf" srcId="{58AA9994-5A04-4D64-B472-677184E02482}" destId="{BA1CAD2B-1E44-48D2-95C2-BF5F7E2698C3}" srcOrd="0" destOrd="0" presId="urn:microsoft.com/office/officeart/2005/8/layout/hierarchy2"/>
+    <dgm:cxn modelId="{0D1C98A9-EFF1-4CDC-AA8F-2A536DB14292}" type="presParOf" srcId="{58AA9994-5A04-4D64-B472-677184E02482}" destId="{B027F42C-0030-4D83-BD9B-0CFC0E745BD9}" srcOrd="1" destOrd="0" presId="urn:microsoft.com/office/officeart/2005/8/layout/hierarchy2"/>
+    <dgm:cxn modelId="{F71217AB-73D5-4619-95C2-F89555460477}" type="presParOf" srcId="{B027F42C-0030-4D83-BD9B-0CFC0E745BD9}" destId="{919581A4-7D14-454A-8C12-31C18139BFE3}" srcOrd="0" destOrd="0" presId="urn:microsoft.com/office/officeart/2005/8/layout/hierarchy2"/>
+    <dgm:cxn modelId="{7B285DD0-BE49-4B53-B7C1-CF467FE64B1C}" type="presParOf" srcId="{919581A4-7D14-454A-8C12-31C18139BFE3}" destId="{7F03E768-DED4-4D0C-AA0B-4159CE94C254}" srcOrd="0" destOrd="0" presId="urn:microsoft.com/office/officeart/2005/8/layout/hierarchy2"/>
+    <dgm:cxn modelId="{2AF5FA38-717F-48E1-ADF8-CC654DF51133}" type="presParOf" srcId="{B027F42C-0030-4D83-BD9B-0CFC0E745BD9}" destId="{040BCC06-0055-4358-B1F9-C9A4D9B70E1A}" srcOrd="1" destOrd="0" presId="urn:microsoft.com/office/officeart/2005/8/layout/hierarchy2"/>
+    <dgm:cxn modelId="{CEFAC8DD-4C4E-4CF5-87B6-A00D181B6BED}" type="presParOf" srcId="{040BCC06-0055-4358-B1F9-C9A4D9B70E1A}" destId="{E8DEB4F3-06B1-4EEF-A690-62CFC0280B30}" srcOrd="0" destOrd="0" presId="urn:microsoft.com/office/officeart/2005/8/layout/hierarchy2"/>
+    <dgm:cxn modelId="{717DDF35-376E-4D57-A19C-46A0D3CEDC73}" type="presParOf" srcId="{040BCC06-0055-4358-B1F9-C9A4D9B70E1A}" destId="{86539676-7472-4189-AE97-FCB10A22A9DE}" srcOrd="1" destOrd="0" presId="urn:microsoft.com/office/officeart/2005/8/layout/hierarchy2"/>
+    <dgm:cxn modelId="{6B87BBCC-7D42-488C-AE96-974F56A9377B}" type="presParOf" srcId="{86539676-7472-4189-AE97-FCB10A22A9DE}" destId="{F482CA83-7F57-49A1-8E5A-FE610DF8DC5F}" srcOrd="0" destOrd="0" presId="urn:microsoft.com/office/officeart/2005/8/layout/hierarchy2"/>
+    <dgm:cxn modelId="{43633E5F-C01A-4D12-B661-A526C801CDAA}" type="presParOf" srcId="{F482CA83-7F57-49A1-8E5A-FE610DF8DC5F}" destId="{A3FE5B04-C56E-4613-8F50-B8E39F25AA49}" srcOrd="0" destOrd="0" presId="urn:microsoft.com/office/officeart/2005/8/layout/hierarchy2"/>
+    <dgm:cxn modelId="{049D5EEB-7A31-47E9-8B20-4F9455C59424}" type="presParOf" srcId="{86539676-7472-4189-AE97-FCB10A22A9DE}" destId="{206D2F50-7EA4-41A4-A334-CE7F761A24F9}" srcOrd="1" destOrd="0" presId="urn:microsoft.com/office/officeart/2005/8/layout/hierarchy2"/>
+    <dgm:cxn modelId="{DB0EE367-1E6E-417F-835F-948D31ADAEB1}" type="presParOf" srcId="{206D2F50-7EA4-41A4-A334-CE7F761A24F9}" destId="{D2609BAF-7E5D-4223-8DAA-0E2E180A6991}" srcOrd="0" destOrd="0" presId="urn:microsoft.com/office/officeart/2005/8/layout/hierarchy2"/>
+    <dgm:cxn modelId="{AA240DF8-AD94-43AC-BBB3-1BA4666844BF}" type="presParOf" srcId="{206D2F50-7EA4-41A4-A334-CE7F761A24F9}" destId="{6F938CFE-FC22-43FD-B7EA-2DAAC2156AA3}" srcOrd="1" destOrd="0" presId="urn:microsoft.com/office/officeart/2005/8/layout/hierarchy2"/>
+    <dgm:cxn modelId="{9A9D2503-2973-4190-82DD-8A390C80B7F6}" type="presParOf" srcId="{6F938CFE-FC22-43FD-B7EA-2DAAC2156AA3}" destId="{46876F4B-A5A6-423A-88CA-0A41296BAF7C}" srcOrd="0" destOrd="0" presId="urn:microsoft.com/office/officeart/2005/8/layout/hierarchy2"/>
+    <dgm:cxn modelId="{FC893D6B-0691-47D0-80A8-05019E6E0FD3}" type="presParOf" srcId="{46876F4B-A5A6-423A-88CA-0A41296BAF7C}" destId="{A4F73A7A-744E-44BC-9652-BD079D749F49}" srcOrd="0" destOrd="0" presId="urn:microsoft.com/office/officeart/2005/8/layout/hierarchy2"/>
+    <dgm:cxn modelId="{1DA2B4BC-40B1-42FE-AC87-8D265A0A6A5D}" type="presParOf" srcId="{6F938CFE-FC22-43FD-B7EA-2DAAC2156AA3}" destId="{E29D4521-5950-404E-B76E-B7F9C2FD2CC3}" srcOrd="1" destOrd="0" presId="urn:microsoft.com/office/officeart/2005/8/layout/hierarchy2"/>
+    <dgm:cxn modelId="{8CD30CD1-66D2-439E-BC61-6D4833D640FC}" type="presParOf" srcId="{E29D4521-5950-404E-B76E-B7F9C2FD2CC3}" destId="{84E938A6-E2D0-4EF2-8A60-58989E1F62E5}" srcOrd="0" destOrd="0" presId="urn:microsoft.com/office/officeart/2005/8/layout/hierarchy2"/>
+    <dgm:cxn modelId="{B76747E0-291C-4004-8E01-1A0B9335CF6F}" type="presParOf" srcId="{E29D4521-5950-404E-B76E-B7F9C2FD2CC3}" destId="{EA76E538-7642-4A4D-AE63-834ADB06D9F5}" srcOrd="1" destOrd="0" presId="urn:microsoft.com/office/officeart/2005/8/layout/hierarchy2"/>
+    <dgm:cxn modelId="{13CB3FB0-E037-4B4A-B531-1B253EF38230}" type="presParOf" srcId="{6F938CFE-FC22-43FD-B7EA-2DAAC2156AA3}" destId="{BAE200D0-FADB-4452-BF91-7E69C029F025}" srcOrd="2" destOrd="0" presId="urn:microsoft.com/office/officeart/2005/8/layout/hierarchy2"/>
+    <dgm:cxn modelId="{5EF83098-8D95-4AA4-B552-A8A61D362F0A}" type="presParOf" srcId="{BAE200D0-FADB-4452-BF91-7E69C029F025}" destId="{77287D18-E782-4343-BF16-8FFBAA86BE99}" srcOrd="0" destOrd="0" presId="urn:microsoft.com/office/officeart/2005/8/layout/hierarchy2"/>
+    <dgm:cxn modelId="{BF525E4B-E383-4732-A7D0-192157FFF1DC}" type="presParOf" srcId="{6F938CFE-FC22-43FD-B7EA-2DAAC2156AA3}" destId="{C08C30BB-1722-4C83-9045-0631C73F1CA2}" srcOrd="3" destOrd="0" presId="urn:microsoft.com/office/officeart/2005/8/layout/hierarchy2"/>
+    <dgm:cxn modelId="{06134075-25E3-453C-9DC4-189499E6679F}" type="presParOf" srcId="{C08C30BB-1722-4C83-9045-0631C73F1CA2}" destId="{A2570D02-83A8-4369-838A-5035789DF60A}" srcOrd="0" destOrd="0" presId="urn:microsoft.com/office/officeart/2005/8/layout/hierarchy2"/>
+    <dgm:cxn modelId="{326A0403-A193-4BE1-B354-CF6154E1230F}" type="presParOf" srcId="{C08C30BB-1722-4C83-9045-0631C73F1CA2}" destId="{F61200A4-4B8A-4566-9157-C66CBF2FFCF7}" srcOrd="1" destOrd="0" presId="urn:microsoft.com/office/officeart/2005/8/layout/hierarchy2"/>
+    <dgm:cxn modelId="{0039E846-CF1B-4BA1-B19F-19E9723E4132}" type="presParOf" srcId="{6F938CFE-FC22-43FD-B7EA-2DAAC2156AA3}" destId="{59767D48-2DC5-4E4D-A77E-47B944B98935}" srcOrd="4" destOrd="0" presId="urn:microsoft.com/office/officeart/2005/8/layout/hierarchy2"/>
+    <dgm:cxn modelId="{57E42B68-1A4C-46CF-9AB7-BA9BED0815B3}" type="presParOf" srcId="{59767D48-2DC5-4E4D-A77E-47B944B98935}" destId="{475C87D4-CD80-4B64-B4CC-C158122F5D1E}" srcOrd="0" destOrd="0" presId="urn:microsoft.com/office/officeart/2005/8/layout/hierarchy2"/>
+    <dgm:cxn modelId="{1E219536-840A-4BCF-A132-BA696309B551}" type="presParOf" srcId="{6F938CFE-FC22-43FD-B7EA-2DAAC2156AA3}" destId="{A12CA2F9-E749-4D8E-9461-EC936ED88C3B}" srcOrd="5" destOrd="0" presId="urn:microsoft.com/office/officeart/2005/8/layout/hierarchy2"/>
+    <dgm:cxn modelId="{FE98688A-3CB3-45E0-BD3C-AD29ABB99AFA}" type="presParOf" srcId="{A12CA2F9-E749-4D8E-9461-EC936ED88C3B}" destId="{8BA96944-0ECE-4DAD-A461-E54FC57B2A31}" srcOrd="0" destOrd="0" presId="urn:microsoft.com/office/officeart/2005/8/layout/hierarchy2"/>
+    <dgm:cxn modelId="{7B93A677-63D3-459E-A6A0-3511B6AA4F17}" type="presParOf" srcId="{A12CA2F9-E749-4D8E-9461-EC936ED88C3B}" destId="{A7165674-21E0-49B3-B2C1-430A6EDDA4FB}" srcOrd="1" destOrd="0" presId="urn:microsoft.com/office/officeart/2005/8/layout/hierarchy2"/>
+    <dgm:cxn modelId="{0FE78207-8EA0-48B8-9A9F-B9748B9B1A8C}" type="presParOf" srcId="{6F938CFE-FC22-43FD-B7EA-2DAAC2156AA3}" destId="{666A44CF-749A-4360-84CB-D10B99BE0F41}" srcOrd="6" destOrd="0" presId="urn:microsoft.com/office/officeart/2005/8/layout/hierarchy2"/>
+    <dgm:cxn modelId="{44B74152-5456-4E39-9A7C-919A2FBB0555}" type="presParOf" srcId="{666A44CF-749A-4360-84CB-D10B99BE0F41}" destId="{B4D55B4E-1295-48E8-ACAB-70E41BBA2A8E}" srcOrd="0" destOrd="0" presId="urn:microsoft.com/office/officeart/2005/8/layout/hierarchy2"/>
+    <dgm:cxn modelId="{E222B534-29B2-4BE1-98F5-0A6B031B90D9}" type="presParOf" srcId="{6F938CFE-FC22-43FD-B7EA-2DAAC2156AA3}" destId="{8AFC330A-F306-4297-B9FC-D7ED65FF9E96}" srcOrd="7" destOrd="0" presId="urn:microsoft.com/office/officeart/2005/8/layout/hierarchy2"/>
+    <dgm:cxn modelId="{B4BCC56C-399B-4AF7-9CA6-7620D15F3B64}" type="presParOf" srcId="{8AFC330A-F306-4297-B9FC-D7ED65FF9E96}" destId="{D5F54648-5792-4E1A-AF16-8BA1A18E4791}" srcOrd="0" destOrd="0" presId="urn:microsoft.com/office/officeart/2005/8/layout/hierarchy2"/>
+    <dgm:cxn modelId="{F7E38265-AEBF-4DE7-8040-B0B07F7124F9}" type="presParOf" srcId="{8AFC330A-F306-4297-B9FC-D7ED65FF9E96}" destId="{A2834D46-027B-4899-A453-F66353A5F5FA}" srcOrd="1" destOrd="0" presId="urn:microsoft.com/office/officeart/2005/8/layout/hierarchy2"/>
+    <dgm:cxn modelId="{2C125101-0F13-4420-BCF8-94E14E658976}" type="presParOf" srcId="{6F938CFE-FC22-43FD-B7EA-2DAAC2156AA3}" destId="{F5D32EEC-3B92-4578-892F-759671C38449}" srcOrd="8" destOrd="0" presId="urn:microsoft.com/office/officeart/2005/8/layout/hierarchy2"/>
+    <dgm:cxn modelId="{43CAC0D7-3014-4044-9D83-3F221885519C}" type="presParOf" srcId="{F5D32EEC-3B92-4578-892F-759671C38449}" destId="{59573D82-BA5C-423F-9AFF-26B00EE555D9}" srcOrd="0" destOrd="0" presId="urn:microsoft.com/office/officeart/2005/8/layout/hierarchy2"/>
+    <dgm:cxn modelId="{7D560DF9-CB73-4F51-8D4C-432A79235EFB}" type="presParOf" srcId="{6F938CFE-FC22-43FD-B7EA-2DAAC2156AA3}" destId="{C825DD2F-BBFA-4E44-9155-02FF624512AB}" srcOrd="9" destOrd="0" presId="urn:microsoft.com/office/officeart/2005/8/layout/hierarchy2"/>
+    <dgm:cxn modelId="{4A9AF696-215C-418C-BC29-D11306449558}" type="presParOf" srcId="{C825DD2F-BBFA-4E44-9155-02FF624512AB}" destId="{7CC27B4A-FFB8-439D-B985-4BCE5013CE37}" srcOrd="0" destOrd="0" presId="urn:microsoft.com/office/officeart/2005/8/layout/hierarchy2"/>
+    <dgm:cxn modelId="{ED647219-FC59-4603-93E5-FE0A372FF282}" type="presParOf" srcId="{C825DD2F-BBFA-4E44-9155-02FF624512AB}" destId="{F986F2C3-EF26-47D4-913F-56E7356F2D8C}" srcOrd="1" destOrd="0" presId="urn:microsoft.com/office/officeart/2005/8/layout/hierarchy2"/>
+    <dgm:cxn modelId="{CCD80A87-5DE2-4ED5-BAC0-925F4D579125}" type="presParOf" srcId="{86539676-7472-4189-AE97-FCB10A22A9DE}" destId="{48CD3245-FC90-4F1F-BB60-F5890BF24386}" srcOrd="2" destOrd="0" presId="urn:microsoft.com/office/officeart/2005/8/layout/hierarchy2"/>
+    <dgm:cxn modelId="{5FE4733E-CC99-494B-A651-A6400B9E20CB}" type="presParOf" srcId="{48CD3245-FC90-4F1F-BB60-F5890BF24386}" destId="{FCAB4AB2-D08E-4907-A79D-E627D5F1EAF9}" srcOrd="0" destOrd="0" presId="urn:microsoft.com/office/officeart/2005/8/layout/hierarchy2"/>
+    <dgm:cxn modelId="{159A3927-676B-4868-8923-634256B6EC95}" type="presParOf" srcId="{86539676-7472-4189-AE97-FCB10A22A9DE}" destId="{BA58BDA8-00AE-4A68-8A24-7D7ECF1B00AB}" srcOrd="3" destOrd="0" presId="urn:microsoft.com/office/officeart/2005/8/layout/hierarchy2"/>
+    <dgm:cxn modelId="{8512C225-3B65-4963-A95E-B781860F6381}" type="presParOf" srcId="{BA58BDA8-00AE-4A68-8A24-7D7ECF1B00AB}" destId="{C20D5CD5-5CEA-4718-B9BD-99610164C19E}" srcOrd="0" destOrd="0" presId="urn:microsoft.com/office/officeart/2005/8/layout/hierarchy2"/>
+    <dgm:cxn modelId="{2AEFF51D-3861-41ED-94D8-4EA01E550AA9}" type="presParOf" srcId="{BA58BDA8-00AE-4A68-8A24-7D7ECF1B00AB}" destId="{FD3D8A72-8877-459E-A03D-35DF05754BB8}" srcOrd="1" destOrd="0" presId="urn:microsoft.com/office/officeart/2005/8/layout/hierarchy2"/>
+    <dgm:cxn modelId="{22B9316C-08E7-4A64-997E-2BFBF2869686}" type="presParOf" srcId="{FD3D8A72-8877-459E-A03D-35DF05754BB8}" destId="{B85F1F8F-B436-4C6B-8B1A-26471790C0CF}" srcOrd="0" destOrd="0" presId="urn:microsoft.com/office/officeart/2005/8/layout/hierarchy2"/>
+    <dgm:cxn modelId="{505B5EF7-C6F2-42EE-9804-9131C386529A}" type="presParOf" srcId="{B85F1F8F-B436-4C6B-8B1A-26471790C0CF}" destId="{31B2FEE3-016F-4186-9735-EEF7FE6B6799}" srcOrd="0" destOrd="0" presId="urn:microsoft.com/office/officeart/2005/8/layout/hierarchy2"/>
+    <dgm:cxn modelId="{4B85408D-8103-4530-84A3-6460E68187DB}" type="presParOf" srcId="{FD3D8A72-8877-459E-A03D-35DF05754BB8}" destId="{3194E991-B3C7-446F-83E9-83FCC59AB787}" srcOrd="1" destOrd="0" presId="urn:microsoft.com/office/officeart/2005/8/layout/hierarchy2"/>
+    <dgm:cxn modelId="{A8776844-1BEB-4598-B706-E8802A65CF18}" type="presParOf" srcId="{3194E991-B3C7-446F-83E9-83FCC59AB787}" destId="{CE3C4CE5-0478-4FBD-B58D-4B2D9E44EAA7}" srcOrd="0" destOrd="0" presId="urn:microsoft.com/office/officeart/2005/8/layout/hierarchy2"/>
+    <dgm:cxn modelId="{A0242ABE-564E-4F12-8165-55367EC9C25A}" type="presParOf" srcId="{3194E991-B3C7-446F-83E9-83FCC59AB787}" destId="{52F29EE9-D993-48A2-8C0D-8AF88DF2C70F}" srcOrd="1" destOrd="0" presId="urn:microsoft.com/office/officeart/2005/8/layout/hierarchy2"/>
+    <dgm:cxn modelId="{7750F0C9-2BC9-4E59-9F7C-FD7B298FB526}" type="presParOf" srcId="{86539676-7472-4189-AE97-FCB10A22A9DE}" destId="{73493EE9-926D-4A1F-B5B9-243C28CE6294}" srcOrd="4" destOrd="0" presId="urn:microsoft.com/office/officeart/2005/8/layout/hierarchy2"/>
+    <dgm:cxn modelId="{59EE75AD-D399-43FA-B6D0-4E4181ED67FE}" type="presParOf" srcId="{73493EE9-926D-4A1F-B5B9-243C28CE6294}" destId="{91AADF79-DFD0-4996-8E5C-75DA128E3818}" srcOrd="0" destOrd="0" presId="urn:microsoft.com/office/officeart/2005/8/layout/hierarchy2"/>
+    <dgm:cxn modelId="{593F0F27-7AD5-486D-A2B6-7FF7EA92DBE8}" type="presParOf" srcId="{86539676-7472-4189-AE97-FCB10A22A9DE}" destId="{E586496D-B5ED-4291-8A32-78D758789183}" srcOrd="5" destOrd="0" presId="urn:microsoft.com/office/officeart/2005/8/layout/hierarchy2"/>
+    <dgm:cxn modelId="{386F6BF9-A009-4A40-8045-73DBC2A6B818}" type="presParOf" srcId="{E586496D-B5ED-4291-8A32-78D758789183}" destId="{717CF3C3-C811-435A-9CB5-FD78FA2AC9F0}" srcOrd="0" destOrd="0" presId="urn:microsoft.com/office/officeart/2005/8/layout/hierarchy2"/>
+    <dgm:cxn modelId="{EFD809BF-B3FC-464C-A4B9-23721EF2A0F3}" type="presParOf" srcId="{E586496D-B5ED-4291-8A32-78D758789183}" destId="{F6EE0019-0789-4D52-810B-0DCE5BFA82FF}" srcOrd="1" destOrd="0" presId="urn:microsoft.com/office/officeart/2005/8/layout/hierarchy2"/>
+    <dgm:cxn modelId="{49276CFE-7086-4D79-AD4C-F3395C5F9201}" type="presParOf" srcId="{F6EE0019-0789-4D52-810B-0DCE5BFA82FF}" destId="{500AF16D-A825-4384-B62A-FD76FD85F274}" srcOrd="0" destOrd="0" presId="urn:microsoft.com/office/officeart/2005/8/layout/hierarchy2"/>
+    <dgm:cxn modelId="{F7B48B46-170B-41A5-87C8-486B978C6EDB}" type="presParOf" srcId="{500AF16D-A825-4384-B62A-FD76FD85F274}" destId="{0BFFAB8E-C2C2-4109-9D55-FEC84CF06EDC}" srcOrd="0" destOrd="0" presId="urn:microsoft.com/office/officeart/2005/8/layout/hierarchy2"/>
+    <dgm:cxn modelId="{F9C4BF07-5442-4B73-886A-1B6D578619C6}" type="presParOf" srcId="{F6EE0019-0789-4D52-810B-0DCE5BFA82FF}" destId="{AC4D9FC5-7ED6-4ACE-9BA0-7CA121EBDC53}" srcOrd="1" destOrd="0" presId="urn:microsoft.com/office/officeart/2005/8/layout/hierarchy2"/>
+    <dgm:cxn modelId="{027FFCF9-515B-48F5-B2E1-2C3DDEF7FBF9}" type="presParOf" srcId="{AC4D9FC5-7ED6-4ACE-9BA0-7CA121EBDC53}" destId="{CC6403B4-2749-4A2D-8CE9-EC17A0731C2E}" srcOrd="0" destOrd="0" presId="urn:microsoft.com/office/officeart/2005/8/layout/hierarchy2"/>
+    <dgm:cxn modelId="{9E432B9B-50F8-4639-B3FC-192B16F50874}" type="presParOf" srcId="{AC4D9FC5-7ED6-4ACE-9BA0-7CA121EBDC53}" destId="{98AF0107-4AC2-4244-A139-0EB8EC4313B6}" srcOrd="1" destOrd="0" presId="urn:microsoft.com/office/officeart/2005/8/layout/hierarchy2"/>
+    <dgm:cxn modelId="{35DF4A59-1BCC-4208-9DB5-F45715E35294}" type="presParOf" srcId="{F6EE0019-0789-4D52-810B-0DCE5BFA82FF}" destId="{5B5E1358-76BB-458E-B207-8E5B098A9934}" srcOrd="2" destOrd="0" presId="urn:microsoft.com/office/officeart/2005/8/layout/hierarchy2"/>
+    <dgm:cxn modelId="{9D1E5B7C-B47B-498C-B542-35BA6FE00D96}" type="presParOf" srcId="{5B5E1358-76BB-458E-B207-8E5B098A9934}" destId="{418AA0F9-7C96-4C7B-8345-2F4F4C156CFC}" srcOrd="0" destOrd="0" presId="urn:microsoft.com/office/officeart/2005/8/layout/hierarchy2"/>
+    <dgm:cxn modelId="{9FA81ACA-54E8-4D25-923C-F595D352830A}" type="presParOf" srcId="{F6EE0019-0789-4D52-810B-0DCE5BFA82FF}" destId="{37852D9E-C8C9-4920-99E6-4EC04CEBD6B7}" srcOrd="3" destOrd="0" presId="urn:microsoft.com/office/officeart/2005/8/layout/hierarchy2"/>
+    <dgm:cxn modelId="{9DDA2AED-763C-4CA8-A5E5-B5B910F88AC9}" type="presParOf" srcId="{37852D9E-C8C9-4920-99E6-4EC04CEBD6B7}" destId="{3177EBD1-A5FC-4AA4-912E-989F5AB57208}" srcOrd="0" destOrd="0" presId="urn:microsoft.com/office/officeart/2005/8/layout/hierarchy2"/>
+    <dgm:cxn modelId="{DA6390A0-F26D-4706-931A-4F7EBCDF7D17}" type="presParOf" srcId="{37852D9E-C8C9-4920-99E6-4EC04CEBD6B7}" destId="{1BF12C5E-3C43-4A2C-9B7C-34AFCC11C410}" srcOrd="1" destOrd="0" presId="urn:microsoft.com/office/officeart/2005/8/layout/hierarchy2"/>
+    <dgm:cxn modelId="{35BD1DE2-9775-4E98-AA98-9FAEAFE081C7}" type="presParOf" srcId="{F6EE0019-0789-4D52-810B-0DCE5BFA82FF}" destId="{F5F5CB33-7D25-4AC4-BD01-6E1C223FF2E2}" srcOrd="4" destOrd="0" presId="urn:microsoft.com/office/officeart/2005/8/layout/hierarchy2"/>
+    <dgm:cxn modelId="{7E68D929-EF12-4247-ACE0-18E9AFE53FA0}" type="presParOf" srcId="{F5F5CB33-7D25-4AC4-BD01-6E1C223FF2E2}" destId="{4759597D-FF03-45A3-AD94-88D4EB331826}" srcOrd="0" destOrd="0" presId="urn:microsoft.com/office/officeart/2005/8/layout/hierarchy2"/>
+    <dgm:cxn modelId="{6B0971B1-4A02-4397-9746-6D90DFBF05B7}" type="presParOf" srcId="{F6EE0019-0789-4D52-810B-0DCE5BFA82FF}" destId="{A0DEC02D-6F23-451C-B728-F9064747453E}" srcOrd="5" destOrd="0" presId="urn:microsoft.com/office/officeart/2005/8/layout/hierarchy2"/>
+    <dgm:cxn modelId="{043A2E12-CF27-4EA8-809F-58455BEB958B}" type="presParOf" srcId="{A0DEC02D-6F23-451C-B728-F9064747453E}" destId="{16B205C0-EDA0-4DD9-917C-A7D68FF8BEF0}" srcOrd="0" destOrd="0" presId="urn:microsoft.com/office/officeart/2005/8/layout/hierarchy2"/>
+    <dgm:cxn modelId="{9EEDB068-7297-46AC-8AD0-4793FF4107C9}" type="presParOf" srcId="{A0DEC02D-6F23-451C-B728-F9064747453E}" destId="{2B7F1857-BC20-43CB-875F-A3BCA010CE30}" srcOrd="1" destOrd="0" presId="urn:microsoft.com/office/officeart/2005/8/layout/hierarchy2"/>
+    <dgm:cxn modelId="{C301FB67-8C9C-44BF-B0A9-374EF16EFBFA}" type="presParOf" srcId="{86539676-7472-4189-AE97-FCB10A22A9DE}" destId="{CEEF6B1B-71A0-4671-B562-69D89316D83D}" srcOrd="6" destOrd="0" presId="urn:microsoft.com/office/officeart/2005/8/layout/hierarchy2"/>
+    <dgm:cxn modelId="{54D3EE74-F58C-44FB-B8E2-6B066D6EB5EA}" type="presParOf" srcId="{CEEF6B1B-71A0-4671-B562-69D89316D83D}" destId="{3CF0F5E5-2046-4F5D-9EB3-FBF18052744C}" srcOrd="0" destOrd="0" presId="urn:microsoft.com/office/officeart/2005/8/layout/hierarchy2"/>
+    <dgm:cxn modelId="{179502D9-33ED-4289-A2FD-C0687611FB14}" type="presParOf" srcId="{86539676-7472-4189-AE97-FCB10A22A9DE}" destId="{66C7DC6A-52AE-4770-8C0B-7C091C7BB601}" srcOrd="7" destOrd="0" presId="urn:microsoft.com/office/officeart/2005/8/layout/hierarchy2"/>
+    <dgm:cxn modelId="{511B0833-5F15-4DB0-8F21-776DB7A50800}" type="presParOf" srcId="{66C7DC6A-52AE-4770-8C0B-7C091C7BB601}" destId="{350AA7A3-B25F-4C45-9D50-012864EE79C1}" srcOrd="0" destOrd="0" presId="urn:microsoft.com/office/officeart/2005/8/layout/hierarchy2"/>
+    <dgm:cxn modelId="{A566EFB9-5918-4E77-A54C-05B820BF68B0}" type="presParOf" srcId="{66C7DC6A-52AE-4770-8C0B-7C091C7BB601}" destId="{DA362A8E-9FD8-4FF2-83B0-5784F7557485}" srcOrd="1" destOrd="0" presId="urn:microsoft.com/office/officeart/2005/8/layout/hierarchy2"/>
+    <dgm:cxn modelId="{72C5A62D-1F4A-4AB6-9292-A87507D25238}" type="presParOf" srcId="{DA362A8E-9FD8-4FF2-83B0-5784F7557485}" destId="{3990DE00-0C5E-4E5C-9E1B-523640140E01}" srcOrd="0" destOrd="0" presId="urn:microsoft.com/office/officeart/2005/8/layout/hierarchy2"/>
+    <dgm:cxn modelId="{C3EC4BC7-A668-4B78-8DE2-D17851EEFBE7}" type="presParOf" srcId="{3990DE00-0C5E-4E5C-9E1B-523640140E01}" destId="{B10E7CCA-2650-49B6-938A-FA5BDE28CFB2}" srcOrd="0" destOrd="0" presId="urn:microsoft.com/office/officeart/2005/8/layout/hierarchy2"/>
+    <dgm:cxn modelId="{A5274AF2-9B56-4FA1-8E16-502224BFC9B6}" type="presParOf" srcId="{DA362A8E-9FD8-4FF2-83B0-5784F7557485}" destId="{00A7F86C-D4D5-4A12-BF53-1BEB5E6B1AA0}" srcOrd="1" destOrd="0" presId="urn:microsoft.com/office/officeart/2005/8/layout/hierarchy2"/>
+    <dgm:cxn modelId="{FE4A62C8-6542-49F6-B9DC-51B961208421}" type="presParOf" srcId="{00A7F86C-D4D5-4A12-BF53-1BEB5E6B1AA0}" destId="{B08AE64A-B46A-4F27-BD3E-FEFF8822E1C8}" srcOrd="0" destOrd="0" presId="urn:microsoft.com/office/officeart/2005/8/layout/hierarchy2"/>
+    <dgm:cxn modelId="{6541830E-27EA-479C-BFF8-44DFBE30D6BD}" type="presParOf" srcId="{00A7F86C-D4D5-4A12-BF53-1BEB5E6B1AA0}" destId="{123BF83F-38B5-4656-B233-C4AFDFF3C4E6}" srcOrd="1" destOrd="0" presId="urn:microsoft.com/office/officeart/2005/8/layout/hierarchy2"/>
+    <dgm:cxn modelId="{2F48987E-71DF-4CC0-85AD-D2BD5B261D1F}" type="presParOf" srcId="{DA362A8E-9FD8-4FF2-83B0-5784F7557485}" destId="{5434BB50-A635-41F0-AAE7-ADF1E095FAEA}" srcOrd="2" destOrd="0" presId="urn:microsoft.com/office/officeart/2005/8/layout/hierarchy2"/>
+    <dgm:cxn modelId="{AC6EA34F-EB00-42EA-9C89-D75A02A7EF8C}" type="presParOf" srcId="{5434BB50-A635-41F0-AAE7-ADF1E095FAEA}" destId="{BB9E3184-6081-4518-9F8B-36F10CE82E07}" srcOrd="0" destOrd="0" presId="urn:microsoft.com/office/officeart/2005/8/layout/hierarchy2"/>
+    <dgm:cxn modelId="{0764C650-25C4-43B2-85C7-4D3556B84AF0}" type="presParOf" srcId="{DA362A8E-9FD8-4FF2-83B0-5784F7557485}" destId="{5840AFFE-3C2C-4630-A5F6-B2F3577AD94D}" srcOrd="3" destOrd="0" presId="urn:microsoft.com/office/officeart/2005/8/layout/hierarchy2"/>
+    <dgm:cxn modelId="{5E84BEC1-A80E-4EEC-B00D-BC9C0F68CD05}" type="presParOf" srcId="{5840AFFE-3C2C-4630-A5F6-B2F3577AD94D}" destId="{DC5C8C52-6A12-4E27-A1E5-7DA1A4BE9B25}" srcOrd="0" destOrd="0" presId="urn:microsoft.com/office/officeart/2005/8/layout/hierarchy2"/>
+    <dgm:cxn modelId="{977EAF72-BADE-4D9C-9339-38A6FC057A3C}" type="presParOf" srcId="{5840AFFE-3C2C-4630-A5F6-B2F3577AD94D}" destId="{58B66A3B-D03B-41D8-B710-0299E7F6EC16}" srcOrd="1" destOrd="0" presId="urn:microsoft.com/office/officeart/2005/8/layout/hierarchy2"/>
+    <dgm:cxn modelId="{AAE1620A-358B-46E9-BDFA-61045989A33D}" type="presParOf" srcId="{B027F42C-0030-4D83-BD9B-0CFC0E745BD9}" destId="{3A317BAE-F91F-457B-A340-F41E34D36910}" srcOrd="2" destOrd="0" presId="urn:microsoft.com/office/officeart/2005/8/layout/hierarchy2"/>
+    <dgm:cxn modelId="{30C5E463-F014-44D5-B98A-BAF8F0CD020E}" type="presParOf" srcId="{3A317BAE-F91F-457B-A340-F41E34D36910}" destId="{B2810C62-7E10-48E0-A798-3A3EDC5DCC6B}" srcOrd="0" destOrd="0" presId="urn:microsoft.com/office/officeart/2005/8/layout/hierarchy2"/>
+    <dgm:cxn modelId="{9B6D2E4F-3F27-481F-AD8A-D0C10DB1B582}" type="presParOf" srcId="{B027F42C-0030-4D83-BD9B-0CFC0E745BD9}" destId="{43722DE6-1133-4673-BC68-4EF0B0DC7B91}" srcOrd="3" destOrd="0" presId="urn:microsoft.com/office/officeart/2005/8/layout/hierarchy2"/>
+    <dgm:cxn modelId="{A02865B8-10A3-4469-B918-760BB351F76A}" type="presParOf" srcId="{43722DE6-1133-4673-BC68-4EF0B0DC7B91}" destId="{CA4D474B-8B58-4642-A9FD-6F8B3F3B90B3}" srcOrd="0" destOrd="0" presId="urn:microsoft.com/office/officeart/2005/8/layout/hierarchy2"/>
+    <dgm:cxn modelId="{98852ACE-5800-455E-B780-4DBFA53F82BB}" type="presParOf" srcId="{43722DE6-1133-4673-BC68-4EF0B0DC7B91}" destId="{B4A03FCE-F569-4B24-8F4D-C3A8F82C36B2}" srcOrd="1" destOrd="0" presId="urn:microsoft.com/office/officeart/2005/8/layout/hierarchy2"/>
+    <dgm:cxn modelId="{2C78F552-D6BD-4CE2-A91E-7690A6179116}" type="presParOf" srcId="{B4A03FCE-F569-4B24-8F4D-C3A8F82C36B2}" destId="{A41850B2-BA4D-4517-88C1-F592E4395FF0}" srcOrd="0" destOrd="0" presId="urn:microsoft.com/office/officeart/2005/8/layout/hierarchy2"/>
+    <dgm:cxn modelId="{922FB44C-4ECE-4243-9FD7-961B9234EDF7}" type="presParOf" srcId="{A41850B2-BA4D-4517-88C1-F592E4395FF0}" destId="{191D460F-7E36-42DB-91E6-40EFE271374D}" srcOrd="0" destOrd="0" presId="urn:microsoft.com/office/officeart/2005/8/layout/hierarchy2"/>
+    <dgm:cxn modelId="{37149F16-A960-4631-B873-2E01DFFF7E4F}" type="presParOf" srcId="{B4A03FCE-F569-4B24-8F4D-C3A8F82C36B2}" destId="{2F9548C8-A7B0-406C-9FAC-066BC59EDE36}" srcOrd="1" destOrd="0" presId="urn:microsoft.com/office/officeart/2005/8/layout/hierarchy2"/>
+    <dgm:cxn modelId="{EF185C57-30E0-4C1B-A693-B9272AEE4516}" type="presParOf" srcId="{2F9548C8-A7B0-406C-9FAC-066BC59EDE36}" destId="{1E350B6B-CC1A-403C-97E4-785B16311B5B}" srcOrd="0" destOrd="0" presId="urn:microsoft.com/office/officeart/2005/8/layout/hierarchy2"/>
+    <dgm:cxn modelId="{AAE64E14-3226-436F-BF4D-E708CEFF4FB7}" type="presParOf" srcId="{2F9548C8-A7B0-406C-9FAC-066BC59EDE36}" destId="{98EDCFE0-2F5C-48E9-B31D-3D10C99A5625}" srcOrd="1" destOrd="0" presId="urn:microsoft.com/office/officeart/2005/8/layout/hierarchy2"/>
+    <dgm:cxn modelId="{4877D3EE-2934-4F79-BA33-E538B06A374B}" type="presParOf" srcId="{B4A03FCE-F569-4B24-8F4D-C3A8F82C36B2}" destId="{20476C51-20D1-412A-8E09-128D0E2EEDE3}" srcOrd="2" destOrd="0" presId="urn:microsoft.com/office/officeart/2005/8/layout/hierarchy2"/>
+    <dgm:cxn modelId="{D7636B13-B6F3-42D4-80AE-947621FA68B4}" type="presParOf" srcId="{20476C51-20D1-412A-8E09-128D0E2EEDE3}" destId="{F94AF2CF-4B54-49C7-AA8D-FFD68F379D8E}" srcOrd="0" destOrd="0" presId="urn:microsoft.com/office/officeart/2005/8/layout/hierarchy2"/>
+    <dgm:cxn modelId="{B11F98DE-E613-44AB-8DEB-097613953C05}" type="presParOf" srcId="{B4A03FCE-F569-4B24-8F4D-C3A8F82C36B2}" destId="{AAD5C2CC-54F3-4BCD-9535-A5854127DD7E}" srcOrd="3" destOrd="0" presId="urn:microsoft.com/office/officeart/2005/8/layout/hierarchy2"/>
+    <dgm:cxn modelId="{BCE304B7-6753-4C63-98DA-1729E0C33E8F}" type="presParOf" srcId="{AAD5C2CC-54F3-4BCD-9535-A5854127DD7E}" destId="{8886318E-5FD8-4A08-95FE-143B32E0E9B1}" srcOrd="0" destOrd="0" presId="urn:microsoft.com/office/officeart/2005/8/layout/hierarchy2"/>
+    <dgm:cxn modelId="{1F4B9E00-915D-4FC4-9F53-1FA83AF0A779}" type="presParOf" srcId="{AAD5C2CC-54F3-4BCD-9535-A5854127DD7E}" destId="{649E9AF3-0440-42F0-948B-9542FB0DA25C}" srcOrd="1" destOrd="0" presId="urn:microsoft.com/office/officeart/2005/8/layout/hierarchy2"/>
   </dgm:cxnLst>
   <dgm:bg/>
   <dgm:whole/>
@@ -20434,7 +20487,7 @@
 </file>
 
 <file path=customXml/itemProps2.xml><?xml version="1.0" encoding="utf-8"?>
-<ds:datastoreItem xmlns:ds="http://schemas.openxmlformats.org/officeDocument/2006/customXml" ds:itemID="{DD66140D-9281-4740-8CCC-695E2E014ADC}">
+<ds:datastoreItem xmlns:ds="http://schemas.openxmlformats.org/officeDocument/2006/customXml" ds:itemID="{CF9578A1-51CE-4E5C-B8E9-48F8BC90B467}">
   <ds:schemaRefs>
     <ds:schemaRef ds:uri="http://schemas.openxmlformats.org/officeDocument/2006/bibliography"/>
   </ds:schemaRefs>

</xml_diff>

<commit_message>
Revert "Updated the distribution statement that should exist in the documentation."
This reverts commit a8389e37b8ef667dbb7f54d1ad18b2537efb5808.
</commit_message>
<xml_diff>
--- a/Requirements/Coupled Tanks Reqs [Basic].docx
+++ b/Requirements/Coupled Tanks Reqs [Basic].docx
@@ -2,8 +2,6 @@
 <file path=word/document.xml><?xml version="1.0" encoding="utf-8"?>
 <w:document xmlns:wpc="http://schemas.microsoft.com/office/word/2010/wordprocessingCanvas" xmlns:mc="http://schemas.openxmlformats.org/markup-compatibility/2006" xmlns:o="urn:schemas-microsoft-com:office:office" xmlns:r="http://schemas.openxmlformats.org/officeDocument/2006/relationships" xmlns:m="http://schemas.openxmlformats.org/officeDocument/2006/math" xmlns:v="urn:schemas-microsoft-com:vml" xmlns:wp14="http://schemas.microsoft.com/office/word/2010/wordprocessingDrawing" xmlns:wp="http://schemas.openxmlformats.org/drawingml/2006/wordprocessingDrawing" xmlns:w10="urn:schemas-microsoft-com:office:word" xmlns:w="http://schemas.openxmlformats.org/wordprocessingml/2006/main" xmlns:w14="http://schemas.microsoft.com/office/word/2010/wordml" xmlns:w15="http://schemas.microsoft.com/office/word/2012/wordml" xmlns:wpg="http://schemas.microsoft.com/office/word/2010/wordprocessingGroup" xmlns:wpi="http://schemas.microsoft.com/office/word/2010/wordprocessingInk" xmlns:wne="http://schemas.microsoft.com/office/word/2006/wordml" xmlns:wps="http://schemas.microsoft.com/office/word/2010/wordprocessingShape" mc:Ignorable="w14 w15 wp14">
   <w:body>
-    <w:bookmarkStart w:id="0" w:name="_GoBack" w:displacedByCustomXml="next"/>
-    <w:bookmarkEnd w:id="0" w:displacedByCustomXml="next"/>
     <w:sdt>
       <w:sdtPr>
         <w:rPr>
@@ -238,7 +236,7 @@
               </mc:Choice>
               <mc:Fallback>
                 <w:pict>
-                  <v:rect w14:anchorId="37891B89" id="Rectangle 36" o:spid="_x0000_s1026" style="position:absolute;margin-left:0;margin-top:48.8pt;width:242.85pt;height:525.4pt;z-index:251655168;visibility:visible;mso-wrap-style:square;mso-width-percent:400;mso-height-percent:0;mso-left-percent:440;mso-wrap-distance-left:9pt;mso-wrap-distance-top:0;mso-wrap-distance-right:9pt;mso-wrap-distance-bottom:0;mso-position-horizontal-relative:page;mso-position-vertical:absolute;mso-position-vertical-relative:page;mso-width-percent:400;mso-height-percent:0;mso-left-percent:440;mso-width-relative:page;mso-height-relative:page;v-text-anchor:middle" o:gfxdata="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" fillcolor="white [3212]" strokecolor="#938953 [1614]" strokeweight="1.25pt">
+                  <v:rect w14:anchorId="4F8280C6" id="Rectangle 36" o:spid="_x0000_s1026" style="position:absolute;margin-left:0;margin-top:48.8pt;width:242.85pt;height:525.4pt;z-index:251655168;visibility:visible;mso-wrap-style:square;mso-width-percent:400;mso-height-percent:0;mso-left-percent:440;mso-wrap-distance-left:9pt;mso-wrap-distance-top:0;mso-wrap-distance-right:9pt;mso-wrap-distance-bottom:0;mso-position-horizontal-relative:page;mso-position-vertical:absolute;mso-position-vertical-relative:page;mso-width-percent:400;mso-height-percent:0;mso-left-percent:440;mso-width-relative:page;mso-height-relative:page;v-text-anchor:middle" o:gfxdata="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" fillcolor="white [3212]" strokecolor="#938953 [1614]" strokeweight="1.25pt">
                     <v:path arrowok="t"/>
                     <w10:wrap anchorx="page" anchory="page"/>
                   </v:rect>
@@ -650,7 +648,7 @@
               </mc:Choice>
               <mc:Fallback>
                 <w:pict>
-                  <v:rect w14:anchorId="1DC01934" id="Rectangle 37" o:spid="_x0000_s1026" style="position:absolute;margin-left:0;margin-top:0;width:226.4pt;height:9.35pt;z-index:251661312;visibility:visible;mso-wrap-style:square;mso-width-percent:370;mso-height-percent:0;mso-left-percent:455;mso-top-percent:690;mso-wrap-distance-left:9pt;mso-wrap-distance-top:0;mso-wrap-distance-right:9pt;mso-wrap-distance-bottom:0;mso-position-horizontal-relative:page;mso-position-vertical-relative:page;mso-width-percent:370;mso-height-percent:0;mso-left-percent:455;mso-top-percent:690;mso-width-relative:page;mso-height-relative:margin;v-text-anchor:middle" o:gfxdata="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" fillcolor="#4f81bd [3204]" stroked="f" strokeweight="2pt">
+                  <v:rect w14:anchorId="7420C877" id="Rectangle 37" o:spid="_x0000_s1026" style="position:absolute;margin-left:0;margin-top:0;width:226.4pt;height:9.35pt;z-index:251661312;visibility:visible;mso-wrap-style:square;mso-width-percent:370;mso-height-percent:0;mso-left-percent:455;mso-top-percent:690;mso-wrap-distance-left:9pt;mso-wrap-distance-top:0;mso-wrap-distance-right:9pt;mso-wrap-distance-bottom:0;mso-position-horizontal-relative:page;mso-position-vertical-relative:page;mso-width-percent:370;mso-height-percent:0;mso-left-percent:455;mso-top-percent:690;mso-width-relative:page;mso-height-relative:margin;v-text-anchor:middle" o:gfxdata="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" fillcolor="#4f81bd [3204]" stroked="f" strokeweight="2pt">
                     <v:path arrowok="t"/>
                     <w10:wrap anchorx="page" anchory="page"/>
                   </v:rect>
@@ -843,6 +841,8 @@
             <w:br w:type="page"/>
           </w:r>
         </w:p>
+        <w:bookmarkStart w:id="0" w:name="_GoBack" w:displacedByCustomXml="next"/>
+        <w:bookmarkEnd w:id="0" w:displacedByCustomXml="next"/>
       </w:sdtContent>
     </w:sdt>
     <w:sdt>
@@ -9246,12 +9246,6 @@
   <w:p>
     <w:pPr>
       <w:pStyle w:val="Footer"/>
-      <w:rPr>
-        <w:rFonts w:asciiTheme="majorHAnsi" w:hAnsiTheme="majorHAnsi" w:cstheme="majorHAnsi"/>
-        <w:color w:val="000000"/>
-        <w:sz w:val="20"/>
-        <w:szCs w:val="20"/>
-      </w:rPr>
     </w:pPr>
     <w:r>
       <w:rPr>
@@ -9262,18 +9256,7 @@
         <w:sz w:val="20"/>
         <w:szCs w:val="20"/>
       </w:rPr>
-      <w:t xml:space="preserve">DISTRIBUTION </w:t>
-    </w:r>
-    <w:r>
-      <w:rPr>
-        <w:rFonts w:asciiTheme="majorHAnsi" w:hAnsiTheme="majorHAnsi" w:cstheme="majorHAnsi"/>
-        <w:b/>
-        <w:bCs/>
-        <w:color w:val="000000"/>
-        <w:sz w:val="20"/>
-        <w:szCs w:val="20"/>
-      </w:rPr>
-      <w:t>A</w:t>
+      <w:t>DISTRIBUTION C</w:t>
     </w:r>
     <w:r>
       <w:rPr>
@@ -9282,7 +9265,7 @@
         <w:sz w:val="20"/>
         <w:szCs w:val="20"/>
       </w:rPr>
-      <w:t xml:space="preserve">: </w:t>
+      <w:t>: Distribution authorized to U.S. Government Agencies and their contractors for Administrative or Operational Use (</w:t>
     </w:r>
     <w:r>
       <w:rPr>
@@ -9291,7 +9274,7 @@
         <w:sz w:val="20"/>
         <w:szCs w:val="20"/>
       </w:rPr>
-      <w:t>Approved for Public Release; Distribution</w:t>
+      <w:t>5</w:t>
     </w:r>
     <w:r>
       <w:rPr>
@@ -9300,7 +9283,7 @@
         <w:sz w:val="20"/>
         <w:szCs w:val="20"/>
       </w:rPr>
-      <w:t xml:space="preserve"> </w:t>
+      <w:t xml:space="preserve"> July </w:t>
     </w:r>
     <w:r>
       <w:rPr>
@@ -9309,7 +9292,7 @@
         <w:sz w:val="20"/>
         <w:szCs w:val="20"/>
       </w:rPr>
-      <w:t xml:space="preserve">Unlimited (Case Number: </w:t>
+      <w:t>201</w:t>
     </w:r>
     <w:r>
       <w:rPr>
@@ -9318,16 +9301,7 @@
         <w:sz w:val="20"/>
         <w:szCs w:val="20"/>
       </w:rPr>
-      <w:t>88ABW</w:t>
-    </w:r>
-    <w:r>
-      <w:rPr>
-        <w:rFonts w:ascii="Cambria Math" w:hAnsi="Cambria Math" w:cs="Cambria Math"/>
-        <w:color w:val="000000"/>
-        <w:sz w:val="20"/>
-        <w:szCs w:val="20"/>
-      </w:rPr>
-      <w:t>‐</w:t>
+      <w:t>5</w:t>
     </w:r>
     <w:r>
       <w:rPr>
@@ -9336,34 +9310,7 @@
         <w:sz w:val="20"/>
         <w:szCs w:val="20"/>
       </w:rPr>
-      <w:t>2015</w:t>
-    </w:r>
-    <w:r>
-      <w:rPr>
-        <w:rFonts w:ascii="Cambria Math" w:hAnsi="Cambria Math" w:cs="Cambria Math"/>
-        <w:color w:val="000000"/>
-        <w:sz w:val="20"/>
-        <w:szCs w:val="20"/>
-      </w:rPr>
-      <w:t>‐</w:t>
-    </w:r>
-    <w:r>
-      <w:rPr>
-        <w:rFonts w:asciiTheme="majorHAnsi" w:hAnsiTheme="majorHAnsi" w:cstheme="majorHAnsi"/>
-        <w:color w:val="000000"/>
-        <w:sz w:val="20"/>
-        <w:szCs w:val="20"/>
-      </w:rPr>
-      <w:t>3145</w:t>
-    </w:r>
-    <w:r>
-      <w:rPr>
-        <w:rFonts w:asciiTheme="majorHAnsi" w:hAnsiTheme="majorHAnsi" w:cstheme="majorHAnsi"/>
-        <w:color w:val="000000"/>
-        <w:sz w:val="20"/>
-        <w:szCs w:val="20"/>
-      </w:rPr>
-      <w:t>)</w:t>
+      <w:t>). Other requests for this document shall be referred to AFRL/RQQ, Wright Patterson AFB, OH.</w:t>
     </w:r>
   </w:p>
 </w:ftr>
@@ -9568,7 +9515,7 @@
 
 <file path=word/numbering.xml><?xml version="1.0" encoding="utf-8"?>
 <w:numbering xmlns:wpc="http://schemas.microsoft.com/office/word/2010/wordprocessingCanvas" xmlns:mc="http://schemas.openxmlformats.org/markup-compatibility/2006" xmlns:o="urn:schemas-microsoft-com:office:office" xmlns:r="http://schemas.openxmlformats.org/officeDocument/2006/relationships" xmlns:m="http://schemas.openxmlformats.org/officeDocument/2006/math" xmlns:v="urn:schemas-microsoft-com:vml" xmlns:wp14="http://schemas.microsoft.com/office/word/2010/wordprocessingDrawing" xmlns:wp="http://schemas.openxmlformats.org/drawingml/2006/wordprocessingDrawing" xmlns:w10="urn:schemas-microsoft-com:office:word" xmlns:w="http://schemas.openxmlformats.org/wordprocessingml/2006/main" xmlns:w14="http://schemas.microsoft.com/office/word/2010/wordml" xmlns:w15="http://schemas.microsoft.com/office/word/2012/wordml" xmlns:wpg="http://schemas.microsoft.com/office/word/2010/wordprocessingGroup" xmlns:wpi="http://schemas.microsoft.com/office/word/2010/wordprocessingInk" xmlns:wne="http://schemas.microsoft.com/office/word/2006/wordml" xmlns:wps="http://schemas.microsoft.com/office/word/2010/wordprocessingShape" mc:Ignorable="w14 w15 wp14">
-  <w:abstractNum w:abstractNumId="0" w15:restartNumberingAfterBreak="0">
+  <w:abstractNum w:abstractNumId="0">
     <w:nsid w:val="02D130D7"/>
     <w:multiLevelType w:val="hybridMultilevel"/>
     <w:tmpl w:val="D0226006"/>
@@ -9681,7 +9628,7 @@
       </w:rPr>
     </w:lvl>
   </w:abstractNum>
-  <w:abstractNum w:abstractNumId="1" w15:restartNumberingAfterBreak="0">
+  <w:abstractNum w:abstractNumId="1">
     <w:nsid w:val="06F75CE7"/>
     <w:multiLevelType w:val="hybridMultilevel"/>
     <w:tmpl w:val="809C56C0"/>
@@ -9773,7 +9720,7 @@
       </w:pPr>
     </w:lvl>
   </w:abstractNum>
-  <w:abstractNum w:abstractNumId="2" w15:restartNumberingAfterBreak="0">
+  <w:abstractNum w:abstractNumId="2">
     <w:nsid w:val="12EE75AA"/>
     <w:multiLevelType w:val="hybridMultilevel"/>
     <w:tmpl w:val="14B4BF2E"/>
@@ -9863,7 +9810,7 @@
       </w:pPr>
     </w:lvl>
   </w:abstractNum>
-  <w:abstractNum w:abstractNumId="3" w15:restartNumberingAfterBreak="0">
+  <w:abstractNum w:abstractNumId="3">
     <w:nsid w:val="26BE73A4"/>
     <w:multiLevelType w:val="hybridMultilevel"/>
     <w:tmpl w:val="1E34F30A"/>
@@ -9952,7 +9899,7 @@
       </w:pPr>
     </w:lvl>
   </w:abstractNum>
-  <w:abstractNum w:abstractNumId="4" w15:restartNumberingAfterBreak="0">
+  <w:abstractNum w:abstractNumId="4">
     <w:nsid w:val="2BC569D3"/>
     <w:multiLevelType w:val="hybridMultilevel"/>
     <w:tmpl w:val="32C88FD6"/>
@@ -10065,7 +10012,7 @@
       </w:rPr>
     </w:lvl>
   </w:abstractNum>
-  <w:abstractNum w:abstractNumId="5" w15:restartNumberingAfterBreak="0">
+  <w:abstractNum w:abstractNumId="5">
     <w:nsid w:val="30334E95"/>
     <w:multiLevelType w:val="hybridMultilevel"/>
     <w:tmpl w:val="CCC6429C"/>
@@ -10155,7 +10102,7 @@
       </w:pPr>
     </w:lvl>
   </w:abstractNum>
-  <w:abstractNum w:abstractNumId="6" w15:restartNumberingAfterBreak="0">
+  <w:abstractNum w:abstractNumId="6">
     <w:nsid w:val="33311404"/>
     <w:multiLevelType w:val="multilevel"/>
     <w:tmpl w:val="8ECCB01E"/>
@@ -10274,7 +10221,7 @@
       </w:rPr>
     </w:lvl>
   </w:abstractNum>
-  <w:abstractNum w:abstractNumId="7" w15:restartNumberingAfterBreak="0">
+  <w:abstractNum w:abstractNumId="7">
     <w:nsid w:val="373534E9"/>
     <w:multiLevelType w:val="hybridMultilevel"/>
     <w:tmpl w:val="2C2ABB6E"/>
@@ -10365,7 +10312,7 @@
       </w:pPr>
     </w:lvl>
   </w:abstractNum>
-  <w:abstractNum w:abstractNumId="8" w15:restartNumberingAfterBreak="0">
+  <w:abstractNum w:abstractNumId="8">
     <w:nsid w:val="3BFE4FD9"/>
     <w:multiLevelType w:val="multilevel"/>
     <w:tmpl w:val="0E8EC624"/>
@@ -10485,7 +10432,7 @@
       </w:rPr>
     </w:lvl>
   </w:abstractNum>
-  <w:abstractNum w:abstractNumId="9" w15:restartNumberingAfterBreak="0">
+  <w:abstractNum w:abstractNumId="9">
     <w:nsid w:val="3EE514F6"/>
     <w:multiLevelType w:val="hybridMultilevel"/>
     <w:tmpl w:val="8B1AF51A"/>
@@ -10598,7 +10545,7 @@
       </w:rPr>
     </w:lvl>
   </w:abstractNum>
-  <w:abstractNum w:abstractNumId="10" w15:restartNumberingAfterBreak="0">
+  <w:abstractNum w:abstractNumId="10">
     <w:nsid w:val="41010779"/>
     <w:multiLevelType w:val="multilevel"/>
     <w:tmpl w:val="FE665CB8"/>
@@ -10716,7 +10663,7 @@
       </w:rPr>
     </w:lvl>
   </w:abstractNum>
-  <w:abstractNum w:abstractNumId="11" w15:restartNumberingAfterBreak="0">
+  <w:abstractNum w:abstractNumId="11">
     <w:nsid w:val="4974360A"/>
     <w:multiLevelType w:val="hybridMultilevel"/>
     <w:tmpl w:val="D180C006"/>
@@ -10829,7 +10776,7 @@
       </w:rPr>
     </w:lvl>
   </w:abstractNum>
-  <w:abstractNum w:abstractNumId="12" w15:restartNumberingAfterBreak="0">
+  <w:abstractNum w:abstractNumId="12">
     <w:nsid w:val="582E1762"/>
     <w:multiLevelType w:val="hybridMultilevel"/>
     <w:tmpl w:val="872AD5F0"/>
@@ -10942,7 +10889,7 @@
       </w:rPr>
     </w:lvl>
   </w:abstractNum>
-  <w:abstractNum w:abstractNumId="13" w15:restartNumberingAfterBreak="0">
+  <w:abstractNum w:abstractNumId="13">
     <w:nsid w:val="5AAF382C"/>
     <w:multiLevelType w:val="multilevel"/>
     <w:tmpl w:val="9134FBD4"/>
@@ -11059,7 +11006,7 @@
       </w:rPr>
     </w:lvl>
   </w:abstractNum>
-  <w:abstractNum w:abstractNumId="14" w15:restartNumberingAfterBreak="0">
+  <w:abstractNum w:abstractNumId="14">
     <w:nsid w:val="62D95D27"/>
     <w:multiLevelType w:val="multilevel"/>
     <w:tmpl w:val="62283182"/>
@@ -11200,7 +11147,7 @@
       </w:rPr>
     </w:lvl>
   </w:abstractNum>
-  <w:abstractNum w:abstractNumId="15" w15:restartNumberingAfterBreak="0">
+  <w:abstractNum w:abstractNumId="15">
     <w:nsid w:val="69EE2E1E"/>
     <w:multiLevelType w:val="multilevel"/>
     <w:tmpl w:val="B84A8334"/>
@@ -11318,7 +11265,7 @@
       </w:rPr>
     </w:lvl>
   </w:abstractNum>
-  <w:abstractNum w:abstractNumId="16" w15:restartNumberingAfterBreak="0">
+  <w:abstractNum w:abstractNumId="16">
     <w:nsid w:val="6F32310C"/>
     <w:multiLevelType w:val="hybridMultilevel"/>
     <w:tmpl w:val="C6683FB4"/>
@@ -15603,183 +15550,183 @@
     </dgm:pt>
   </dgm:ptLst>
   <dgm:cxnLst>
-    <dgm:cxn modelId="{37C6CC43-DF4A-4635-9F32-1120179FFCE7}" type="presOf" srcId="{7E37668C-CBE2-4557-B1B3-6216DDB28FF5}" destId="{A2570D02-83A8-4369-838A-5035789DF60A}" srcOrd="0" destOrd="0" presId="urn:microsoft.com/office/officeart/2005/8/layout/hierarchy2"/>
-    <dgm:cxn modelId="{99819EFD-43DA-4F3F-9536-CC7B477A271F}" type="presOf" srcId="{762EBA3D-0A94-49D0-808C-2AE42603E4BD}" destId="{D2609BAF-7E5D-4223-8DAA-0E2E180A6991}" srcOrd="0" destOrd="0" presId="urn:microsoft.com/office/officeart/2005/8/layout/hierarchy2"/>
-    <dgm:cxn modelId="{4B77D20F-F7C4-4662-84EF-47CC40172E9C}" type="presOf" srcId="{6E6C8BAF-0B7D-447C-8096-C6E66E5FA80B}" destId="{7F03E768-DED4-4D0C-AA0B-4159CE94C254}" srcOrd="1" destOrd="0" presId="urn:microsoft.com/office/officeart/2005/8/layout/hierarchy2"/>
-    <dgm:cxn modelId="{B337B536-845F-496E-8738-73A19316FA74}" type="presOf" srcId="{B810A821-5DE9-4B9F-8539-0A020F9DAF58}" destId="{F5D32EEC-3B92-4578-892F-759671C38449}" srcOrd="0" destOrd="0" presId="urn:microsoft.com/office/officeart/2005/8/layout/hierarchy2"/>
-    <dgm:cxn modelId="{53749281-1C35-4707-AEB9-77D494CDC9F7}" type="presOf" srcId="{35A2D9E1-EE60-48B7-BCBD-D01C5F7FDE80}" destId="{3D3E7795-19BC-417F-AED9-AA0FA594A793}" srcOrd="0" destOrd="0" presId="urn:microsoft.com/office/officeart/2005/8/layout/hierarchy2"/>
+    <dgm:cxn modelId="{5D3E6438-C47D-424F-BF0B-AA494EF12A76}" srcId="{3E80CFEB-9E61-4D3B-B46F-019A628AFE79}" destId="{FB12C7D3-21B4-44D6-A89D-E909583EE41B}" srcOrd="1" destOrd="0" parTransId="{BC992729-A665-4B31-8154-DED3311F47E0}" sibTransId="{810CBEF4-20F8-4A04-9C20-41E643FC7B50}"/>
+    <dgm:cxn modelId="{F96B71B3-9C04-4B35-A1BA-99A6A877D745}" type="presOf" srcId="{77732347-A4C6-4DA0-A8B8-3BFFE8444CBD}" destId="{666A44CF-749A-4360-84CB-D10B99BE0F41}" srcOrd="0" destOrd="0" presId="urn:microsoft.com/office/officeart/2005/8/layout/hierarchy2"/>
+    <dgm:cxn modelId="{99DE753C-C888-48B4-AE86-FDDC0A4DC962}" type="presOf" srcId="{3D228971-2254-4980-823B-96A774428084}" destId="{CC6403B4-2749-4A2D-8CE9-EC17A0731C2E}" srcOrd="0" destOrd="0" presId="urn:microsoft.com/office/officeart/2005/8/layout/hierarchy2"/>
+    <dgm:cxn modelId="{562315C8-851B-421B-A31B-39F8176D342B}" type="presOf" srcId="{59F5674D-32AC-4EE2-9D81-5884A9DF7654}" destId="{7CC27B4A-FFB8-439D-B985-4BCE5013CE37}" srcOrd="0" destOrd="0" presId="urn:microsoft.com/office/officeart/2005/8/layout/hierarchy2"/>
+    <dgm:cxn modelId="{2D4893B7-7400-40A3-9609-4E1CED1FC6DE}" srcId="{24B250B9-3B78-4A54-835B-0DD9A74798C8}" destId="{08F56CAF-30F6-42D4-A7FF-EF1D89D418E3}" srcOrd="3" destOrd="0" parTransId="{D4396AB2-6CF7-4762-8524-D7F0307D37BE}" sibTransId="{74DD17E5-DC2B-4A3F-9771-DA4951D6342A}"/>
+    <dgm:cxn modelId="{D4E74B7D-2010-4D4E-9DDB-31161EF1E867}" type="presOf" srcId="{B8C07FEA-B555-4761-B0B9-661B689481B6}" destId="{5B5E1358-76BB-458E-B207-8E5B098A9934}" srcOrd="0" destOrd="0" presId="urn:microsoft.com/office/officeart/2005/8/layout/hierarchy2"/>
+    <dgm:cxn modelId="{D1E54678-9878-4BA5-B86E-660949153B5C}" type="presOf" srcId="{B1AC6FB9-0CB9-4DD2-9E2E-6F97C31616E1}" destId="{3177EBD1-A5FC-4AA4-912E-989F5AB57208}" srcOrd="0" destOrd="0" presId="urn:microsoft.com/office/officeart/2005/8/layout/hierarchy2"/>
+    <dgm:cxn modelId="{1883C3B9-79AF-4A80-BC66-5C81DA2F25F4}" type="presOf" srcId="{F57D8AF6-0F05-4FB5-83DA-B2FDFE86D8BE}" destId="{F482CA83-7F57-49A1-8E5A-FE610DF8DC5F}" srcOrd="0" destOrd="0" presId="urn:microsoft.com/office/officeart/2005/8/layout/hierarchy2"/>
+    <dgm:cxn modelId="{A470D825-5062-4551-B9F0-5122E7FC2BE6}" type="presOf" srcId="{3B4475F7-9058-441E-8643-880D7595B10F}" destId="{B10E7CCA-2650-49B6-938A-FA5BDE28CFB2}" srcOrd="1" destOrd="0" presId="urn:microsoft.com/office/officeart/2005/8/layout/hierarchy2"/>
+    <dgm:cxn modelId="{B0853331-01D6-4A4B-ADD5-E855E233B6A9}" type="presOf" srcId="{B8C07FEA-B555-4761-B0B9-661B689481B6}" destId="{418AA0F9-7C96-4C7B-8345-2F4F4C156CFC}" srcOrd="1" destOrd="0" presId="urn:microsoft.com/office/officeart/2005/8/layout/hierarchy2"/>
+    <dgm:cxn modelId="{E44E40D5-24C7-4A99-B46F-6F32506D1741}" type="presOf" srcId="{58FFAE26-CA56-444D-8027-EECD1DA110E1}" destId="{1E350B6B-CC1A-403C-97E4-785B16311B5B}" srcOrd="0" destOrd="0" presId="urn:microsoft.com/office/officeart/2005/8/layout/hierarchy2"/>
+    <dgm:cxn modelId="{B1325EE5-FCAC-43D9-99BA-15B0C94B5D8A}" type="presOf" srcId="{0E44FE73-1876-4108-9B8F-D7F963C2BF72}" destId="{191D460F-7E36-42DB-91E6-40EFE271374D}" srcOrd="1" destOrd="0" presId="urn:microsoft.com/office/officeart/2005/8/layout/hierarchy2"/>
+    <dgm:cxn modelId="{AD841E95-972E-4587-9B0C-CF3A8226DC35}" type="presOf" srcId="{CE3ED5BB-5EB9-4774-AEDA-1BA426A6C458}" destId="{BB9E3184-6081-4518-9F8B-36F10CE82E07}" srcOrd="1" destOrd="0" presId="urn:microsoft.com/office/officeart/2005/8/layout/hierarchy2"/>
+    <dgm:cxn modelId="{06B7D5E4-5011-446C-A225-8E2C2C95C898}" type="presOf" srcId="{B8738F4F-7A2E-4A30-BBA5-D2F017C3DCD3}" destId="{0BFFAB8E-C2C2-4109-9D55-FEC84CF06EDC}" srcOrd="1" destOrd="0" presId="urn:microsoft.com/office/officeart/2005/8/layout/hierarchy2"/>
+    <dgm:cxn modelId="{CD807FDE-88F5-407B-9461-9090EEED60CF}" type="presOf" srcId="{77732347-A4C6-4DA0-A8B8-3BFFE8444CBD}" destId="{B4D55B4E-1295-48E8-ACAB-70E41BBA2A8E}" srcOrd="1" destOrd="0" presId="urn:microsoft.com/office/officeart/2005/8/layout/hierarchy2"/>
+    <dgm:cxn modelId="{BFA2E18A-4D0F-4C23-ACFF-B71D06BE471B}" type="presOf" srcId="{ED74255F-3372-4C7A-A24A-31C4B9A89ADA}" destId="{B85F1F8F-B436-4C6B-8B1A-26471790C0CF}" srcOrd="0" destOrd="0" presId="urn:microsoft.com/office/officeart/2005/8/layout/hierarchy2"/>
+    <dgm:cxn modelId="{D581EA15-8878-418F-8F81-8B1B834903EC}" type="presOf" srcId="{251A6C99-F653-43EF-90DD-652DF8CAC268}" destId="{46876F4B-A5A6-423A-88CA-0A41296BAF7C}" srcOrd="0" destOrd="0" presId="urn:microsoft.com/office/officeart/2005/8/layout/hierarchy2"/>
+    <dgm:cxn modelId="{929AF051-81F2-4E8B-AF96-8618C8E33BDF}" type="presOf" srcId="{5F81306C-61D8-4F62-8A08-23A4618AE148}" destId="{16B205C0-EDA0-4DD9-917C-A7D68FF8BEF0}" srcOrd="0" destOrd="0" presId="urn:microsoft.com/office/officeart/2005/8/layout/hierarchy2"/>
+    <dgm:cxn modelId="{83E84B24-BD6C-4E92-BFE1-FE47FB5EA7E7}" type="presOf" srcId="{251A6C99-F653-43EF-90DD-652DF8CAC268}" destId="{A4F73A7A-744E-44BC-9652-BD079D749F49}" srcOrd="1" destOrd="0" presId="urn:microsoft.com/office/officeart/2005/8/layout/hierarchy2"/>
+    <dgm:cxn modelId="{698A45ED-449F-45AB-B5AD-FDDC722320BA}" type="presOf" srcId="{1C8D5C52-5A2E-4AC4-B4CC-07CAA4204A47}" destId="{FCAB4AB2-D08E-4907-A79D-E627D5F1EAF9}" srcOrd="1" destOrd="0" presId="urn:microsoft.com/office/officeart/2005/8/layout/hierarchy2"/>
+    <dgm:cxn modelId="{445CF8C0-09A5-4F07-8A19-9F82980FA73C}" type="presOf" srcId="{D4396AB2-6CF7-4762-8524-D7F0307D37BE}" destId="{3CF0F5E5-2046-4F5D-9EB3-FBF18052744C}" srcOrd="1" destOrd="0" presId="urn:microsoft.com/office/officeart/2005/8/layout/hierarchy2"/>
+    <dgm:cxn modelId="{4B107A88-5FC8-4BE8-9BC0-4F0F7C1C0159}" type="presOf" srcId="{D4396AB2-6CF7-4762-8524-D7F0307D37BE}" destId="{CEEF6B1B-71A0-4671-B562-69D89316D83D}" srcOrd="0" destOrd="0" presId="urn:microsoft.com/office/officeart/2005/8/layout/hierarchy2"/>
+    <dgm:cxn modelId="{663E14DA-AE5F-48CC-AD3F-0B95E782364B}" srcId="{7546F475-ACCD-4082-80EA-DE8741CD7A0E}" destId="{5F81306C-61D8-4F62-8A08-23A4618AE148}" srcOrd="2" destOrd="0" parTransId="{96193BCD-9621-4696-8E7B-447978CF626E}" sibTransId="{832A1B82-B654-4C27-822F-F63ADB3FED79}"/>
+    <dgm:cxn modelId="{BF327E50-0EA3-4986-B9DA-E6E1B414319D}" type="presOf" srcId="{BC992729-A665-4B31-8154-DED3311F47E0}" destId="{F94AF2CF-4B54-49C7-AA8D-FFD68F379D8E}" srcOrd="1" destOrd="0" presId="urn:microsoft.com/office/officeart/2005/8/layout/hierarchy2"/>
+    <dgm:cxn modelId="{FCD829E0-8A3D-4886-9C6E-11BBD5909225}" type="presOf" srcId="{411F968D-D39C-4D59-AC06-F162C330CA5B}" destId="{84E938A6-E2D0-4EF2-8A60-58989E1F62E5}" srcOrd="0" destOrd="0" presId="urn:microsoft.com/office/officeart/2005/8/layout/hierarchy2"/>
+    <dgm:cxn modelId="{F9FFA912-E5B4-4321-B668-4378A4DC9B6D}" type="presOf" srcId="{CE3ED5BB-5EB9-4774-AEDA-1BA426A6C458}" destId="{5434BB50-A635-41F0-AAE7-ADF1E095FAEA}" srcOrd="0" destOrd="0" presId="urn:microsoft.com/office/officeart/2005/8/layout/hierarchy2"/>
+    <dgm:cxn modelId="{F5F17926-3C00-46E6-8FC6-DE4588BCF5A4}" type="presOf" srcId="{F57D8AF6-0F05-4FB5-83DA-B2FDFE86D8BE}" destId="{A3FE5B04-C56E-4613-8F50-B8E39F25AA49}" srcOrd="1" destOrd="0" presId="urn:microsoft.com/office/officeart/2005/8/layout/hierarchy2"/>
+    <dgm:cxn modelId="{8DC2DF6E-F084-4694-BA9F-8631F56D0C5D}" srcId="{762EBA3D-0A94-49D0-808C-2AE42603E4BD}" destId="{2D0447C0-5778-4E5F-A5E7-C2FE9A2454C2}" srcOrd="3" destOrd="0" parTransId="{77732347-A4C6-4DA0-A8B8-3BFFE8444CBD}" sibTransId="{074B03C2-C827-460B-97D2-0BB7F3A37677}"/>
+    <dgm:cxn modelId="{23ED7630-5753-48C7-B885-831FD7FA92D2}" type="presOf" srcId="{6E6C8BAF-0B7D-447C-8096-C6E66E5FA80B}" destId="{919581A4-7D14-454A-8C12-31C18139BFE3}" srcOrd="0" destOrd="0" presId="urn:microsoft.com/office/officeart/2005/8/layout/hierarchy2"/>
+    <dgm:cxn modelId="{C39A384A-AE55-48BA-B516-4F23561C5375}" type="presOf" srcId="{96193BCD-9621-4696-8E7B-447978CF626E}" destId="{4759597D-FF03-45A3-AD94-88D4EB331826}" srcOrd="1" destOrd="0" presId="urn:microsoft.com/office/officeart/2005/8/layout/hierarchy2"/>
+    <dgm:cxn modelId="{F4E6D650-C3DB-48EF-BE90-D834180C2AC4}" type="presOf" srcId="{0E44FE73-1876-4108-9B8F-D7F963C2BF72}" destId="{A41850B2-BA4D-4517-88C1-F592E4395FF0}" srcOrd="0" destOrd="0" presId="urn:microsoft.com/office/officeart/2005/8/layout/hierarchy2"/>
+    <dgm:cxn modelId="{EAAEA9E3-A744-405B-87E1-4DA57E43EBB9}" srcId="{24B250B9-3B78-4A54-835B-0DD9A74798C8}" destId="{762EBA3D-0A94-49D0-808C-2AE42603E4BD}" srcOrd="0" destOrd="0" parTransId="{F57D8AF6-0F05-4FB5-83DA-B2FDFE86D8BE}" sibTransId="{AE798998-BA1E-4883-8BFC-686AA89342A8}"/>
+    <dgm:cxn modelId="{741D88DF-75E3-4765-B290-69AECBBB9936}" type="presOf" srcId="{00C30C04-4B2C-4B8D-B7C1-BE8EA97D96A9}" destId="{59767D48-2DC5-4E4D-A77E-47B944B98935}" srcOrd="0" destOrd="0" presId="urn:microsoft.com/office/officeart/2005/8/layout/hierarchy2"/>
+    <dgm:cxn modelId="{1A787441-9E86-4771-A59A-9A62AAF90FFA}" type="presOf" srcId="{6E6C8BAF-0B7D-447C-8096-C6E66E5FA80B}" destId="{7F03E768-DED4-4D0C-AA0B-4159CE94C254}" srcOrd="1" destOrd="0" presId="urn:microsoft.com/office/officeart/2005/8/layout/hierarchy2"/>
+    <dgm:cxn modelId="{18B64CA8-5CB8-44C6-BED0-251B0297BC74}" type="presOf" srcId="{2D6F8792-7E09-494D-841C-3C1C9420B093}" destId="{B2810C62-7E10-48E0-A798-3A3EDC5DCC6B}" srcOrd="1" destOrd="0" presId="urn:microsoft.com/office/officeart/2005/8/layout/hierarchy2"/>
+    <dgm:cxn modelId="{55C8C74E-3139-47BF-A017-1CBDE6AD9D28}" srcId="{7546F475-ACCD-4082-80EA-DE8741CD7A0E}" destId="{3D228971-2254-4980-823B-96A774428084}" srcOrd="0" destOrd="0" parTransId="{B8738F4F-7A2E-4A30-BBA5-D2F017C3DCD3}" sibTransId="{4234F41A-3CF0-4DA3-B751-EC2FEB3E2000}"/>
+    <dgm:cxn modelId="{EBAB78B4-FA18-4BDD-9782-4016AA787B10}" type="presOf" srcId="{35A2D9E1-EE60-48B7-BCBD-D01C5F7FDE80}" destId="{3D3E7795-19BC-417F-AED9-AA0FA594A793}" srcOrd="0" destOrd="0" presId="urn:microsoft.com/office/officeart/2005/8/layout/hierarchy2"/>
+    <dgm:cxn modelId="{879CD2DE-E5C0-46D5-988F-F6261037244E}" type="presOf" srcId="{AD416477-C35E-4D36-8519-4EB312A2C3B6}" destId="{BAE200D0-FADB-4452-BF91-7E69C029F025}" srcOrd="0" destOrd="0" presId="urn:microsoft.com/office/officeart/2005/8/layout/hierarchy2"/>
+    <dgm:cxn modelId="{E6ADF00E-948A-4339-8881-1F7220E5408F}" type="presOf" srcId="{B8738F4F-7A2E-4A30-BBA5-D2F017C3DCD3}" destId="{500AF16D-A825-4384-B62A-FD76FD85F274}" srcOrd="0" destOrd="0" presId="urn:microsoft.com/office/officeart/2005/8/layout/hierarchy2"/>
+    <dgm:cxn modelId="{075C8B81-D66D-4927-965E-4729F7140017}" type="presOf" srcId="{7E37668C-CBE2-4557-B1B3-6216DDB28FF5}" destId="{A2570D02-83A8-4369-838A-5035789DF60A}" srcOrd="0" destOrd="0" presId="urn:microsoft.com/office/officeart/2005/8/layout/hierarchy2"/>
+    <dgm:cxn modelId="{084FE12E-986B-4ECA-A6AE-DA3206D2E7E9}" type="presOf" srcId="{08F56CAF-30F6-42D4-A7FF-EF1D89D418E3}" destId="{350AA7A3-B25F-4C45-9D50-012864EE79C1}" srcOrd="0" destOrd="0" presId="urn:microsoft.com/office/officeart/2005/8/layout/hierarchy2"/>
+    <dgm:cxn modelId="{F0D378AD-AAB0-400C-ACBA-1DF40C6DFA71}" type="presOf" srcId="{94A69032-F504-4E83-99A0-139127656EDB}" destId="{91AADF79-DFD0-4996-8E5C-75DA128E3818}" srcOrd="1" destOrd="0" presId="urn:microsoft.com/office/officeart/2005/8/layout/hierarchy2"/>
+    <dgm:cxn modelId="{45C72C9B-08C3-44AC-8CE6-5132F785DA16}" type="presOf" srcId="{3B4475F7-9058-441E-8643-880D7595B10F}" destId="{3990DE00-0C5E-4E5C-9E1B-523640140E01}" srcOrd="0" destOrd="0" presId="urn:microsoft.com/office/officeart/2005/8/layout/hierarchy2"/>
+    <dgm:cxn modelId="{399654C7-9E75-4338-BBED-F972793E5CB5}" srcId="{72732597-05C4-4B99-9352-20B73B189AB6}" destId="{24B250B9-3B78-4A54-835B-0DD9A74798C8}" srcOrd="0" destOrd="0" parTransId="{6E6C8BAF-0B7D-447C-8096-C6E66E5FA80B}" sibTransId="{68E65C91-D267-4538-88B8-91A37BD5FC1C}"/>
+    <dgm:cxn modelId="{707B9C9E-9EE6-49DA-B3BE-E72FF0B69618}" srcId="{24B250B9-3B78-4A54-835B-0DD9A74798C8}" destId="{7546F475-ACCD-4082-80EA-DE8741CD7A0E}" srcOrd="2" destOrd="0" parTransId="{94A69032-F504-4E83-99A0-139127656EDB}" sibTransId="{B324EEAC-423F-40B7-A293-CDF1BE48D8B5}"/>
+    <dgm:cxn modelId="{2CB32B4C-7A3B-44E7-B8A0-9625277E1F03}" type="presOf" srcId="{B810A821-5DE9-4B9F-8539-0A020F9DAF58}" destId="{F5D32EEC-3B92-4578-892F-759671C38449}" srcOrd="0" destOrd="0" presId="urn:microsoft.com/office/officeart/2005/8/layout/hierarchy2"/>
+    <dgm:cxn modelId="{984BC183-38CA-4472-A741-A16DD76CF436}" type="presOf" srcId="{2D0447C0-5778-4E5F-A5E7-C2FE9A2454C2}" destId="{D5F54648-5792-4E1A-AF16-8BA1A18E4791}" srcOrd="0" destOrd="0" presId="urn:microsoft.com/office/officeart/2005/8/layout/hierarchy2"/>
+    <dgm:cxn modelId="{CF494A87-C5BA-431F-8893-529FD83155C5}" srcId="{762EBA3D-0A94-49D0-808C-2AE42603E4BD}" destId="{7E37668C-CBE2-4557-B1B3-6216DDB28FF5}" srcOrd="1" destOrd="0" parTransId="{AD416477-C35E-4D36-8519-4EB312A2C3B6}" sibTransId="{03301731-A5CC-4102-B64A-88CD07A2BCEC}"/>
+    <dgm:cxn modelId="{A5189536-D5BC-42FB-8245-51313F6B86C2}" type="presOf" srcId="{ED74255F-3372-4C7A-A24A-31C4B9A89ADA}" destId="{31B2FEE3-016F-4186-9735-EEF7FE6B6799}" srcOrd="1" destOrd="0" presId="urn:microsoft.com/office/officeart/2005/8/layout/hierarchy2"/>
+    <dgm:cxn modelId="{41A94990-3D65-4C39-9E1B-7EABED90CB42}" type="presOf" srcId="{94A69032-F504-4E83-99A0-139127656EDB}" destId="{73493EE9-926D-4A1F-B5B9-243C28CE6294}" srcOrd="0" destOrd="0" presId="urn:microsoft.com/office/officeart/2005/8/layout/hierarchy2"/>
+    <dgm:cxn modelId="{2173979B-54CF-4DF1-9279-3AF0C9A999FD}" type="presOf" srcId="{64CAC016-4A49-45F2-A394-E83A3FAB198C}" destId="{C20D5CD5-5CEA-4718-B9BD-99610164C19E}" srcOrd="0" destOrd="0" presId="urn:microsoft.com/office/officeart/2005/8/layout/hierarchy2"/>
+    <dgm:cxn modelId="{E600F46E-0085-4645-9AF0-7D690B7A9881}" type="presOf" srcId="{762EBA3D-0A94-49D0-808C-2AE42603E4BD}" destId="{D2609BAF-7E5D-4223-8DAA-0E2E180A6991}" srcOrd="0" destOrd="0" presId="urn:microsoft.com/office/officeart/2005/8/layout/hierarchy2"/>
+    <dgm:cxn modelId="{BE45DDE8-84B8-4F12-8A5B-17DF3A2CFFCB}" type="presOf" srcId="{7546F475-ACCD-4082-80EA-DE8741CD7A0E}" destId="{717CF3C3-C811-435A-9CB5-FD78FA2AC9F0}" srcOrd="0" destOrd="0" presId="urn:microsoft.com/office/officeart/2005/8/layout/hierarchy2"/>
+    <dgm:cxn modelId="{D6A81655-5638-4EC9-810E-EB1FBE509F41}" type="presOf" srcId="{B810A821-5DE9-4B9F-8539-0A020F9DAF58}" destId="{59573D82-BA5C-423F-9AFF-26B00EE555D9}" srcOrd="1" destOrd="0" presId="urn:microsoft.com/office/officeart/2005/8/layout/hierarchy2"/>
+    <dgm:cxn modelId="{C6EC846B-9BB3-45FA-88B2-877FB44CE7F2}" srcId="{762EBA3D-0A94-49D0-808C-2AE42603E4BD}" destId="{8D5FB1E6-7AE3-475F-9ABA-753BF7E08008}" srcOrd="2" destOrd="0" parTransId="{00C30C04-4B2C-4B8D-B7C1-BE8EA97D96A9}" sibTransId="{5BAA5A34-0515-4EBF-87A8-8378F395F6F6}"/>
+    <dgm:cxn modelId="{E08596BD-E4C4-4A34-9CCE-EBD67F8E6E8C}" srcId="{64CAC016-4A49-45F2-A394-E83A3FAB198C}" destId="{D5E8EA33-881F-4292-94C8-CF4DA77AFD8A}" srcOrd="0" destOrd="0" parTransId="{ED74255F-3372-4C7A-A24A-31C4B9A89ADA}" sibTransId="{ECC014C5-854D-44B6-8111-BA5E31CEE86E}"/>
+    <dgm:cxn modelId="{91A6BC1A-E247-4502-A785-A9D2AFA5BA7A}" srcId="{72732597-05C4-4B99-9352-20B73B189AB6}" destId="{3E80CFEB-9E61-4D3B-B46F-019A628AFE79}" srcOrd="1" destOrd="0" parTransId="{2D6F8792-7E09-494D-841C-3C1C9420B093}" sibTransId="{C1B65A94-0EAD-4DE6-B9EC-EBFAEC350020}"/>
+    <dgm:cxn modelId="{A282CB1B-AC5A-448B-B34B-B243A93BB328}" type="presOf" srcId="{AD416477-C35E-4D36-8519-4EB312A2C3B6}" destId="{77287D18-E782-4343-BF16-8FFBAA86BE99}" srcOrd="1" destOrd="0" presId="urn:microsoft.com/office/officeart/2005/8/layout/hierarchy2"/>
+    <dgm:cxn modelId="{71205E47-3289-455D-955C-447C19293355}" srcId="{762EBA3D-0A94-49D0-808C-2AE42603E4BD}" destId="{59F5674D-32AC-4EE2-9D81-5884A9DF7654}" srcOrd="4" destOrd="0" parTransId="{B810A821-5DE9-4B9F-8539-0A020F9DAF58}" sibTransId="{EEBC80E9-C11A-44E8-AEC8-6480532EACCE}"/>
+    <dgm:cxn modelId="{80E2219F-A174-4833-B69F-30E3F263395C}" srcId="{7546F475-ACCD-4082-80EA-DE8741CD7A0E}" destId="{B1AC6FB9-0CB9-4DD2-9E2E-6F97C31616E1}" srcOrd="1" destOrd="0" parTransId="{B8C07FEA-B555-4761-B0B9-661B689481B6}" sibTransId="{0D885959-64B9-4DEE-B216-2529B2ED5309}"/>
+    <dgm:cxn modelId="{D0A19AE9-E040-4B64-87DE-EF5A7EB67F50}" type="presOf" srcId="{D5E8EA33-881F-4292-94C8-CF4DA77AFD8A}" destId="{CE3C4CE5-0478-4FBD-B58D-4B2D9E44EAA7}" srcOrd="0" destOrd="0" presId="urn:microsoft.com/office/officeart/2005/8/layout/hierarchy2"/>
+    <dgm:cxn modelId="{C8BF4E0B-3283-4ECF-AC9F-C052DB1985CD}" type="presOf" srcId="{3E80CFEB-9E61-4D3B-B46F-019A628AFE79}" destId="{CA4D474B-8B58-4642-A9FD-6F8B3F3B90B3}" srcOrd="0" destOrd="0" presId="urn:microsoft.com/office/officeart/2005/8/layout/hierarchy2"/>
     <dgm:cxn modelId="{679A8EEC-3572-4EAB-8D3A-18F2F6DD3343}" srcId="{3E80CFEB-9E61-4D3B-B46F-019A628AFE79}" destId="{58FFAE26-CA56-444D-8027-EECD1DA110E1}" srcOrd="0" destOrd="0" parTransId="{0E44FE73-1876-4108-9B8F-D7F963C2BF72}" sibTransId="{AA72AECE-E9A9-4B88-8437-BD69FA5651AE}"/>
-    <dgm:cxn modelId="{98C17B6C-A5B0-4F50-B0AA-53996EB08317}" type="presOf" srcId="{BC992729-A665-4B31-8154-DED3311F47E0}" destId="{20476C51-20D1-412A-8E09-128D0E2EEDE3}" srcOrd="0" destOrd="0" presId="urn:microsoft.com/office/officeart/2005/8/layout/hierarchy2"/>
-    <dgm:cxn modelId="{28F458C7-1AAA-44D8-90FC-1B7827A4A56A}" type="presOf" srcId="{72732597-05C4-4B99-9352-20B73B189AB6}" destId="{BA1CAD2B-1E44-48D2-95C2-BF5F7E2698C3}" srcOrd="0" destOrd="0" presId="urn:microsoft.com/office/officeart/2005/8/layout/hierarchy2"/>
-    <dgm:cxn modelId="{80190D1B-E421-47CE-A449-7DD860515F61}" type="presOf" srcId="{B810A821-5DE9-4B9F-8539-0A020F9DAF58}" destId="{59573D82-BA5C-423F-9AFF-26B00EE555D9}" srcOrd="1" destOrd="0" presId="urn:microsoft.com/office/officeart/2005/8/layout/hierarchy2"/>
-    <dgm:cxn modelId="{02A8E645-F134-4A13-91AA-EEA942AE3B41}" type="presOf" srcId="{8D5FB1E6-7AE3-475F-9ABA-753BF7E08008}" destId="{8BA96944-0ECE-4DAD-A461-E54FC57B2A31}" srcOrd="0" destOrd="0" presId="urn:microsoft.com/office/officeart/2005/8/layout/hierarchy2"/>
-    <dgm:cxn modelId="{CA101AC1-D732-4AE5-878F-6317BE9C648C}" type="presOf" srcId="{F57D8AF6-0F05-4FB5-83DA-B2FDFE86D8BE}" destId="{F482CA83-7F57-49A1-8E5A-FE610DF8DC5F}" srcOrd="0" destOrd="0" presId="urn:microsoft.com/office/officeart/2005/8/layout/hierarchy2"/>
-    <dgm:cxn modelId="{E08596BD-E4C4-4A34-9CCE-EBD67F8E6E8C}" srcId="{64CAC016-4A49-45F2-A394-E83A3FAB198C}" destId="{D5E8EA33-881F-4292-94C8-CF4DA77AFD8A}" srcOrd="0" destOrd="0" parTransId="{ED74255F-3372-4C7A-A24A-31C4B9A89ADA}" sibTransId="{ECC014C5-854D-44B6-8111-BA5E31CEE86E}"/>
-    <dgm:cxn modelId="{647167F9-4C98-4499-89CB-847D480A7084}" type="presOf" srcId="{2D0447C0-5778-4E5F-A5E7-C2FE9A2454C2}" destId="{D5F54648-5792-4E1A-AF16-8BA1A18E4791}" srcOrd="0" destOrd="0" presId="urn:microsoft.com/office/officeart/2005/8/layout/hierarchy2"/>
-    <dgm:cxn modelId="{EFCEFED3-E33A-4A8F-AEFF-841EE8CA296B}" type="presOf" srcId="{AD416477-C35E-4D36-8519-4EB312A2C3B6}" destId="{77287D18-E782-4343-BF16-8FFBAA86BE99}" srcOrd="1" destOrd="0" presId="urn:microsoft.com/office/officeart/2005/8/layout/hierarchy2"/>
-    <dgm:cxn modelId="{2D4893B7-7400-40A3-9609-4E1CED1FC6DE}" srcId="{24B250B9-3B78-4A54-835B-0DD9A74798C8}" destId="{08F56CAF-30F6-42D4-A7FF-EF1D89D418E3}" srcOrd="3" destOrd="0" parTransId="{D4396AB2-6CF7-4762-8524-D7F0307D37BE}" sibTransId="{74DD17E5-DC2B-4A3F-9771-DA4951D6342A}"/>
-    <dgm:cxn modelId="{50258748-A91A-41F2-AB8D-7A4E92A31A75}" type="presOf" srcId="{08F56CAF-30F6-42D4-A7FF-EF1D89D418E3}" destId="{350AA7A3-B25F-4C45-9D50-012864EE79C1}" srcOrd="0" destOrd="0" presId="urn:microsoft.com/office/officeart/2005/8/layout/hierarchy2"/>
-    <dgm:cxn modelId="{101D3723-FEF4-4E19-BEAE-077FBB0E55F9}" type="presOf" srcId="{96193BCD-9621-4696-8E7B-447978CF626E}" destId="{F5F5CB33-7D25-4AC4-BD01-6E1C223FF2E2}" srcOrd="0" destOrd="0" presId="urn:microsoft.com/office/officeart/2005/8/layout/hierarchy2"/>
-    <dgm:cxn modelId="{E7797D55-3968-49EA-8320-94C09D014EA5}" type="presOf" srcId="{1C8D5C52-5A2E-4AC4-B4CC-07CAA4204A47}" destId="{48CD3245-FC90-4F1F-BB60-F5890BF24386}" srcOrd="0" destOrd="0" presId="urn:microsoft.com/office/officeart/2005/8/layout/hierarchy2"/>
-    <dgm:cxn modelId="{0CD4A1D6-8EA3-4E90-9019-BB28F3AD78AD}" type="presOf" srcId="{3F9BE372-1AFB-40F0-9E6F-86E5A7D3AB9B}" destId="{B08AE64A-B46A-4F27-BD3E-FEFF8822E1C8}" srcOrd="0" destOrd="0" presId="urn:microsoft.com/office/officeart/2005/8/layout/hierarchy2"/>
-    <dgm:cxn modelId="{08BB2973-7C7A-4B89-B617-C6F942274703}" type="presOf" srcId="{B8738F4F-7A2E-4A30-BBA5-D2F017C3DCD3}" destId="{0BFFAB8E-C2C2-4109-9D55-FEC84CF06EDC}" srcOrd="1" destOrd="0" presId="urn:microsoft.com/office/officeart/2005/8/layout/hierarchy2"/>
+    <dgm:cxn modelId="{3391899C-C89A-4E60-92BC-82097CBF6837}" type="presOf" srcId="{2D6F8792-7E09-494D-841C-3C1C9420B093}" destId="{3A317BAE-F91F-457B-A340-F41E34D36910}" srcOrd="0" destOrd="0" presId="urn:microsoft.com/office/officeart/2005/8/layout/hierarchy2"/>
+    <dgm:cxn modelId="{85ADA2AD-3DB4-481C-B49D-6B481E364449}" type="presOf" srcId="{8D5FB1E6-7AE3-475F-9ABA-753BF7E08008}" destId="{8BA96944-0ECE-4DAD-A461-E54FC57B2A31}" srcOrd="0" destOrd="0" presId="urn:microsoft.com/office/officeart/2005/8/layout/hierarchy2"/>
+    <dgm:cxn modelId="{EC86C8CE-32EE-4341-9456-A257D7E4D6E5}" type="presOf" srcId="{BC992729-A665-4B31-8154-DED3311F47E0}" destId="{20476C51-20D1-412A-8E09-128D0E2EEDE3}" srcOrd="0" destOrd="0" presId="urn:microsoft.com/office/officeart/2005/8/layout/hierarchy2"/>
+    <dgm:cxn modelId="{6B9A04D0-6745-40B5-8971-8D0A7ABD478F}" type="presOf" srcId="{3F9BE372-1AFB-40F0-9E6F-86E5A7D3AB9B}" destId="{B08AE64A-B46A-4F27-BD3E-FEFF8822E1C8}" srcOrd="0" destOrd="0" presId="urn:microsoft.com/office/officeart/2005/8/layout/hierarchy2"/>
+    <dgm:cxn modelId="{6C4B4872-1A3D-4F1D-AA05-61F16FD38C47}" type="presOf" srcId="{00C30C04-4B2C-4B8D-B7C1-BE8EA97D96A9}" destId="{475C87D4-CD80-4B64-B4CC-C158122F5D1E}" srcOrd="1" destOrd="0" presId="urn:microsoft.com/office/officeart/2005/8/layout/hierarchy2"/>
+    <dgm:cxn modelId="{6EEB6046-18DA-4C2A-B4FA-F6D98CB64F10}" type="presOf" srcId="{96193BCD-9621-4696-8E7B-447978CF626E}" destId="{F5F5CB33-7D25-4AC4-BD01-6E1C223FF2E2}" srcOrd="0" destOrd="0" presId="urn:microsoft.com/office/officeart/2005/8/layout/hierarchy2"/>
+    <dgm:cxn modelId="{CBA6BB8D-83C9-4DA7-8997-B818F6515AD9}" srcId="{24B250B9-3B78-4A54-835B-0DD9A74798C8}" destId="{64CAC016-4A49-45F2-A394-E83A3FAB198C}" srcOrd="1" destOrd="0" parTransId="{1C8D5C52-5A2E-4AC4-B4CC-07CAA4204A47}" sibTransId="{CA402052-842C-42B8-AE38-FF3023192C81}"/>
     <dgm:cxn modelId="{2559A455-2227-4E40-891A-13E774F15241}" srcId="{35A2D9E1-EE60-48B7-BCBD-D01C5F7FDE80}" destId="{72732597-05C4-4B99-9352-20B73B189AB6}" srcOrd="0" destOrd="0" parTransId="{D2CBC478-469F-4731-8981-D0C2C5DA7663}" sibTransId="{78F9AAFE-5DBA-48A7-9FF0-A16CA435116C}"/>
-    <dgm:cxn modelId="{707B9C9E-9EE6-49DA-B3BE-E72FF0B69618}" srcId="{24B250B9-3B78-4A54-835B-0DD9A74798C8}" destId="{7546F475-ACCD-4082-80EA-DE8741CD7A0E}" srcOrd="2" destOrd="0" parTransId="{94A69032-F504-4E83-99A0-139127656EDB}" sibTransId="{B324EEAC-423F-40B7-A293-CDF1BE48D8B5}"/>
-    <dgm:cxn modelId="{C783C834-F538-42C9-8E84-3F27F07EFC93}" type="presOf" srcId="{3B4475F7-9058-441E-8643-880D7595B10F}" destId="{3990DE00-0C5E-4E5C-9E1B-523640140E01}" srcOrd="0" destOrd="0" presId="urn:microsoft.com/office/officeart/2005/8/layout/hierarchy2"/>
-    <dgm:cxn modelId="{CA3207E4-8656-4E11-8179-4A9726C7CEE5}" type="presOf" srcId="{58FFAE26-CA56-444D-8027-EECD1DA110E1}" destId="{1E350B6B-CC1A-403C-97E4-785B16311B5B}" srcOrd="0" destOrd="0" presId="urn:microsoft.com/office/officeart/2005/8/layout/hierarchy2"/>
-    <dgm:cxn modelId="{65E6B759-9DC4-4DF8-81D2-DF1300E3AF32}" type="presOf" srcId="{3C0205B3-117A-458A-A49F-75D8052BA25B}" destId="{DC5C8C52-6A12-4E27-A1E5-7DA1A4BE9B25}" srcOrd="0" destOrd="0" presId="urn:microsoft.com/office/officeart/2005/8/layout/hierarchy2"/>
-    <dgm:cxn modelId="{69638F4C-CE9C-469C-988A-CE675A5AB724}" type="presOf" srcId="{CE3ED5BB-5EB9-4774-AEDA-1BA426A6C458}" destId="{5434BB50-A635-41F0-AAE7-ADF1E095FAEA}" srcOrd="0" destOrd="0" presId="urn:microsoft.com/office/officeart/2005/8/layout/hierarchy2"/>
-    <dgm:cxn modelId="{0408487D-7DC4-40C1-8AE3-FDBEA04C9F21}" type="presOf" srcId="{1C8D5C52-5A2E-4AC4-B4CC-07CAA4204A47}" destId="{FCAB4AB2-D08E-4907-A79D-E627D5F1EAF9}" srcOrd="1" destOrd="0" presId="urn:microsoft.com/office/officeart/2005/8/layout/hierarchy2"/>
+    <dgm:cxn modelId="{A1ADBAE3-09E2-4C55-9DE9-0FFFBBFB6960}" srcId="{08F56CAF-30F6-42D4-A7FF-EF1D89D418E3}" destId="{3C0205B3-117A-458A-A49F-75D8052BA25B}" srcOrd="1" destOrd="0" parTransId="{CE3ED5BB-5EB9-4774-AEDA-1BA426A6C458}" sibTransId="{C7CEE21A-A492-4474-B816-C282B2620245}"/>
+    <dgm:cxn modelId="{AE302B8B-0D1E-47BB-8832-85E2CEE60597}" type="presOf" srcId="{24B250B9-3B78-4A54-835B-0DD9A74798C8}" destId="{E8DEB4F3-06B1-4EEF-A690-62CFC0280B30}" srcOrd="0" destOrd="0" presId="urn:microsoft.com/office/officeart/2005/8/layout/hierarchy2"/>
     <dgm:cxn modelId="{56BF580C-048D-4057-84F8-E3E3D09F3973}" srcId="{08F56CAF-30F6-42D4-A7FF-EF1D89D418E3}" destId="{3F9BE372-1AFB-40F0-9E6F-86E5A7D3AB9B}" srcOrd="0" destOrd="0" parTransId="{3B4475F7-9058-441E-8643-880D7595B10F}" sibTransId="{1EA7B56C-40A7-466A-AC20-8CFBB9EFF62D}"/>
-    <dgm:cxn modelId="{F336F700-36C3-4A03-9666-DD5C4CD9E4AC}" type="presOf" srcId="{6E6C8BAF-0B7D-447C-8096-C6E66E5FA80B}" destId="{919581A4-7D14-454A-8C12-31C18139BFE3}" srcOrd="0" destOrd="0" presId="urn:microsoft.com/office/officeart/2005/8/layout/hierarchy2"/>
-    <dgm:cxn modelId="{CBA6BB8D-83C9-4DA7-8997-B818F6515AD9}" srcId="{24B250B9-3B78-4A54-835B-0DD9A74798C8}" destId="{64CAC016-4A49-45F2-A394-E83A3FAB198C}" srcOrd="1" destOrd="0" parTransId="{1C8D5C52-5A2E-4AC4-B4CC-07CAA4204A47}" sibTransId="{CA402052-842C-42B8-AE38-FF3023192C81}"/>
-    <dgm:cxn modelId="{3F22ED30-6F2B-4739-822C-E5577163757A}" type="presOf" srcId="{0E44FE73-1876-4108-9B8F-D7F963C2BF72}" destId="{A41850B2-BA4D-4517-88C1-F592E4395FF0}" srcOrd="0" destOrd="0" presId="urn:microsoft.com/office/officeart/2005/8/layout/hierarchy2"/>
-    <dgm:cxn modelId="{DA767643-4BAB-4D45-892B-284D7DDD9DC8}" type="presOf" srcId="{7546F475-ACCD-4082-80EA-DE8741CD7A0E}" destId="{717CF3C3-C811-435A-9CB5-FD78FA2AC9F0}" srcOrd="0" destOrd="0" presId="urn:microsoft.com/office/officeart/2005/8/layout/hierarchy2"/>
-    <dgm:cxn modelId="{F1B510CB-8657-4D86-AA34-0AFD8AA15427}" type="presOf" srcId="{251A6C99-F653-43EF-90DD-652DF8CAC268}" destId="{A4F73A7A-744E-44BC-9652-BD079D749F49}" srcOrd="1" destOrd="0" presId="urn:microsoft.com/office/officeart/2005/8/layout/hierarchy2"/>
-    <dgm:cxn modelId="{F24C2CCD-6CD7-40E4-9DA1-80FE9897191E}" type="presOf" srcId="{3E80CFEB-9E61-4D3B-B46F-019A628AFE79}" destId="{CA4D474B-8B58-4642-A9FD-6F8B3F3B90B3}" srcOrd="0" destOrd="0" presId="urn:microsoft.com/office/officeart/2005/8/layout/hierarchy2"/>
-    <dgm:cxn modelId="{34418F1A-996D-4CA2-B2AE-DABEA63B2C6D}" type="presOf" srcId="{FB12C7D3-21B4-44D6-A89D-E909583EE41B}" destId="{8886318E-5FD8-4A08-95FE-143B32E0E9B1}" srcOrd="0" destOrd="0" presId="urn:microsoft.com/office/officeart/2005/8/layout/hierarchy2"/>
-    <dgm:cxn modelId="{55C8C74E-3139-47BF-A017-1CBDE6AD9D28}" srcId="{7546F475-ACCD-4082-80EA-DE8741CD7A0E}" destId="{3D228971-2254-4980-823B-96A774428084}" srcOrd="0" destOrd="0" parTransId="{B8738F4F-7A2E-4A30-BBA5-D2F017C3DCD3}" sibTransId="{4234F41A-3CF0-4DA3-B751-EC2FEB3E2000}"/>
-    <dgm:cxn modelId="{D504E6B6-4DAE-4AEF-8109-BB3FADE35404}" type="presOf" srcId="{2D6F8792-7E09-494D-841C-3C1C9420B093}" destId="{B2810C62-7E10-48E0-A798-3A3EDC5DCC6B}" srcOrd="1" destOrd="0" presId="urn:microsoft.com/office/officeart/2005/8/layout/hierarchy2"/>
-    <dgm:cxn modelId="{34626178-9DA1-483D-BF9F-3D030A65EC43}" type="presOf" srcId="{94A69032-F504-4E83-99A0-139127656EDB}" destId="{91AADF79-DFD0-4996-8E5C-75DA128E3818}" srcOrd="1" destOrd="0" presId="urn:microsoft.com/office/officeart/2005/8/layout/hierarchy2"/>
-    <dgm:cxn modelId="{A8D3B652-0CCE-4A5E-9A80-4C208DDBDF33}" type="presOf" srcId="{00C30C04-4B2C-4B8D-B7C1-BE8EA97D96A9}" destId="{59767D48-2DC5-4E4D-A77E-47B944B98935}" srcOrd="0" destOrd="0" presId="urn:microsoft.com/office/officeart/2005/8/layout/hierarchy2"/>
     <dgm:cxn modelId="{75D30A32-A459-4AA7-A3C3-B38DB113BE75}" srcId="{762EBA3D-0A94-49D0-808C-2AE42603E4BD}" destId="{411F968D-D39C-4D59-AC06-F162C330CA5B}" srcOrd="0" destOrd="0" parTransId="{251A6C99-F653-43EF-90DD-652DF8CAC268}" sibTransId="{4EC4BC9A-08A5-4B7B-B56D-63DDC9A6E8A3}"/>
-    <dgm:cxn modelId="{40DFE92D-D7A5-4706-9FC4-B2B3FAD1182D}" type="presOf" srcId="{94A69032-F504-4E83-99A0-139127656EDB}" destId="{73493EE9-926D-4A1F-B5B9-243C28CE6294}" srcOrd="0" destOrd="0" presId="urn:microsoft.com/office/officeart/2005/8/layout/hierarchy2"/>
-    <dgm:cxn modelId="{FFEDE8D9-4D84-4153-84FE-5971A437E792}" type="presOf" srcId="{AD416477-C35E-4D36-8519-4EB312A2C3B6}" destId="{BAE200D0-FADB-4452-BF91-7E69C029F025}" srcOrd="0" destOrd="0" presId="urn:microsoft.com/office/officeart/2005/8/layout/hierarchy2"/>
-    <dgm:cxn modelId="{4987AB1C-7623-4E7B-A40D-27600FB69A95}" type="presOf" srcId="{77732347-A4C6-4DA0-A8B8-3BFFE8444CBD}" destId="{666A44CF-749A-4360-84CB-D10B99BE0F41}" srcOrd="0" destOrd="0" presId="urn:microsoft.com/office/officeart/2005/8/layout/hierarchy2"/>
-    <dgm:cxn modelId="{424A09F6-541E-4FE7-AD1D-AF53131603D0}" type="presOf" srcId="{59F5674D-32AC-4EE2-9D81-5884A9DF7654}" destId="{7CC27B4A-FFB8-439D-B985-4BCE5013CE37}" srcOrd="0" destOrd="0" presId="urn:microsoft.com/office/officeart/2005/8/layout/hierarchy2"/>
-    <dgm:cxn modelId="{399654C7-9E75-4338-BBED-F972793E5CB5}" srcId="{72732597-05C4-4B99-9352-20B73B189AB6}" destId="{24B250B9-3B78-4A54-835B-0DD9A74798C8}" srcOrd="0" destOrd="0" parTransId="{6E6C8BAF-0B7D-447C-8096-C6E66E5FA80B}" sibTransId="{68E65C91-D267-4538-88B8-91A37BD5FC1C}"/>
-    <dgm:cxn modelId="{E239BF66-C432-4682-9FCC-E59A1D41DCE5}" type="presOf" srcId="{D5E8EA33-881F-4292-94C8-CF4DA77AFD8A}" destId="{CE3C4CE5-0478-4FBD-B58D-4B2D9E44EAA7}" srcOrd="0" destOrd="0" presId="urn:microsoft.com/office/officeart/2005/8/layout/hierarchy2"/>
-    <dgm:cxn modelId="{FD7E510F-67FD-4A85-BC88-550F02D3E40F}" type="presOf" srcId="{ED74255F-3372-4C7A-A24A-31C4B9A89ADA}" destId="{31B2FEE3-016F-4186-9735-EEF7FE6B6799}" srcOrd="1" destOrd="0" presId="urn:microsoft.com/office/officeart/2005/8/layout/hierarchy2"/>
-    <dgm:cxn modelId="{8DC2DF6E-F084-4694-BA9F-8631F56D0C5D}" srcId="{762EBA3D-0A94-49D0-808C-2AE42603E4BD}" destId="{2D0447C0-5778-4E5F-A5E7-C2FE9A2454C2}" srcOrd="3" destOrd="0" parTransId="{77732347-A4C6-4DA0-A8B8-3BFFE8444CBD}" sibTransId="{074B03C2-C827-460B-97D2-0BB7F3A37677}"/>
-    <dgm:cxn modelId="{EAAEA9E3-A744-405B-87E1-4DA57E43EBB9}" srcId="{24B250B9-3B78-4A54-835B-0DD9A74798C8}" destId="{762EBA3D-0A94-49D0-808C-2AE42603E4BD}" srcOrd="0" destOrd="0" parTransId="{F57D8AF6-0F05-4FB5-83DA-B2FDFE86D8BE}" sibTransId="{AE798998-BA1E-4883-8BFC-686AA89342A8}"/>
-    <dgm:cxn modelId="{0C9488E5-A519-4C7D-9DBB-B899A6FCDAA5}" type="presOf" srcId="{F57D8AF6-0F05-4FB5-83DA-B2FDFE86D8BE}" destId="{A3FE5B04-C56E-4613-8F50-B8E39F25AA49}" srcOrd="1" destOrd="0" presId="urn:microsoft.com/office/officeart/2005/8/layout/hierarchy2"/>
-    <dgm:cxn modelId="{C9026ED7-9EE9-494C-9229-4F0749F8BE3F}" type="presOf" srcId="{B8C07FEA-B555-4761-B0B9-661B689481B6}" destId="{418AA0F9-7C96-4C7B-8345-2F4F4C156CFC}" srcOrd="1" destOrd="0" presId="urn:microsoft.com/office/officeart/2005/8/layout/hierarchy2"/>
-    <dgm:cxn modelId="{2DEF8624-0300-426A-8766-28EE4463704C}" type="presOf" srcId="{24B250B9-3B78-4A54-835B-0DD9A74798C8}" destId="{E8DEB4F3-06B1-4EEF-A690-62CFC0280B30}" srcOrd="0" destOrd="0" presId="urn:microsoft.com/office/officeart/2005/8/layout/hierarchy2"/>
-    <dgm:cxn modelId="{32CBFEC7-DEA8-4271-8F04-C11DF94E05A6}" type="presOf" srcId="{B1AC6FB9-0CB9-4DD2-9E2E-6F97C31616E1}" destId="{3177EBD1-A5FC-4AA4-912E-989F5AB57208}" srcOrd="0" destOrd="0" presId="urn:microsoft.com/office/officeart/2005/8/layout/hierarchy2"/>
-    <dgm:cxn modelId="{340A69D6-FB0F-4F94-9EC5-5106A5861AFE}" type="presOf" srcId="{B8738F4F-7A2E-4A30-BBA5-D2F017C3DCD3}" destId="{500AF16D-A825-4384-B62A-FD76FD85F274}" srcOrd="0" destOrd="0" presId="urn:microsoft.com/office/officeart/2005/8/layout/hierarchy2"/>
-    <dgm:cxn modelId="{3626308D-7200-4AE1-8620-55E4B2AD1E67}" type="presOf" srcId="{D4396AB2-6CF7-4762-8524-D7F0307D37BE}" destId="{CEEF6B1B-71A0-4671-B562-69D89316D83D}" srcOrd="0" destOrd="0" presId="urn:microsoft.com/office/officeart/2005/8/layout/hierarchy2"/>
-    <dgm:cxn modelId="{A40D176D-6577-4117-91C1-91CD8420256C}" type="presOf" srcId="{D4396AB2-6CF7-4762-8524-D7F0307D37BE}" destId="{3CF0F5E5-2046-4F5D-9EB3-FBF18052744C}" srcOrd="1" destOrd="0" presId="urn:microsoft.com/office/officeart/2005/8/layout/hierarchy2"/>
-    <dgm:cxn modelId="{BDA102E8-F9BB-4607-8F73-4ACD831EFA37}" type="presOf" srcId="{64CAC016-4A49-45F2-A394-E83A3FAB198C}" destId="{C20D5CD5-5CEA-4718-B9BD-99610164C19E}" srcOrd="0" destOrd="0" presId="urn:microsoft.com/office/officeart/2005/8/layout/hierarchy2"/>
-    <dgm:cxn modelId="{F95144BA-AB2A-4A9E-A10A-3BADFA175169}" type="presOf" srcId="{5F81306C-61D8-4F62-8A08-23A4618AE148}" destId="{16B205C0-EDA0-4DD9-917C-A7D68FF8BEF0}" srcOrd="0" destOrd="0" presId="urn:microsoft.com/office/officeart/2005/8/layout/hierarchy2"/>
-    <dgm:cxn modelId="{4E37E80A-A3E6-49D6-845F-55DBF7799D20}" type="presOf" srcId="{3D228971-2254-4980-823B-96A774428084}" destId="{CC6403B4-2749-4A2D-8CE9-EC17A0731C2E}" srcOrd="0" destOrd="0" presId="urn:microsoft.com/office/officeart/2005/8/layout/hierarchy2"/>
-    <dgm:cxn modelId="{68C4E13E-2A5E-4951-920F-ED6090125582}" type="presOf" srcId="{411F968D-D39C-4D59-AC06-F162C330CA5B}" destId="{84E938A6-E2D0-4EF2-8A60-58989E1F62E5}" srcOrd="0" destOrd="0" presId="urn:microsoft.com/office/officeart/2005/8/layout/hierarchy2"/>
-    <dgm:cxn modelId="{72D3ED88-F43B-4FB6-9BAE-AC08FCAA5E45}" type="presOf" srcId="{251A6C99-F653-43EF-90DD-652DF8CAC268}" destId="{46876F4B-A5A6-423A-88CA-0A41296BAF7C}" srcOrd="0" destOrd="0" presId="urn:microsoft.com/office/officeart/2005/8/layout/hierarchy2"/>
-    <dgm:cxn modelId="{91A6BC1A-E247-4502-A785-A9D2AFA5BA7A}" srcId="{72732597-05C4-4B99-9352-20B73B189AB6}" destId="{3E80CFEB-9E61-4D3B-B46F-019A628AFE79}" srcOrd="1" destOrd="0" parTransId="{2D6F8792-7E09-494D-841C-3C1C9420B093}" sibTransId="{C1B65A94-0EAD-4DE6-B9EC-EBFAEC350020}"/>
-    <dgm:cxn modelId="{CF494A87-C5BA-431F-8893-529FD83155C5}" srcId="{762EBA3D-0A94-49D0-808C-2AE42603E4BD}" destId="{7E37668C-CBE2-4557-B1B3-6216DDB28FF5}" srcOrd="1" destOrd="0" parTransId="{AD416477-C35E-4D36-8519-4EB312A2C3B6}" sibTransId="{03301731-A5CC-4102-B64A-88CD07A2BCEC}"/>
-    <dgm:cxn modelId="{9EE7DB26-F84E-4AB7-BD5E-E94458F54C29}" type="presOf" srcId="{77732347-A4C6-4DA0-A8B8-3BFFE8444CBD}" destId="{B4D55B4E-1295-48E8-ACAB-70E41BBA2A8E}" srcOrd="1" destOrd="0" presId="urn:microsoft.com/office/officeart/2005/8/layout/hierarchy2"/>
-    <dgm:cxn modelId="{663E14DA-AE5F-48CC-AD3F-0B95E782364B}" srcId="{7546F475-ACCD-4082-80EA-DE8741CD7A0E}" destId="{5F81306C-61D8-4F62-8A08-23A4618AE148}" srcOrd="2" destOrd="0" parTransId="{96193BCD-9621-4696-8E7B-447978CF626E}" sibTransId="{832A1B82-B654-4C27-822F-F63ADB3FED79}"/>
-    <dgm:cxn modelId="{5ADB164F-F7C1-44B6-97FE-D4FD879FD751}" type="presOf" srcId="{ED74255F-3372-4C7A-A24A-31C4B9A89ADA}" destId="{B85F1F8F-B436-4C6B-8B1A-26471790C0CF}" srcOrd="0" destOrd="0" presId="urn:microsoft.com/office/officeart/2005/8/layout/hierarchy2"/>
-    <dgm:cxn modelId="{809FF154-1EDE-4A52-B88A-849497D7DF60}" type="presOf" srcId="{CE3ED5BB-5EB9-4774-AEDA-1BA426A6C458}" destId="{BB9E3184-6081-4518-9F8B-36F10CE82E07}" srcOrd="1" destOrd="0" presId="urn:microsoft.com/office/officeart/2005/8/layout/hierarchy2"/>
-    <dgm:cxn modelId="{C6EC846B-9BB3-45FA-88B2-877FB44CE7F2}" srcId="{762EBA3D-0A94-49D0-808C-2AE42603E4BD}" destId="{8D5FB1E6-7AE3-475F-9ABA-753BF7E08008}" srcOrd="2" destOrd="0" parTransId="{00C30C04-4B2C-4B8D-B7C1-BE8EA97D96A9}" sibTransId="{5BAA5A34-0515-4EBF-87A8-8378F395F6F6}"/>
-    <dgm:cxn modelId="{71205E47-3289-455D-955C-447C19293355}" srcId="{762EBA3D-0A94-49D0-808C-2AE42603E4BD}" destId="{59F5674D-32AC-4EE2-9D81-5884A9DF7654}" srcOrd="4" destOrd="0" parTransId="{B810A821-5DE9-4B9F-8539-0A020F9DAF58}" sibTransId="{EEBC80E9-C11A-44E8-AEC8-6480532EACCE}"/>
-    <dgm:cxn modelId="{0BD33F36-3C59-44F0-8884-AB2A6A4E9A70}" type="presOf" srcId="{00C30C04-4B2C-4B8D-B7C1-BE8EA97D96A9}" destId="{475C87D4-CD80-4B64-B4CC-C158122F5D1E}" srcOrd="1" destOrd="0" presId="urn:microsoft.com/office/officeart/2005/8/layout/hierarchy2"/>
-    <dgm:cxn modelId="{CA1116BE-E31E-4323-A0EB-FBE12C06771B}" type="presOf" srcId="{3B4475F7-9058-441E-8643-880D7595B10F}" destId="{B10E7CCA-2650-49B6-938A-FA5BDE28CFB2}" srcOrd="1" destOrd="0" presId="urn:microsoft.com/office/officeart/2005/8/layout/hierarchy2"/>
-    <dgm:cxn modelId="{60668E02-33F8-433D-9F56-44FF686449B2}" type="presOf" srcId="{0E44FE73-1876-4108-9B8F-D7F963C2BF72}" destId="{191D460F-7E36-42DB-91E6-40EFE271374D}" srcOrd="1" destOrd="0" presId="urn:microsoft.com/office/officeart/2005/8/layout/hierarchy2"/>
-    <dgm:cxn modelId="{9A0BA781-677C-4462-BEA5-AFA9278E47DE}" type="presOf" srcId="{B8C07FEA-B555-4761-B0B9-661B689481B6}" destId="{5B5E1358-76BB-458E-B207-8E5B098A9934}" srcOrd="0" destOrd="0" presId="urn:microsoft.com/office/officeart/2005/8/layout/hierarchy2"/>
-    <dgm:cxn modelId="{E4904F19-244D-4DA7-A7C2-15C500C3A492}" type="presOf" srcId="{BC992729-A665-4B31-8154-DED3311F47E0}" destId="{F94AF2CF-4B54-49C7-AA8D-FFD68F379D8E}" srcOrd="1" destOrd="0" presId="urn:microsoft.com/office/officeart/2005/8/layout/hierarchy2"/>
-    <dgm:cxn modelId="{80E2219F-A174-4833-B69F-30E3F263395C}" srcId="{7546F475-ACCD-4082-80EA-DE8741CD7A0E}" destId="{B1AC6FB9-0CB9-4DD2-9E2E-6F97C31616E1}" srcOrd="1" destOrd="0" parTransId="{B8C07FEA-B555-4761-B0B9-661B689481B6}" sibTransId="{0D885959-64B9-4DEE-B216-2529B2ED5309}"/>
-    <dgm:cxn modelId="{B7A27C50-C3FF-4005-9E55-12E49EF9E8C8}" type="presOf" srcId="{2D6F8792-7E09-494D-841C-3C1C9420B093}" destId="{3A317BAE-F91F-457B-A340-F41E34D36910}" srcOrd="0" destOrd="0" presId="urn:microsoft.com/office/officeart/2005/8/layout/hierarchy2"/>
-    <dgm:cxn modelId="{A1ADBAE3-09E2-4C55-9DE9-0FFFBBFB6960}" srcId="{08F56CAF-30F6-42D4-A7FF-EF1D89D418E3}" destId="{3C0205B3-117A-458A-A49F-75D8052BA25B}" srcOrd="1" destOrd="0" parTransId="{CE3ED5BB-5EB9-4774-AEDA-1BA426A6C458}" sibTransId="{C7CEE21A-A492-4474-B816-C282B2620245}"/>
-    <dgm:cxn modelId="{5D3E6438-C47D-424F-BF0B-AA494EF12A76}" srcId="{3E80CFEB-9E61-4D3B-B46F-019A628AFE79}" destId="{FB12C7D3-21B4-44D6-A89D-E909583EE41B}" srcOrd="1" destOrd="0" parTransId="{BC992729-A665-4B31-8154-DED3311F47E0}" sibTransId="{810CBEF4-20F8-4A04-9C20-41E643FC7B50}"/>
-    <dgm:cxn modelId="{28B8E18E-1AE4-460B-B18B-968176695933}" type="presOf" srcId="{96193BCD-9621-4696-8E7B-447978CF626E}" destId="{4759597D-FF03-45A3-AD94-88D4EB331826}" srcOrd="1" destOrd="0" presId="urn:microsoft.com/office/officeart/2005/8/layout/hierarchy2"/>
-    <dgm:cxn modelId="{D014A5D6-359A-48F4-BD87-EF660E59CD6F}" type="presParOf" srcId="{3D3E7795-19BC-417F-AED9-AA0FA594A793}" destId="{58AA9994-5A04-4D64-B472-677184E02482}" srcOrd="0" destOrd="0" presId="urn:microsoft.com/office/officeart/2005/8/layout/hierarchy2"/>
-    <dgm:cxn modelId="{A053F81D-EB7B-49CB-B8F0-9BFFFFA6F1CF}" type="presParOf" srcId="{58AA9994-5A04-4D64-B472-677184E02482}" destId="{BA1CAD2B-1E44-48D2-95C2-BF5F7E2698C3}" srcOrd="0" destOrd="0" presId="urn:microsoft.com/office/officeart/2005/8/layout/hierarchy2"/>
-    <dgm:cxn modelId="{0D1C98A9-EFF1-4CDC-AA8F-2A536DB14292}" type="presParOf" srcId="{58AA9994-5A04-4D64-B472-677184E02482}" destId="{B027F42C-0030-4D83-BD9B-0CFC0E745BD9}" srcOrd="1" destOrd="0" presId="urn:microsoft.com/office/officeart/2005/8/layout/hierarchy2"/>
-    <dgm:cxn modelId="{F71217AB-73D5-4619-95C2-F89555460477}" type="presParOf" srcId="{B027F42C-0030-4D83-BD9B-0CFC0E745BD9}" destId="{919581A4-7D14-454A-8C12-31C18139BFE3}" srcOrd="0" destOrd="0" presId="urn:microsoft.com/office/officeart/2005/8/layout/hierarchy2"/>
-    <dgm:cxn modelId="{7B285DD0-BE49-4B53-B7C1-CF467FE64B1C}" type="presParOf" srcId="{919581A4-7D14-454A-8C12-31C18139BFE3}" destId="{7F03E768-DED4-4D0C-AA0B-4159CE94C254}" srcOrd="0" destOrd="0" presId="urn:microsoft.com/office/officeart/2005/8/layout/hierarchy2"/>
-    <dgm:cxn modelId="{2AF5FA38-717F-48E1-ADF8-CC654DF51133}" type="presParOf" srcId="{B027F42C-0030-4D83-BD9B-0CFC0E745BD9}" destId="{040BCC06-0055-4358-B1F9-C9A4D9B70E1A}" srcOrd="1" destOrd="0" presId="urn:microsoft.com/office/officeart/2005/8/layout/hierarchy2"/>
-    <dgm:cxn modelId="{CEFAC8DD-4C4E-4CF5-87B6-A00D181B6BED}" type="presParOf" srcId="{040BCC06-0055-4358-B1F9-C9A4D9B70E1A}" destId="{E8DEB4F3-06B1-4EEF-A690-62CFC0280B30}" srcOrd="0" destOrd="0" presId="urn:microsoft.com/office/officeart/2005/8/layout/hierarchy2"/>
-    <dgm:cxn modelId="{717DDF35-376E-4D57-A19C-46A0D3CEDC73}" type="presParOf" srcId="{040BCC06-0055-4358-B1F9-C9A4D9B70E1A}" destId="{86539676-7472-4189-AE97-FCB10A22A9DE}" srcOrd="1" destOrd="0" presId="urn:microsoft.com/office/officeart/2005/8/layout/hierarchy2"/>
-    <dgm:cxn modelId="{6B87BBCC-7D42-488C-AE96-974F56A9377B}" type="presParOf" srcId="{86539676-7472-4189-AE97-FCB10A22A9DE}" destId="{F482CA83-7F57-49A1-8E5A-FE610DF8DC5F}" srcOrd="0" destOrd="0" presId="urn:microsoft.com/office/officeart/2005/8/layout/hierarchy2"/>
-    <dgm:cxn modelId="{43633E5F-C01A-4D12-B661-A526C801CDAA}" type="presParOf" srcId="{F482CA83-7F57-49A1-8E5A-FE610DF8DC5F}" destId="{A3FE5B04-C56E-4613-8F50-B8E39F25AA49}" srcOrd="0" destOrd="0" presId="urn:microsoft.com/office/officeart/2005/8/layout/hierarchy2"/>
-    <dgm:cxn modelId="{049D5EEB-7A31-47E9-8B20-4F9455C59424}" type="presParOf" srcId="{86539676-7472-4189-AE97-FCB10A22A9DE}" destId="{206D2F50-7EA4-41A4-A334-CE7F761A24F9}" srcOrd="1" destOrd="0" presId="urn:microsoft.com/office/officeart/2005/8/layout/hierarchy2"/>
-    <dgm:cxn modelId="{DB0EE367-1E6E-417F-835F-948D31ADAEB1}" type="presParOf" srcId="{206D2F50-7EA4-41A4-A334-CE7F761A24F9}" destId="{D2609BAF-7E5D-4223-8DAA-0E2E180A6991}" srcOrd="0" destOrd="0" presId="urn:microsoft.com/office/officeart/2005/8/layout/hierarchy2"/>
-    <dgm:cxn modelId="{AA240DF8-AD94-43AC-BBB3-1BA4666844BF}" type="presParOf" srcId="{206D2F50-7EA4-41A4-A334-CE7F761A24F9}" destId="{6F938CFE-FC22-43FD-B7EA-2DAAC2156AA3}" srcOrd="1" destOrd="0" presId="urn:microsoft.com/office/officeart/2005/8/layout/hierarchy2"/>
-    <dgm:cxn modelId="{9A9D2503-2973-4190-82DD-8A390C80B7F6}" type="presParOf" srcId="{6F938CFE-FC22-43FD-B7EA-2DAAC2156AA3}" destId="{46876F4B-A5A6-423A-88CA-0A41296BAF7C}" srcOrd="0" destOrd="0" presId="urn:microsoft.com/office/officeart/2005/8/layout/hierarchy2"/>
-    <dgm:cxn modelId="{FC893D6B-0691-47D0-80A8-05019E6E0FD3}" type="presParOf" srcId="{46876F4B-A5A6-423A-88CA-0A41296BAF7C}" destId="{A4F73A7A-744E-44BC-9652-BD079D749F49}" srcOrd="0" destOrd="0" presId="urn:microsoft.com/office/officeart/2005/8/layout/hierarchy2"/>
-    <dgm:cxn modelId="{1DA2B4BC-40B1-42FE-AC87-8D265A0A6A5D}" type="presParOf" srcId="{6F938CFE-FC22-43FD-B7EA-2DAAC2156AA3}" destId="{E29D4521-5950-404E-B76E-B7F9C2FD2CC3}" srcOrd="1" destOrd="0" presId="urn:microsoft.com/office/officeart/2005/8/layout/hierarchy2"/>
-    <dgm:cxn modelId="{8CD30CD1-66D2-439E-BC61-6D4833D640FC}" type="presParOf" srcId="{E29D4521-5950-404E-B76E-B7F9C2FD2CC3}" destId="{84E938A6-E2D0-4EF2-8A60-58989E1F62E5}" srcOrd="0" destOrd="0" presId="urn:microsoft.com/office/officeart/2005/8/layout/hierarchy2"/>
-    <dgm:cxn modelId="{B76747E0-291C-4004-8E01-1A0B9335CF6F}" type="presParOf" srcId="{E29D4521-5950-404E-B76E-B7F9C2FD2CC3}" destId="{EA76E538-7642-4A4D-AE63-834ADB06D9F5}" srcOrd="1" destOrd="0" presId="urn:microsoft.com/office/officeart/2005/8/layout/hierarchy2"/>
-    <dgm:cxn modelId="{13CB3FB0-E037-4B4A-B531-1B253EF38230}" type="presParOf" srcId="{6F938CFE-FC22-43FD-B7EA-2DAAC2156AA3}" destId="{BAE200D0-FADB-4452-BF91-7E69C029F025}" srcOrd="2" destOrd="0" presId="urn:microsoft.com/office/officeart/2005/8/layout/hierarchy2"/>
-    <dgm:cxn modelId="{5EF83098-8D95-4AA4-B552-A8A61D362F0A}" type="presParOf" srcId="{BAE200D0-FADB-4452-BF91-7E69C029F025}" destId="{77287D18-E782-4343-BF16-8FFBAA86BE99}" srcOrd="0" destOrd="0" presId="urn:microsoft.com/office/officeart/2005/8/layout/hierarchy2"/>
-    <dgm:cxn modelId="{BF525E4B-E383-4732-A7D0-192157FFF1DC}" type="presParOf" srcId="{6F938CFE-FC22-43FD-B7EA-2DAAC2156AA3}" destId="{C08C30BB-1722-4C83-9045-0631C73F1CA2}" srcOrd="3" destOrd="0" presId="urn:microsoft.com/office/officeart/2005/8/layout/hierarchy2"/>
-    <dgm:cxn modelId="{06134075-25E3-453C-9DC4-189499E6679F}" type="presParOf" srcId="{C08C30BB-1722-4C83-9045-0631C73F1CA2}" destId="{A2570D02-83A8-4369-838A-5035789DF60A}" srcOrd="0" destOrd="0" presId="urn:microsoft.com/office/officeart/2005/8/layout/hierarchy2"/>
-    <dgm:cxn modelId="{326A0403-A193-4BE1-B354-CF6154E1230F}" type="presParOf" srcId="{C08C30BB-1722-4C83-9045-0631C73F1CA2}" destId="{F61200A4-4B8A-4566-9157-C66CBF2FFCF7}" srcOrd="1" destOrd="0" presId="urn:microsoft.com/office/officeart/2005/8/layout/hierarchy2"/>
-    <dgm:cxn modelId="{0039E846-CF1B-4BA1-B19F-19E9723E4132}" type="presParOf" srcId="{6F938CFE-FC22-43FD-B7EA-2DAAC2156AA3}" destId="{59767D48-2DC5-4E4D-A77E-47B944B98935}" srcOrd="4" destOrd="0" presId="urn:microsoft.com/office/officeart/2005/8/layout/hierarchy2"/>
-    <dgm:cxn modelId="{57E42B68-1A4C-46CF-9AB7-BA9BED0815B3}" type="presParOf" srcId="{59767D48-2DC5-4E4D-A77E-47B944B98935}" destId="{475C87D4-CD80-4B64-B4CC-C158122F5D1E}" srcOrd="0" destOrd="0" presId="urn:microsoft.com/office/officeart/2005/8/layout/hierarchy2"/>
-    <dgm:cxn modelId="{1E219536-840A-4BCF-A132-BA696309B551}" type="presParOf" srcId="{6F938CFE-FC22-43FD-B7EA-2DAAC2156AA3}" destId="{A12CA2F9-E749-4D8E-9461-EC936ED88C3B}" srcOrd="5" destOrd="0" presId="urn:microsoft.com/office/officeart/2005/8/layout/hierarchy2"/>
-    <dgm:cxn modelId="{FE98688A-3CB3-45E0-BD3C-AD29ABB99AFA}" type="presParOf" srcId="{A12CA2F9-E749-4D8E-9461-EC936ED88C3B}" destId="{8BA96944-0ECE-4DAD-A461-E54FC57B2A31}" srcOrd="0" destOrd="0" presId="urn:microsoft.com/office/officeart/2005/8/layout/hierarchy2"/>
-    <dgm:cxn modelId="{7B93A677-63D3-459E-A6A0-3511B6AA4F17}" type="presParOf" srcId="{A12CA2F9-E749-4D8E-9461-EC936ED88C3B}" destId="{A7165674-21E0-49B3-B2C1-430A6EDDA4FB}" srcOrd="1" destOrd="0" presId="urn:microsoft.com/office/officeart/2005/8/layout/hierarchy2"/>
-    <dgm:cxn modelId="{0FE78207-8EA0-48B8-9A9F-B9748B9B1A8C}" type="presParOf" srcId="{6F938CFE-FC22-43FD-B7EA-2DAAC2156AA3}" destId="{666A44CF-749A-4360-84CB-D10B99BE0F41}" srcOrd="6" destOrd="0" presId="urn:microsoft.com/office/officeart/2005/8/layout/hierarchy2"/>
-    <dgm:cxn modelId="{44B74152-5456-4E39-9A7C-919A2FBB0555}" type="presParOf" srcId="{666A44CF-749A-4360-84CB-D10B99BE0F41}" destId="{B4D55B4E-1295-48E8-ACAB-70E41BBA2A8E}" srcOrd="0" destOrd="0" presId="urn:microsoft.com/office/officeart/2005/8/layout/hierarchy2"/>
-    <dgm:cxn modelId="{E222B534-29B2-4BE1-98F5-0A6B031B90D9}" type="presParOf" srcId="{6F938CFE-FC22-43FD-B7EA-2DAAC2156AA3}" destId="{8AFC330A-F306-4297-B9FC-D7ED65FF9E96}" srcOrd="7" destOrd="0" presId="urn:microsoft.com/office/officeart/2005/8/layout/hierarchy2"/>
-    <dgm:cxn modelId="{B4BCC56C-399B-4AF7-9CA6-7620D15F3B64}" type="presParOf" srcId="{8AFC330A-F306-4297-B9FC-D7ED65FF9E96}" destId="{D5F54648-5792-4E1A-AF16-8BA1A18E4791}" srcOrd="0" destOrd="0" presId="urn:microsoft.com/office/officeart/2005/8/layout/hierarchy2"/>
-    <dgm:cxn modelId="{F7E38265-AEBF-4DE7-8040-B0B07F7124F9}" type="presParOf" srcId="{8AFC330A-F306-4297-B9FC-D7ED65FF9E96}" destId="{A2834D46-027B-4899-A453-F66353A5F5FA}" srcOrd="1" destOrd="0" presId="urn:microsoft.com/office/officeart/2005/8/layout/hierarchy2"/>
-    <dgm:cxn modelId="{2C125101-0F13-4420-BCF8-94E14E658976}" type="presParOf" srcId="{6F938CFE-FC22-43FD-B7EA-2DAAC2156AA3}" destId="{F5D32EEC-3B92-4578-892F-759671C38449}" srcOrd="8" destOrd="0" presId="urn:microsoft.com/office/officeart/2005/8/layout/hierarchy2"/>
-    <dgm:cxn modelId="{43CAC0D7-3014-4044-9D83-3F221885519C}" type="presParOf" srcId="{F5D32EEC-3B92-4578-892F-759671C38449}" destId="{59573D82-BA5C-423F-9AFF-26B00EE555D9}" srcOrd="0" destOrd="0" presId="urn:microsoft.com/office/officeart/2005/8/layout/hierarchy2"/>
-    <dgm:cxn modelId="{7D560DF9-CB73-4F51-8D4C-432A79235EFB}" type="presParOf" srcId="{6F938CFE-FC22-43FD-B7EA-2DAAC2156AA3}" destId="{C825DD2F-BBFA-4E44-9155-02FF624512AB}" srcOrd="9" destOrd="0" presId="urn:microsoft.com/office/officeart/2005/8/layout/hierarchy2"/>
-    <dgm:cxn modelId="{4A9AF696-215C-418C-BC29-D11306449558}" type="presParOf" srcId="{C825DD2F-BBFA-4E44-9155-02FF624512AB}" destId="{7CC27B4A-FFB8-439D-B985-4BCE5013CE37}" srcOrd="0" destOrd="0" presId="urn:microsoft.com/office/officeart/2005/8/layout/hierarchy2"/>
-    <dgm:cxn modelId="{ED647219-FC59-4603-93E5-FE0A372FF282}" type="presParOf" srcId="{C825DD2F-BBFA-4E44-9155-02FF624512AB}" destId="{F986F2C3-EF26-47D4-913F-56E7356F2D8C}" srcOrd="1" destOrd="0" presId="urn:microsoft.com/office/officeart/2005/8/layout/hierarchy2"/>
-    <dgm:cxn modelId="{CCD80A87-5DE2-4ED5-BAC0-925F4D579125}" type="presParOf" srcId="{86539676-7472-4189-AE97-FCB10A22A9DE}" destId="{48CD3245-FC90-4F1F-BB60-F5890BF24386}" srcOrd="2" destOrd="0" presId="urn:microsoft.com/office/officeart/2005/8/layout/hierarchy2"/>
-    <dgm:cxn modelId="{5FE4733E-CC99-494B-A651-A6400B9E20CB}" type="presParOf" srcId="{48CD3245-FC90-4F1F-BB60-F5890BF24386}" destId="{FCAB4AB2-D08E-4907-A79D-E627D5F1EAF9}" srcOrd="0" destOrd="0" presId="urn:microsoft.com/office/officeart/2005/8/layout/hierarchy2"/>
-    <dgm:cxn modelId="{159A3927-676B-4868-8923-634256B6EC95}" type="presParOf" srcId="{86539676-7472-4189-AE97-FCB10A22A9DE}" destId="{BA58BDA8-00AE-4A68-8A24-7D7ECF1B00AB}" srcOrd="3" destOrd="0" presId="urn:microsoft.com/office/officeart/2005/8/layout/hierarchy2"/>
-    <dgm:cxn modelId="{8512C225-3B65-4963-A95E-B781860F6381}" type="presParOf" srcId="{BA58BDA8-00AE-4A68-8A24-7D7ECF1B00AB}" destId="{C20D5CD5-5CEA-4718-B9BD-99610164C19E}" srcOrd="0" destOrd="0" presId="urn:microsoft.com/office/officeart/2005/8/layout/hierarchy2"/>
-    <dgm:cxn modelId="{2AEFF51D-3861-41ED-94D8-4EA01E550AA9}" type="presParOf" srcId="{BA58BDA8-00AE-4A68-8A24-7D7ECF1B00AB}" destId="{FD3D8A72-8877-459E-A03D-35DF05754BB8}" srcOrd="1" destOrd="0" presId="urn:microsoft.com/office/officeart/2005/8/layout/hierarchy2"/>
-    <dgm:cxn modelId="{22B9316C-08E7-4A64-997E-2BFBF2869686}" type="presParOf" srcId="{FD3D8A72-8877-459E-A03D-35DF05754BB8}" destId="{B85F1F8F-B436-4C6B-8B1A-26471790C0CF}" srcOrd="0" destOrd="0" presId="urn:microsoft.com/office/officeart/2005/8/layout/hierarchy2"/>
-    <dgm:cxn modelId="{505B5EF7-C6F2-42EE-9804-9131C386529A}" type="presParOf" srcId="{B85F1F8F-B436-4C6B-8B1A-26471790C0CF}" destId="{31B2FEE3-016F-4186-9735-EEF7FE6B6799}" srcOrd="0" destOrd="0" presId="urn:microsoft.com/office/officeart/2005/8/layout/hierarchy2"/>
-    <dgm:cxn modelId="{4B85408D-8103-4530-84A3-6460E68187DB}" type="presParOf" srcId="{FD3D8A72-8877-459E-A03D-35DF05754BB8}" destId="{3194E991-B3C7-446F-83E9-83FCC59AB787}" srcOrd="1" destOrd="0" presId="urn:microsoft.com/office/officeart/2005/8/layout/hierarchy2"/>
-    <dgm:cxn modelId="{A8776844-1BEB-4598-B706-E8802A65CF18}" type="presParOf" srcId="{3194E991-B3C7-446F-83E9-83FCC59AB787}" destId="{CE3C4CE5-0478-4FBD-B58D-4B2D9E44EAA7}" srcOrd="0" destOrd="0" presId="urn:microsoft.com/office/officeart/2005/8/layout/hierarchy2"/>
-    <dgm:cxn modelId="{A0242ABE-564E-4F12-8165-55367EC9C25A}" type="presParOf" srcId="{3194E991-B3C7-446F-83E9-83FCC59AB787}" destId="{52F29EE9-D993-48A2-8C0D-8AF88DF2C70F}" srcOrd="1" destOrd="0" presId="urn:microsoft.com/office/officeart/2005/8/layout/hierarchy2"/>
-    <dgm:cxn modelId="{7750F0C9-2BC9-4E59-9F7C-FD7B298FB526}" type="presParOf" srcId="{86539676-7472-4189-AE97-FCB10A22A9DE}" destId="{73493EE9-926D-4A1F-B5B9-243C28CE6294}" srcOrd="4" destOrd="0" presId="urn:microsoft.com/office/officeart/2005/8/layout/hierarchy2"/>
-    <dgm:cxn modelId="{59EE75AD-D399-43FA-B6D0-4E4181ED67FE}" type="presParOf" srcId="{73493EE9-926D-4A1F-B5B9-243C28CE6294}" destId="{91AADF79-DFD0-4996-8E5C-75DA128E3818}" srcOrd="0" destOrd="0" presId="urn:microsoft.com/office/officeart/2005/8/layout/hierarchy2"/>
-    <dgm:cxn modelId="{593F0F27-7AD5-486D-A2B6-7FF7EA92DBE8}" type="presParOf" srcId="{86539676-7472-4189-AE97-FCB10A22A9DE}" destId="{E586496D-B5ED-4291-8A32-78D758789183}" srcOrd="5" destOrd="0" presId="urn:microsoft.com/office/officeart/2005/8/layout/hierarchy2"/>
-    <dgm:cxn modelId="{386F6BF9-A009-4A40-8045-73DBC2A6B818}" type="presParOf" srcId="{E586496D-B5ED-4291-8A32-78D758789183}" destId="{717CF3C3-C811-435A-9CB5-FD78FA2AC9F0}" srcOrd="0" destOrd="0" presId="urn:microsoft.com/office/officeart/2005/8/layout/hierarchy2"/>
-    <dgm:cxn modelId="{EFD809BF-B3FC-464C-A4B9-23721EF2A0F3}" type="presParOf" srcId="{E586496D-B5ED-4291-8A32-78D758789183}" destId="{F6EE0019-0789-4D52-810B-0DCE5BFA82FF}" srcOrd="1" destOrd="0" presId="urn:microsoft.com/office/officeart/2005/8/layout/hierarchy2"/>
-    <dgm:cxn modelId="{49276CFE-7086-4D79-AD4C-F3395C5F9201}" type="presParOf" srcId="{F6EE0019-0789-4D52-810B-0DCE5BFA82FF}" destId="{500AF16D-A825-4384-B62A-FD76FD85F274}" srcOrd="0" destOrd="0" presId="urn:microsoft.com/office/officeart/2005/8/layout/hierarchy2"/>
-    <dgm:cxn modelId="{F7B48B46-170B-41A5-87C8-486B978C6EDB}" type="presParOf" srcId="{500AF16D-A825-4384-B62A-FD76FD85F274}" destId="{0BFFAB8E-C2C2-4109-9D55-FEC84CF06EDC}" srcOrd="0" destOrd="0" presId="urn:microsoft.com/office/officeart/2005/8/layout/hierarchy2"/>
-    <dgm:cxn modelId="{F9C4BF07-5442-4B73-886A-1B6D578619C6}" type="presParOf" srcId="{F6EE0019-0789-4D52-810B-0DCE5BFA82FF}" destId="{AC4D9FC5-7ED6-4ACE-9BA0-7CA121EBDC53}" srcOrd="1" destOrd="0" presId="urn:microsoft.com/office/officeart/2005/8/layout/hierarchy2"/>
-    <dgm:cxn modelId="{027FFCF9-515B-48F5-B2E1-2C3DDEF7FBF9}" type="presParOf" srcId="{AC4D9FC5-7ED6-4ACE-9BA0-7CA121EBDC53}" destId="{CC6403B4-2749-4A2D-8CE9-EC17A0731C2E}" srcOrd="0" destOrd="0" presId="urn:microsoft.com/office/officeart/2005/8/layout/hierarchy2"/>
-    <dgm:cxn modelId="{9E432B9B-50F8-4639-B3FC-192B16F50874}" type="presParOf" srcId="{AC4D9FC5-7ED6-4ACE-9BA0-7CA121EBDC53}" destId="{98AF0107-4AC2-4244-A139-0EB8EC4313B6}" srcOrd="1" destOrd="0" presId="urn:microsoft.com/office/officeart/2005/8/layout/hierarchy2"/>
-    <dgm:cxn modelId="{35DF4A59-1BCC-4208-9DB5-F45715E35294}" type="presParOf" srcId="{F6EE0019-0789-4D52-810B-0DCE5BFA82FF}" destId="{5B5E1358-76BB-458E-B207-8E5B098A9934}" srcOrd="2" destOrd="0" presId="urn:microsoft.com/office/officeart/2005/8/layout/hierarchy2"/>
-    <dgm:cxn modelId="{9D1E5B7C-B47B-498C-B542-35BA6FE00D96}" type="presParOf" srcId="{5B5E1358-76BB-458E-B207-8E5B098A9934}" destId="{418AA0F9-7C96-4C7B-8345-2F4F4C156CFC}" srcOrd="0" destOrd="0" presId="urn:microsoft.com/office/officeart/2005/8/layout/hierarchy2"/>
-    <dgm:cxn modelId="{9FA81ACA-54E8-4D25-923C-F595D352830A}" type="presParOf" srcId="{F6EE0019-0789-4D52-810B-0DCE5BFA82FF}" destId="{37852D9E-C8C9-4920-99E6-4EC04CEBD6B7}" srcOrd="3" destOrd="0" presId="urn:microsoft.com/office/officeart/2005/8/layout/hierarchy2"/>
-    <dgm:cxn modelId="{9DDA2AED-763C-4CA8-A5E5-B5B910F88AC9}" type="presParOf" srcId="{37852D9E-C8C9-4920-99E6-4EC04CEBD6B7}" destId="{3177EBD1-A5FC-4AA4-912E-989F5AB57208}" srcOrd="0" destOrd="0" presId="urn:microsoft.com/office/officeart/2005/8/layout/hierarchy2"/>
-    <dgm:cxn modelId="{DA6390A0-F26D-4706-931A-4F7EBCDF7D17}" type="presParOf" srcId="{37852D9E-C8C9-4920-99E6-4EC04CEBD6B7}" destId="{1BF12C5E-3C43-4A2C-9B7C-34AFCC11C410}" srcOrd="1" destOrd="0" presId="urn:microsoft.com/office/officeart/2005/8/layout/hierarchy2"/>
-    <dgm:cxn modelId="{35BD1DE2-9775-4E98-AA98-9FAEAFE081C7}" type="presParOf" srcId="{F6EE0019-0789-4D52-810B-0DCE5BFA82FF}" destId="{F5F5CB33-7D25-4AC4-BD01-6E1C223FF2E2}" srcOrd="4" destOrd="0" presId="urn:microsoft.com/office/officeart/2005/8/layout/hierarchy2"/>
-    <dgm:cxn modelId="{7E68D929-EF12-4247-ACE0-18E9AFE53FA0}" type="presParOf" srcId="{F5F5CB33-7D25-4AC4-BD01-6E1C223FF2E2}" destId="{4759597D-FF03-45A3-AD94-88D4EB331826}" srcOrd="0" destOrd="0" presId="urn:microsoft.com/office/officeart/2005/8/layout/hierarchy2"/>
-    <dgm:cxn modelId="{6B0971B1-4A02-4397-9746-6D90DFBF05B7}" type="presParOf" srcId="{F6EE0019-0789-4D52-810B-0DCE5BFA82FF}" destId="{A0DEC02D-6F23-451C-B728-F9064747453E}" srcOrd="5" destOrd="0" presId="urn:microsoft.com/office/officeart/2005/8/layout/hierarchy2"/>
-    <dgm:cxn modelId="{043A2E12-CF27-4EA8-809F-58455BEB958B}" type="presParOf" srcId="{A0DEC02D-6F23-451C-B728-F9064747453E}" destId="{16B205C0-EDA0-4DD9-917C-A7D68FF8BEF0}" srcOrd="0" destOrd="0" presId="urn:microsoft.com/office/officeart/2005/8/layout/hierarchy2"/>
-    <dgm:cxn modelId="{9EEDB068-7297-46AC-8AD0-4793FF4107C9}" type="presParOf" srcId="{A0DEC02D-6F23-451C-B728-F9064747453E}" destId="{2B7F1857-BC20-43CB-875F-A3BCA010CE30}" srcOrd="1" destOrd="0" presId="urn:microsoft.com/office/officeart/2005/8/layout/hierarchy2"/>
-    <dgm:cxn modelId="{C301FB67-8C9C-44BF-B0A9-374EF16EFBFA}" type="presParOf" srcId="{86539676-7472-4189-AE97-FCB10A22A9DE}" destId="{CEEF6B1B-71A0-4671-B562-69D89316D83D}" srcOrd="6" destOrd="0" presId="urn:microsoft.com/office/officeart/2005/8/layout/hierarchy2"/>
-    <dgm:cxn modelId="{54D3EE74-F58C-44FB-B8E2-6B066D6EB5EA}" type="presParOf" srcId="{CEEF6B1B-71A0-4671-B562-69D89316D83D}" destId="{3CF0F5E5-2046-4F5D-9EB3-FBF18052744C}" srcOrd="0" destOrd="0" presId="urn:microsoft.com/office/officeart/2005/8/layout/hierarchy2"/>
-    <dgm:cxn modelId="{179502D9-33ED-4289-A2FD-C0687611FB14}" type="presParOf" srcId="{86539676-7472-4189-AE97-FCB10A22A9DE}" destId="{66C7DC6A-52AE-4770-8C0B-7C091C7BB601}" srcOrd="7" destOrd="0" presId="urn:microsoft.com/office/officeart/2005/8/layout/hierarchy2"/>
-    <dgm:cxn modelId="{511B0833-5F15-4DB0-8F21-776DB7A50800}" type="presParOf" srcId="{66C7DC6A-52AE-4770-8C0B-7C091C7BB601}" destId="{350AA7A3-B25F-4C45-9D50-012864EE79C1}" srcOrd="0" destOrd="0" presId="urn:microsoft.com/office/officeart/2005/8/layout/hierarchy2"/>
-    <dgm:cxn modelId="{A566EFB9-5918-4E77-A54C-05B820BF68B0}" type="presParOf" srcId="{66C7DC6A-52AE-4770-8C0B-7C091C7BB601}" destId="{DA362A8E-9FD8-4FF2-83B0-5784F7557485}" srcOrd="1" destOrd="0" presId="urn:microsoft.com/office/officeart/2005/8/layout/hierarchy2"/>
-    <dgm:cxn modelId="{72C5A62D-1F4A-4AB6-9292-A87507D25238}" type="presParOf" srcId="{DA362A8E-9FD8-4FF2-83B0-5784F7557485}" destId="{3990DE00-0C5E-4E5C-9E1B-523640140E01}" srcOrd="0" destOrd="0" presId="urn:microsoft.com/office/officeart/2005/8/layout/hierarchy2"/>
-    <dgm:cxn modelId="{C3EC4BC7-A668-4B78-8DE2-D17851EEFBE7}" type="presParOf" srcId="{3990DE00-0C5E-4E5C-9E1B-523640140E01}" destId="{B10E7CCA-2650-49B6-938A-FA5BDE28CFB2}" srcOrd="0" destOrd="0" presId="urn:microsoft.com/office/officeart/2005/8/layout/hierarchy2"/>
-    <dgm:cxn modelId="{A5274AF2-9B56-4FA1-8E16-502224BFC9B6}" type="presParOf" srcId="{DA362A8E-9FD8-4FF2-83B0-5784F7557485}" destId="{00A7F86C-D4D5-4A12-BF53-1BEB5E6B1AA0}" srcOrd="1" destOrd="0" presId="urn:microsoft.com/office/officeart/2005/8/layout/hierarchy2"/>
-    <dgm:cxn modelId="{FE4A62C8-6542-49F6-B9DC-51B961208421}" type="presParOf" srcId="{00A7F86C-D4D5-4A12-BF53-1BEB5E6B1AA0}" destId="{B08AE64A-B46A-4F27-BD3E-FEFF8822E1C8}" srcOrd="0" destOrd="0" presId="urn:microsoft.com/office/officeart/2005/8/layout/hierarchy2"/>
-    <dgm:cxn modelId="{6541830E-27EA-479C-BFF8-44DFBE30D6BD}" type="presParOf" srcId="{00A7F86C-D4D5-4A12-BF53-1BEB5E6B1AA0}" destId="{123BF83F-38B5-4656-B233-C4AFDFF3C4E6}" srcOrd="1" destOrd="0" presId="urn:microsoft.com/office/officeart/2005/8/layout/hierarchy2"/>
-    <dgm:cxn modelId="{2F48987E-71DF-4CC0-85AD-D2BD5B261D1F}" type="presParOf" srcId="{DA362A8E-9FD8-4FF2-83B0-5784F7557485}" destId="{5434BB50-A635-41F0-AAE7-ADF1E095FAEA}" srcOrd="2" destOrd="0" presId="urn:microsoft.com/office/officeart/2005/8/layout/hierarchy2"/>
-    <dgm:cxn modelId="{AC6EA34F-EB00-42EA-9C89-D75A02A7EF8C}" type="presParOf" srcId="{5434BB50-A635-41F0-AAE7-ADF1E095FAEA}" destId="{BB9E3184-6081-4518-9F8B-36F10CE82E07}" srcOrd="0" destOrd="0" presId="urn:microsoft.com/office/officeart/2005/8/layout/hierarchy2"/>
-    <dgm:cxn modelId="{0764C650-25C4-43B2-85C7-4D3556B84AF0}" type="presParOf" srcId="{DA362A8E-9FD8-4FF2-83B0-5784F7557485}" destId="{5840AFFE-3C2C-4630-A5F6-B2F3577AD94D}" srcOrd="3" destOrd="0" presId="urn:microsoft.com/office/officeart/2005/8/layout/hierarchy2"/>
-    <dgm:cxn modelId="{5E84BEC1-A80E-4EEC-B00D-BC9C0F68CD05}" type="presParOf" srcId="{5840AFFE-3C2C-4630-A5F6-B2F3577AD94D}" destId="{DC5C8C52-6A12-4E27-A1E5-7DA1A4BE9B25}" srcOrd="0" destOrd="0" presId="urn:microsoft.com/office/officeart/2005/8/layout/hierarchy2"/>
-    <dgm:cxn modelId="{977EAF72-BADE-4D9C-9339-38A6FC057A3C}" type="presParOf" srcId="{5840AFFE-3C2C-4630-A5F6-B2F3577AD94D}" destId="{58B66A3B-D03B-41D8-B710-0299E7F6EC16}" srcOrd="1" destOrd="0" presId="urn:microsoft.com/office/officeart/2005/8/layout/hierarchy2"/>
-    <dgm:cxn modelId="{AAE1620A-358B-46E9-BDFA-61045989A33D}" type="presParOf" srcId="{B027F42C-0030-4D83-BD9B-0CFC0E745BD9}" destId="{3A317BAE-F91F-457B-A340-F41E34D36910}" srcOrd="2" destOrd="0" presId="urn:microsoft.com/office/officeart/2005/8/layout/hierarchy2"/>
-    <dgm:cxn modelId="{30C5E463-F014-44D5-B98A-BAF8F0CD020E}" type="presParOf" srcId="{3A317BAE-F91F-457B-A340-F41E34D36910}" destId="{B2810C62-7E10-48E0-A798-3A3EDC5DCC6B}" srcOrd="0" destOrd="0" presId="urn:microsoft.com/office/officeart/2005/8/layout/hierarchy2"/>
-    <dgm:cxn modelId="{9B6D2E4F-3F27-481F-AD8A-D0C10DB1B582}" type="presParOf" srcId="{B027F42C-0030-4D83-BD9B-0CFC0E745BD9}" destId="{43722DE6-1133-4673-BC68-4EF0B0DC7B91}" srcOrd="3" destOrd="0" presId="urn:microsoft.com/office/officeart/2005/8/layout/hierarchy2"/>
-    <dgm:cxn modelId="{A02865B8-10A3-4469-B918-760BB351F76A}" type="presParOf" srcId="{43722DE6-1133-4673-BC68-4EF0B0DC7B91}" destId="{CA4D474B-8B58-4642-A9FD-6F8B3F3B90B3}" srcOrd="0" destOrd="0" presId="urn:microsoft.com/office/officeart/2005/8/layout/hierarchy2"/>
-    <dgm:cxn modelId="{98852ACE-5800-455E-B780-4DBFA53F82BB}" type="presParOf" srcId="{43722DE6-1133-4673-BC68-4EF0B0DC7B91}" destId="{B4A03FCE-F569-4B24-8F4D-C3A8F82C36B2}" srcOrd="1" destOrd="0" presId="urn:microsoft.com/office/officeart/2005/8/layout/hierarchy2"/>
-    <dgm:cxn modelId="{2C78F552-D6BD-4CE2-A91E-7690A6179116}" type="presParOf" srcId="{B4A03FCE-F569-4B24-8F4D-C3A8F82C36B2}" destId="{A41850B2-BA4D-4517-88C1-F592E4395FF0}" srcOrd="0" destOrd="0" presId="urn:microsoft.com/office/officeart/2005/8/layout/hierarchy2"/>
-    <dgm:cxn modelId="{922FB44C-4ECE-4243-9FD7-961B9234EDF7}" type="presParOf" srcId="{A41850B2-BA4D-4517-88C1-F592E4395FF0}" destId="{191D460F-7E36-42DB-91E6-40EFE271374D}" srcOrd="0" destOrd="0" presId="urn:microsoft.com/office/officeart/2005/8/layout/hierarchy2"/>
-    <dgm:cxn modelId="{37149F16-A960-4631-B873-2E01DFFF7E4F}" type="presParOf" srcId="{B4A03FCE-F569-4B24-8F4D-C3A8F82C36B2}" destId="{2F9548C8-A7B0-406C-9FAC-066BC59EDE36}" srcOrd="1" destOrd="0" presId="urn:microsoft.com/office/officeart/2005/8/layout/hierarchy2"/>
-    <dgm:cxn modelId="{EF185C57-30E0-4C1B-A693-B9272AEE4516}" type="presParOf" srcId="{2F9548C8-A7B0-406C-9FAC-066BC59EDE36}" destId="{1E350B6B-CC1A-403C-97E4-785B16311B5B}" srcOrd="0" destOrd="0" presId="urn:microsoft.com/office/officeart/2005/8/layout/hierarchy2"/>
-    <dgm:cxn modelId="{AAE64E14-3226-436F-BF4D-E708CEFF4FB7}" type="presParOf" srcId="{2F9548C8-A7B0-406C-9FAC-066BC59EDE36}" destId="{98EDCFE0-2F5C-48E9-B31D-3D10C99A5625}" srcOrd="1" destOrd="0" presId="urn:microsoft.com/office/officeart/2005/8/layout/hierarchy2"/>
-    <dgm:cxn modelId="{4877D3EE-2934-4F79-BA33-E538B06A374B}" type="presParOf" srcId="{B4A03FCE-F569-4B24-8F4D-C3A8F82C36B2}" destId="{20476C51-20D1-412A-8E09-128D0E2EEDE3}" srcOrd="2" destOrd="0" presId="urn:microsoft.com/office/officeart/2005/8/layout/hierarchy2"/>
-    <dgm:cxn modelId="{D7636B13-B6F3-42D4-80AE-947621FA68B4}" type="presParOf" srcId="{20476C51-20D1-412A-8E09-128D0E2EEDE3}" destId="{F94AF2CF-4B54-49C7-AA8D-FFD68F379D8E}" srcOrd="0" destOrd="0" presId="urn:microsoft.com/office/officeart/2005/8/layout/hierarchy2"/>
-    <dgm:cxn modelId="{B11F98DE-E613-44AB-8DEB-097613953C05}" type="presParOf" srcId="{B4A03FCE-F569-4B24-8F4D-C3A8F82C36B2}" destId="{AAD5C2CC-54F3-4BCD-9535-A5854127DD7E}" srcOrd="3" destOrd="0" presId="urn:microsoft.com/office/officeart/2005/8/layout/hierarchy2"/>
-    <dgm:cxn modelId="{BCE304B7-6753-4C63-98DA-1729E0C33E8F}" type="presParOf" srcId="{AAD5C2CC-54F3-4BCD-9535-A5854127DD7E}" destId="{8886318E-5FD8-4A08-95FE-143B32E0E9B1}" srcOrd="0" destOrd="0" presId="urn:microsoft.com/office/officeart/2005/8/layout/hierarchy2"/>
-    <dgm:cxn modelId="{1F4B9E00-915D-4FC4-9F53-1FA83AF0A779}" type="presParOf" srcId="{AAD5C2CC-54F3-4BCD-9535-A5854127DD7E}" destId="{649E9AF3-0440-42F0-948B-9542FB0DA25C}" srcOrd="1" destOrd="0" presId="urn:microsoft.com/office/officeart/2005/8/layout/hierarchy2"/>
+    <dgm:cxn modelId="{6FAA8DE1-2917-45F1-8264-CE1935F61923}" type="presOf" srcId="{72732597-05C4-4B99-9352-20B73B189AB6}" destId="{BA1CAD2B-1E44-48D2-95C2-BF5F7E2698C3}" srcOrd="0" destOrd="0" presId="urn:microsoft.com/office/officeart/2005/8/layout/hierarchy2"/>
+    <dgm:cxn modelId="{D4CD8D9B-AF25-49C6-9C61-D42F43922E23}" type="presOf" srcId="{1C8D5C52-5A2E-4AC4-B4CC-07CAA4204A47}" destId="{48CD3245-FC90-4F1F-BB60-F5890BF24386}" srcOrd="0" destOrd="0" presId="urn:microsoft.com/office/officeart/2005/8/layout/hierarchy2"/>
+    <dgm:cxn modelId="{E6755799-02E6-42AB-ABFE-B0CF5EAE26B4}" type="presOf" srcId="{3C0205B3-117A-458A-A49F-75D8052BA25B}" destId="{DC5C8C52-6A12-4E27-A1E5-7DA1A4BE9B25}" srcOrd="0" destOrd="0" presId="urn:microsoft.com/office/officeart/2005/8/layout/hierarchy2"/>
+    <dgm:cxn modelId="{C6088DC2-74EA-4346-9DB8-9A85FEA3886E}" type="presOf" srcId="{FB12C7D3-21B4-44D6-A89D-E909583EE41B}" destId="{8886318E-5FD8-4A08-95FE-143B32E0E9B1}" srcOrd="0" destOrd="0" presId="urn:microsoft.com/office/officeart/2005/8/layout/hierarchy2"/>
+    <dgm:cxn modelId="{3393C18B-4E07-4583-862B-90A5A3CAC838}" type="presParOf" srcId="{3D3E7795-19BC-417F-AED9-AA0FA594A793}" destId="{58AA9994-5A04-4D64-B472-677184E02482}" srcOrd="0" destOrd="0" presId="urn:microsoft.com/office/officeart/2005/8/layout/hierarchy2"/>
+    <dgm:cxn modelId="{05905045-5BE7-4EDF-AB11-431199E7EBFF}" type="presParOf" srcId="{58AA9994-5A04-4D64-B472-677184E02482}" destId="{BA1CAD2B-1E44-48D2-95C2-BF5F7E2698C3}" srcOrd="0" destOrd="0" presId="urn:microsoft.com/office/officeart/2005/8/layout/hierarchy2"/>
+    <dgm:cxn modelId="{980D6AD9-8215-413E-AB4D-36DF4BFACE2B}" type="presParOf" srcId="{58AA9994-5A04-4D64-B472-677184E02482}" destId="{B027F42C-0030-4D83-BD9B-0CFC0E745BD9}" srcOrd="1" destOrd="0" presId="urn:microsoft.com/office/officeart/2005/8/layout/hierarchy2"/>
+    <dgm:cxn modelId="{33FF0746-DFC3-4507-9FA7-554EE51B195B}" type="presParOf" srcId="{B027F42C-0030-4D83-BD9B-0CFC0E745BD9}" destId="{919581A4-7D14-454A-8C12-31C18139BFE3}" srcOrd="0" destOrd="0" presId="urn:microsoft.com/office/officeart/2005/8/layout/hierarchy2"/>
+    <dgm:cxn modelId="{F179CF97-4BEC-4801-8CB0-5F7D4023ED97}" type="presParOf" srcId="{919581A4-7D14-454A-8C12-31C18139BFE3}" destId="{7F03E768-DED4-4D0C-AA0B-4159CE94C254}" srcOrd="0" destOrd="0" presId="urn:microsoft.com/office/officeart/2005/8/layout/hierarchy2"/>
+    <dgm:cxn modelId="{77314E79-98B4-4AFD-A94F-A65E35170B68}" type="presParOf" srcId="{B027F42C-0030-4D83-BD9B-0CFC0E745BD9}" destId="{040BCC06-0055-4358-B1F9-C9A4D9B70E1A}" srcOrd="1" destOrd="0" presId="urn:microsoft.com/office/officeart/2005/8/layout/hierarchy2"/>
+    <dgm:cxn modelId="{E6227554-5B31-4491-A62B-42CE4D196743}" type="presParOf" srcId="{040BCC06-0055-4358-B1F9-C9A4D9B70E1A}" destId="{E8DEB4F3-06B1-4EEF-A690-62CFC0280B30}" srcOrd="0" destOrd="0" presId="urn:microsoft.com/office/officeart/2005/8/layout/hierarchy2"/>
+    <dgm:cxn modelId="{B88559AA-A1FD-40E2-A48C-1B4F39995C1C}" type="presParOf" srcId="{040BCC06-0055-4358-B1F9-C9A4D9B70E1A}" destId="{86539676-7472-4189-AE97-FCB10A22A9DE}" srcOrd="1" destOrd="0" presId="urn:microsoft.com/office/officeart/2005/8/layout/hierarchy2"/>
+    <dgm:cxn modelId="{BDC34694-2769-4FAE-B3FB-3408A1A15532}" type="presParOf" srcId="{86539676-7472-4189-AE97-FCB10A22A9DE}" destId="{F482CA83-7F57-49A1-8E5A-FE610DF8DC5F}" srcOrd="0" destOrd="0" presId="urn:microsoft.com/office/officeart/2005/8/layout/hierarchy2"/>
+    <dgm:cxn modelId="{5C5FD294-9DFF-499E-92B1-D49EA35CB09A}" type="presParOf" srcId="{F482CA83-7F57-49A1-8E5A-FE610DF8DC5F}" destId="{A3FE5B04-C56E-4613-8F50-B8E39F25AA49}" srcOrd="0" destOrd="0" presId="urn:microsoft.com/office/officeart/2005/8/layout/hierarchy2"/>
+    <dgm:cxn modelId="{F6AC199D-A004-4732-9BE1-27C29D998C22}" type="presParOf" srcId="{86539676-7472-4189-AE97-FCB10A22A9DE}" destId="{206D2F50-7EA4-41A4-A334-CE7F761A24F9}" srcOrd="1" destOrd="0" presId="urn:microsoft.com/office/officeart/2005/8/layout/hierarchy2"/>
+    <dgm:cxn modelId="{FB5518FC-0305-4A7D-973C-0F8C093688C8}" type="presParOf" srcId="{206D2F50-7EA4-41A4-A334-CE7F761A24F9}" destId="{D2609BAF-7E5D-4223-8DAA-0E2E180A6991}" srcOrd="0" destOrd="0" presId="urn:microsoft.com/office/officeart/2005/8/layout/hierarchy2"/>
+    <dgm:cxn modelId="{24511622-69AC-4B14-836D-510D6A67E3CF}" type="presParOf" srcId="{206D2F50-7EA4-41A4-A334-CE7F761A24F9}" destId="{6F938CFE-FC22-43FD-B7EA-2DAAC2156AA3}" srcOrd="1" destOrd="0" presId="urn:microsoft.com/office/officeart/2005/8/layout/hierarchy2"/>
+    <dgm:cxn modelId="{BDB25E57-D82C-451C-80B2-6E1E0CBB6889}" type="presParOf" srcId="{6F938CFE-FC22-43FD-B7EA-2DAAC2156AA3}" destId="{46876F4B-A5A6-423A-88CA-0A41296BAF7C}" srcOrd="0" destOrd="0" presId="urn:microsoft.com/office/officeart/2005/8/layout/hierarchy2"/>
+    <dgm:cxn modelId="{4A96DA19-71F0-48D8-AB0F-D8DD251DAFB8}" type="presParOf" srcId="{46876F4B-A5A6-423A-88CA-0A41296BAF7C}" destId="{A4F73A7A-744E-44BC-9652-BD079D749F49}" srcOrd="0" destOrd="0" presId="urn:microsoft.com/office/officeart/2005/8/layout/hierarchy2"/>
+    <dgm:cxn modelId="{C966D0B2-631A-4CF3-97AE-E09CEF809359}" type="presParOf" srcId="{6F938CFE-FC22-43FD-B7EA-2DAAC2156AA3}" destId="{E29D4521-5950-404E-B76E-B7F9C2FD2CC3}" srcOrd="1" destOrd="0" presId="urn:microsoft.com/office/officeart/2005/8/layout/hierarchy2"/>
+    <dgm:cxn modelId="{55260D20-3E08-4BFE-8062-2E79DCC87A02}" type="presParOf" srcId="{E29D4521-5950-404E-B76E-B7F9C2FD2CC3}" destId="{84E938A6-E2D0-4EF2-8A60-58989E1F62E5}" srcOrd="0" destOrd="0" presId="urn:microsoft.com/office/officeart/2005/8/layout/hierarchy2"/>
+    <dgm:cxn modelId="{7B8F5AFA-0209-4871-AF44-77776728AE2A}" type="presParOf" srcId="{E29D4521-5950-404E-B76E-B7F9C2FD2CC3}" destId="{EA76E538-7642-4A4D-AE63-834ADB06D9F5}" srcOrd="1" destOrd="0" presId="urn:microsoft.com/office/officeart/2005/8/layout/hierarchy2"/>
+    <dgm:cxn modelId="{F74CAACF-62A9-4E4A-A8C9-CB2600A43CB1}" type="presParOf" srcId="{6F938CFE-FC22-43FD-B7EA-2DAAC2156AA3}" destId="{BAE200D0-FADB-4452-BF91-7E69C029F025}" srcOrd="2" destOrd="0" presId="urn:microsoft.com/office/officeart/2005/8/layout/hierarchy2"/>
+    <dgm:cxn modelId="{6A686A0D-9106-4150-A2DD-8BA0F330CB04}" type="presParOf" srcId="{BAE200D0-FADB-4452-BF91-7E69C029F025}" destId="{77287D18-E782-4343-BF16-8FFBAA86BE99}" srcOrd="0" destOrd="0" presId="urn:microsoft.com/office/officeart/2005/8/layout/hierarchy2"/>
+    <dgm:cxn modelId="{E97E2C91-F0E3-4B5C-AA61-28DEEA072AE7}" type="presParOf" srcId="{6F938CFE-FC22-43FD-B7EA-2DAAC2156AA3}" destId="{C08C30BB-1722-4C83-9045-0631C73F1CA2}" srcOrd="3" destOrd="0" presId="urn:microsoft.com/office/officeart/2005/8/layout/hierarchy2"/>
+    <dgm:cxn modelId="{47646549-18A0-49E6-9CFD-436CB14FA01F}" type="presParOf" srcId="{C08C30BB-1722-4C83-9045-0631C73F1CA2}" destId="{A2570D02-83A8-4369-838A-5035789DF60A}" srcOrd="0" destOrd="0" presId="urn:microsoft.com/office/officeart/2005/8/layout/hierarchy2"/>
+    <dgm:cxn modelId="{A370937F-3B03-4B8A-8DD8-B91EF5779044}" type="presParOf" srcId="{C08C30BB-1722-4C83-9045-0631C73F1CA2}" destId="{F61200A4-4B8A-4566-9157-C66CBF2FFCF7}" srcOrd="1" destOrd="0" presId="urn:microsoft.com/office/officeart/2005/8/layout/hierarchy2"/>
+    <dgm:cxn modelId="{98779CC6-0BAB-40A3-A44A-EAC7B9063486}" type="presParOf" srcId="{6F938CFE-FC22-43FD-B7EA-2DAAC2156AA3}" destId="{59767D48-2DC5-4E4D-A77E-47B944B98935}" srcOrd="4" destOrd="0" presId="urn:microsoft.com/office/officeart/2005/8/layout/hierarchy2"/>
+    <dgm:cxn modelId="{010068C4-7AB2-4A3E-9FDD-06E50BA55EFE}" type="presParOf" srcId="{59767D48-2DC5-4E4D-A77E-47B944B98935}" destId="{475C87D4-CD80-4B64-B4CC-C158122F5D1E}" srcOrd="0" destOrd="0" presId="urn:microsoft.com/office/officeart/2005/8/layout/hierarchy2"/>
+    <dgm:cxn modelId="{386DFE4B-C8F3-424F-ADFE-4C379266DAFD}" type="presParOf" srcId="{6F938CFE-FC22-43FD-B7EA-2DAAC2156AA3}" destId="{A12CA2F9-E749-4D8E-9461-EC936ED88C3B}" srcOrd="5" destOrd="0" presId="urn:microsoft.com/office/officeart/2005/8/layout/hierarchy2"/>
+    <dgm:cxn modelId="{ECA62B10-200E-4F06-A965-56F37EE9CD78}" type="presParOf" srcId="{A12CA2F9-E749-4D8E-9461-EC936ED88C3B}" destId="{8BA96944-0ECE-4DAD-A461-E54FC57B2A31}" srcOrd="0" destOrd="0" presId="urn:microsoft.com/office/officeart/2005/8/layout/hierarchy2"/>
+    <dgm:cxn modelId="{4FF23C86-9E87-4E7F-854B-DB72586D2271}" type="presParOf" srcId="{A12CA2F9-E749-4D8E-9461-EC936ED88C3B}" destId="{A7165674-21E0-49B3-B2C1-430A6EDDA4FB}" srcOrd="1" destOrd="0" presId="urn:microsoft.com/office/officeart/2005/8/layout/hierarchy2"/>
+    <dgm:cxn modelId="{3C7FEFE5-869B-4F78-9E29-7CAD3F011326}" type="presParOf" srcId="{6F938CFE-FC22-43FD-B7EA-2DAAC2156AA3}" destId="{666A44CF-749A-4360-84CB-D10B99BE0F41}" srcOrd="6" destOrd="0" presId="urn:microsoft.com/office/officeart/2005/8/layout/hierarchy2"/>
+    <dgm:cxn modelId="{88F61475-D1E4-4791-83C3-81D9FAF06AAA}" type="presParOf" srcId="{666A44CF-749A-4360-84CB-D10B99BE0F41}" destId="{B4D55B4E-1295-48E8-ACAB-70E41BBA2A8E}" srcOrd="0" destOrd="0" presId="urn:microsoft.com/office/officeart/2005/8/layout/hierarchy2"/>
+    <dgm:cxn modelId="{413C5BBA-1681-4A7B-A8E2-8B76856246AE}" type="presParOf" srcId="{6F938CFE-FC22-43FD-B7EA-2DAAC2156AA3}" destId="{8AFC330A-F306-4297-B9FC-D7ED65FF9E96}" srcOrd="7" destOrd="0" presId="urn:microsoft.com/office/officeart/2005/8/layout/hierarchy2"/>
+    <dgm:cxn modelId="{FA83068C-7292-4FDB-973F-6DB1242E1310}" type="presParOf" srcId="{8AFC330A-F306-4297-B9FC-D7ED65FF9E96}" destId="{D5F54648-5792-4E1A-AF16-8BA1A18E4791}" srcOrd="0" destOrd="0" presId="urn:microsoft.com/office/officeart/2005/8/layout/hierarchy2"/>
+    <dgm:cxn modelId="{8438451C-C5EB-488E-954B-8F0EC294DC8C}" type="presParOf" srcId="{8AFC330A-F306-4297-B9FC-D7ED65FF9E96}" destId="{A2834D46-027B-4899-A453-F66353A5F5FA}" srcOrd="1" destOrd="0" presId="urn:microsoft.com/office/officeart/2005/8/layout/hierarchy2"/>
+    <dgm:cxn modelId="{DE98FE1D-62EC-4837-A2D6-D749D4EA12BE}" type="presParOf" srcId="{6F938CFE-FC22-43FD-B7EA-2DAAC2156AA3}" destId="{F5D32EEC-3B92-4578-892F-759671C38449}" srcOrd="8" destOrd="0" presId="urn:microsoft.com/office/officeart/2005/8/layout/hierarchy2"/>
+    <dgm:cxn modelId="{F1DEC5D0-8C02-44F5-B516-E3322216FFA6}" type="presParOf" srcId="{F5D32EEC-3B92-4578-892F-759671C38449}" destId="{59573D82-BA5C-423F-9AFF-26B00EE555D9}" srcOrd="0" destOrd="0" presId="urn:microsoft.com/office/officeart/2005/8/layout/hierarchy2"/>
+    <dgm:cxn modelId="{F45162FD-ACFD-4EE6-8D35-AD32142A17DD}" type="presParOf" srcId="{6F938CFE-FC22-43FD-B7EA-2DAAC2156AA3}" destId="{C825DD2F-BBFA-4E44-9155-02FF624512AB}" srcOrd="9" destOrd="0" presId="urn:microsoft.com/office/officeart/2005/8/layout/hierarchy2"/>
+    <dgm:cxn modelId="{D9D82236-D99D-49F6-A4C4-2E0F52AB93BB}" type="presParOf" srcId="{C825DD2F-BBFA-4E44-9155-02FF624512AB}" destId="{7CC27B4A-FFB8-439D-B985-4BCE5013CE37}" srcOrd="0" destOrd="0" presId="urn:microsoft.com/office/officeart/2005/8/layout/hierarchy2"/>
+    <dgm:cxn modelId="{5EED7B91-E852-4E52-A6C8-7D35FE1B2E7B}" type="presParOf" srcId="{C825DD2F-BBFA-4E44-9155-02FF624512AB}" destId="{F986F2C3-EF26-47D4-913F-56E7356F2D8C}" srcOrd="1" destOrd="0" presId="urn:microsoft.com/office/officeart/2005/8/layout/hierarchy2"/>
+    <dgm:cxn modelId="{2A8C57AC-5FFA-4D23-9597-FD827F62192A}" type="presParOf" srcId="{86539676-7472-4189-AE97-FCB10A22A9DE}" destId="{48CD3245-FC90-4F1F-BB60-F5890BF24386}" srcOrd="2" destOrd="0" presId="urn:microsoft.com/office/officeart/2005/8/layout/hierarchy2"/>
+    <dgm:cxn modelId="{9A67E66D-924D-4775-8949-BD6210E56ECA}" type="presParOf" srcId="{48CD3245-FC90-4F1F-BB60-F5890BF24386}" destId="{FCAB4AB2-D08E-4907-A79D-E627D5F1EAF9}" srcOrd="0" destOrd="0" presId="urn:microsoft.com/office/officeart/2005/8/layout/hierarchy2"/>
+    <dgm:cxn modelId="{AB6B6108-E108-47DD-81B3-FF4CE7C4679E}" type="presParOf" srcId="{86539676-7472-4189-AE97-FCB10A22A9DE}" destId="{BA58BDA8-00AE-4A68-8A24-7D7ECF1B00AB}" srcOrd="3" destOrd="0" presId="urn:microsoft.com/office/officeart/2005/8/layout/hierarchy2"/>
+    <dgm:cxn modelId="{9416A3C7-8E45-4B92-9E9F-EF6FF81B9CB7}" type="presParOf" srcId="{BA58BDA8-00AE-4A68-8A24-7D7ECF1B00AB}" destId="{C20D5CD5-5CEA-4718-B9BD-99610164C19E}" srcOrd="0" destOrd="0" presId="urn:microsoft.com/office/officeart/2005/8/layout/hierarchy2"/>
+    <dgm:cxn modelId="{E20FE0C6-D0D3-47BB-8B37-BFDB3B04E50E}" type="presParOf" srcId="{BA58BDA8-00AE-4A68-8A24-7D7ECF1B00AB}" destId="{FD3D8A72-8877-459E-A03D-35DF05754BB8}" srcOrd="1" destOrd="0" presId="urn:microsoft.com/office/officeart/2005/8/layout/hierarchy2"/>
+    <dgm:cxn modelId="{F42D707E-F97E-4BFE-ADE6-F30C5A52D3C4}" type="presParOf" srcId="{FD3D8A72-8877-459E-A03D-35DF05754BB8}" destId="{B85F1F8F-B436-4C6B-8B1A-26471790C0CF}" srcOrd="0" destOrd="0" presId="urn:microsoft.com/office/officeart/2005/8/layout/hierarchy2"/>
+    <dgm:cxn modelId="{D6AD8E2A-294A-4C8C-93D0-53D74E04AB21}" type="presParOf" srcId="{B85F1F8F-B436-4C6B-8B1A-26471790C0CF}" destId="{31B2FEE3-016F-4186-9735-EEF7FE6B6799}" srcOrd="0" destOrd="0" presId="urn:microsoft.com/office/officeart/2005/8/layout/hierarchy2"/>
+    <dgm:cxn modelId="{C3CE4955-B2FB-438B-BA44-5E9785599029}" type="presParOf" srcId="{FD3D8A72-8877-459E-A03D-35DF05754BB8}" destId="{3194E991-B3C7-446F-83E9-83FCC59AB787}" srcOrd="1" destOrd="0" presId="urn:microsoft.com/office/officeart/2005/8/layout/hierarchy2"/>
+    <dgm:cxn modelId="{B581BE7F-85F6-4E27-BFBF-A17D34CB2F19}" type="presParOf" srcId="{3194E991-B3C7-446F-83E9-83FCC59AB787}" destId="{CE3C4CE5-0478-4FBD-B58D-4B2D9E44EAA7}" srcOrd="0" destOrd="0" presId="urn:microsoft.com/office/officeart/2005/8/layout/hierarchy2"/>
+    <dgm:cxn modelId="{006E0DE0-B0BA-4DBE-8F97-D4814BFD4EAD}" type="presParOf" srcId="{3194E991-B3C7-446F-83E9-83FCC59AB787}" destId="{52F29EE9-D993-48A2-8C0D-8AF88DF2C70F}" srcOrd="1" destOrd="0" presId="urn:microsoft.com/office/officeart/2005/8/layout/hierarchy2"/>
+    <dgm:cxn modelId="{C2FFD168-4ECB-4D79-8638-F444951FE825}" type="presParOf" srcId="{86539676-7472-4189-AE97-FCB10A22A9DE}" destId="{73493EE9-926D-4A1F-B5B9-243C28CE6294}" srcOrd="4" destOrd="0" presId="urn:microsoft.com/office/officeart/2005/8/layout/hierarchy2"/>
+    <dgm:cxn modelId="{B03B60B1-7D4F-4585-8267-85ACB1D38D23}" type="presParOf" srcId="{73493EE9-926D-4A1F-B5B9-243C28CE6294}" destId="{91AADF79-DFD0-4996-8E5C-75DA128E3818}" srcOrd="0" destOrd="0" presId="urn:microsoft.com/office/officeart/2005/8/layout/hierarchy2"/>
+    <dgm:cxn modelId="{D29B51D3-4C9F-4818-958A-1D57EA82917D}" type="presParOf" srcId="{86539676-7472-4189-AE97-FCB10A22A9DE}" destId="{E586496D-B5ED-4291-8A32-78D758789183}" srcOrd="5" destOrd="0" presId="urn:microsoft.com/office/officeart/2005/8/layout/hierarchy2"/>
+    <dgm:cxn modelId="{8EC1ED5E-A01A-4366-9577-1DF2E6E6C32C}" type="presParOf" srcId="{E586496D-B5ED-4291-8A32-78D758789183}" destId="{717CF3C3-C811-435A-9CB5-FD78FA2AC9F0}" srcOrd="0" destOrd="0" presId="urn:microsoft.com/office/officeart/2005/8/layout/hierarchy2"/>
+    <dgm:cxn modelId="{0E9FDEB9-C952-45E9-8BFC-A5AB3C9087BC}" type="presParOf" srcId="{E586496D-B5ED-4291-8A32-78D758789183}" destId="{F6EE0019-0789-4D52-810B-0DCE5BFA82FF}" srcOrd="1" destOrd="0" presId="urn:microsoft.com/office/officeart/2005/8/layout/hierarchy2"/>
+    <dgm:cxn modelId="{B579E962-4AC4-4620-B2B7-661B4956FFD3}" type="presParOf" srcId="{F6EE0019-0789-4D52-810B-0DCE5BFA82FF}" destId="{500AF16D-A825-4384-B62A-FD76FD85F274}" srcOrd="0" destOrd="0" presId="urn:microsoft.com/office/officeart/2005/8/layout/hierarchy2"/>
+    <dgm:cxn modelId="{7551C6C8-5B3B-41BC-B69A-8B5677CB27C0}" type="presParOf" srcId="{500AF16D-A825-4384-B62A-FD76FD85F274}" destId="{0BFFAB8E-C2C2-4109-9D55-FEC84CF06EDC}" srcOrd="0" destOrd="0" presId="urn:microsoft.com/office/officeart/2005/8/layout/hierarchy2"/>
+    <dgm:cxn modelId="{7F410DDC-324B-4825-92F4-0F65D79A38B2}" type="presParOf" srcId="{F6EE0019-0789-4D52-810B-0DCE5BFA82FF}" destId="{AC4D9FC5-7ED6-4ACE-9BA0-7CA121EBDC53}" srcOrd="1" destOrd="0" presId="urn:microsoft.com/office/officeart/2005/8/layout/hierarchy2"/>
+    <dgm:cxn modelId="{D19C6D0A-18E5-41C1-8ECB-2A3A4AA8B773}" type="presParOf" srcId="{AC4D9FC5-7ED6-4ACE-9BA0-7CA121EBDC53}" destId="{CC6403B4-2749-4A2D-8CE9-EC17A0731C2E}" srcOrd="0" destOrd="0" presId="urn:microsoft.com/office/officeart/2005/8/layout/hierarchy2"/>
+    <dgm:cxn modelId="{43F6C174-2640-43B6-8E88-8E10347846BF}" type="presParOf" srcId="{AC4D9FC5-7ED6-4ACE-9BA0-7CA121EBDC53}" destId="{98AF0107-4AC2-4244-A139-0EB8EC4313B6}" srcOrd="1" destOrd="0" presId="urn:microsoft.com/office/officeart/2005/8/layout/hierarchy2"/>
+    <dgm:cxn modelId="{293533E1-2488-449B-B6BE-69D4E17DDF40}" type="presParOf" srcId="{F6EE0019-0789-4D52-810B-0DCE5BFA82FF}" destId="{5B5E1358-76BB-458E-B207-8E5B098A9934}" srcOrd="2" destOrd="0" presId="urn:microsoft.com/office/officeart/2005/8/layout/hierarchy2"/>
+    <dgm:cxn modelId="{6395DCC2-D234-45DC-98D9-CBE03CDC99A3}" type="presParOf" srcId="{5B5E1358-76BB-458E-B207-8E5B098A9934}" destId="{418AA0F9-7C96-4C7B-8345-2F4F4C156CFC}" srcOrd="0" destOrd="0" presId="urn:microsoft.com/office/officeart/2005/8/layout/hierarchy2"/>
+    <dgm:cxn modelId="{8BD8E2E4-48E3-46A6-A9A1-AB9734352629}" type="presParOf" srcId="{F6EE0019-0789-4D52-810B-0DCE5BFA82FF}" destId="{37852D9E-C8C9-4920-99E6-4EC04CEBD6B7}" srcOrd="3" destOrd="0" presId="urn:microsoft.com/office/officeart/2005/8/layout/hierarchy2"/>
+    <dgm:cxn modelId="{38A061D8-259D-4D07-9027-C9F180F0DDDE}" type="presParOf" srcId="{37852D9E-C8C9-4920-99E6-4EC04CEBD6B7}" destId="{3177EBD1-A5FC-4AA4-912E-989F5AB57208}" srcOrd="0" destOrd="0" presId="urn:microsoft.com/office/officeart/2005/8/layout/hierarchy2"/>
+    <dgm:cxn modelId="{BCD765F1-E61C-41C4-AB67-B7D9462D0350}" type="presParOf" srcId="{37852D9E-C8C9-4920-99E6-4EC04CEBD6B7}" destId="{1BF12C5E-3C43-4A2C-9B7C-34AFCC11C410}" srcOrd="1" destOrd="0" presId="urn:microsoft.com/office/officeart/2005/8/layout/hierarchy2"/>
+    <dgm:cxn modelId="{465C7B6E-5DA6-486B-9208-8A3E0A302B10}" type="presParOf" srcId="{F6EE0019-0789-4D52-810B-0DCE5BFA82FF}" destId="{F5F5CB33-7D25-4AC4-BD01-6E1C223FF2E2}" srcOrd="4" destOrd="0" presId="urn:microsoft.com/office/officeart/2005/8/layout/hierarchy2"/>
+    <dgm:cxn modelId="{73AE3FAF-91A0-40C3-9E7D-D907035370F0}" type="presParOf" srcId="{F5F5CB33-7D25-4AC4-BD01-6E1C223FF2E2}" destId="{4759597D-FF03-45A3-AD94-88D4EB331826}" srcOrd="0" destOrd="0" presId="urn:microsoft.com/office/officeart/2005/8/layout/hierarchy2"/>
+    <dgm:cxn modelId="{C0AC7A25-835C-4203-BACA-FF4BBE96C3DB}" type="presParOf" srcId="{F6EE0019-0789-4D52-810B-0DCE5BFA82FF}" destId="{A0DEC02D-6F23-451C-B728-F9064747453E}" srcOrd="5" destOrd="0" presId="urn:microsoft.com/office/officeart/2005/8/layout/hierarchy2"/>
+    <dgm:cxn modelId="{C0E937EB-38E2-4425-91A0-3125ED462993}" type="presParOf" srcId="{A0DEC02D-6F23-451C-B728-F9064747453E}" destId="{16B205C0-EDA0-4DD9-917C-A7D68FF8BEF0}" srcOrd="0" destOrd="0" presId="urn:microsoft.com/office/officeart/2005/8/layout/hierarchy2"/>
+    <dgm:cxn modelId="{960870D1-73FB-48C5-B4A5-077C6F5CCC9F}" type="presParOf" srcId="{A0DEC02D-6F23-451C-B728-F9064747453E}" destId="{2B7F1857-BC20-43CB-875F-A3BCA010CE30}" srcOrd="1" destOrd="0" presId="urn:microsoft.com/office/officeart/2005/8/layout/hierarchy2"/>
+    <dgm:cxn modelId="{EB37FEE5-7912-43FF-919C-832DF1EB59EC}" type="presParOf" srcId="{86539676-7472-4189-AE97-FCB10A22A9DE}" destId="{CEEF6B1B-71A0-4671-B562-69D89316D83D}" srcOrd="6" destOrd="0" presId="urn:microsoft.com/office/officeart/2005/8/layout/hierarchy2"/>
+    <dgm:cxn modelId="{11D8E742-E679-419B-911D-0E2028326768}" type="presParOf" srcId="{CEEF6B1B-71A0-4671-B562-69D89316D83D}" destId="{3CF0F5E5-2046-4F5D-9EB3-FBF18052744C}" srcOrd="0" destOrd="0" presId="urn:microsoft.com/office/officeart/2005/8/layout/hierarchy2"/>
+    <dgm:cxn modelId="{D23C2C9A-A52A-443F-AFA6-193EE1730EA5}" type="presParOf" srcId="{86539676-7472-4189-AE97-FCB10A22A9DE}" destId="{66C7DC6A-52AE-4770-8C0B-7C091C7BB601}" srcOrd="7" destOrd="0" presId="urn:microsoft.com/office/officeart/2005/8/layout/hierarchy2"/>
+    <dgm:cxn modelId="{3587A2BF-2D68-4E97-BE66-1A4D069DE4AA}" type="presParOf" srcId="{66C7DC6A-52AE-4770-8C0B-7C091C7BB601}" destId="{350AA7A3-B25F-4C45-9D50-012864EE79C1}" srcOrd="0" destOrd="0" presId="urn:microsoft.com/office/officeart/2005/8/layout/hierarchy2"/>
+    <dgm:cxn modelId="{7FBF652D-EDAF-49E4-8360-D2DE80E56CF8}" type="presParOf" srcId="{66C7DC6A-52AE-4770-8C0B-7C091C7BB601}" destId="{DA362A8E-9FD8-4FF2-83B0-5784F7557485}" srcOrd="1" destOrd="0" presId="urn:microsoft.com/office/officeart/2005/8/layout/hierarchy2"/>
+    <dgm:cxn modelId="{851E5EE6-5F62-4C05-AD20-CAA4FFA57D96}" type="presParOf" srcId="{DA362A8E-9FD8-4FF2-83B0-5784F7557485}" destId="{3990DE00-0C5E-4E5C-9E1B-523640140E01}" srcOrd="0" destOrd="0" presId="urn:microsoft.com/office/officeart/2005/8/layout/hierarchy2"/>
+    <dgm:cxn modelId="{06D1B77A-7965-47F2-B9E5-90626BD33F7D}" type="presParOf" srcId="{3990DE00-0C5E-4E5C-9E1B-523640140E01}" destId="{B10E7CCA-2650-49B6-938A-FA5BDE28CFB2}" srcOrd="0" destOrd="0" presId="urn:microsoft.com/office/officeart/2005/8/layout/hierarchy2"/>
+    <dgm:cxn modelId="{83273980-3ACB-495D-8FD6-2FE174BE2D2C}" type="presParOf" srcId="{DA362A8E-9FD8-4FF2-83B0-5784F7557485}" destId="{00A7F86C-D4D5-4A12-BF53-1BEB5E6B1AA0}" srcOrd="1" destOrd="0" presId="urn:microsoft.com/office/officeart/2005/8/layout/hierarchy2"/>
+    <dgm:cxn modelId="{C1A69233-DFAD-4308-B32F-A7D04EF6CEFD}" type="presParOf" srcId="{00A7F86C-D4D5-4A12-BF53-1BEB5E6B1AA0}" destId="{B08AE64A-B46A-4F27-BD3E-FEFF8822E1C8}" srcOrd="0" destOrd="0" presId="urn:microsoft.com/office/officeart/2005/8/layout/hierarchy2"/>
+    <dgm:cxn modelId="{B0340E10-6E9D-4FF5-9F9B-D3CCFCAD9394}" type="presParOf" srcId="{00A7F86C-D4D5-4A12-BF53-1BEB5E6B1AA0}" destId="{123BF83F-38B5-4656-B233-C4AFDFF3C4E6}" srcOrd="1" destOrd="0" presId="urn:microsoft.com/office/officeart/2005/8/layout/hierarchy2"/>
+    <dgm:cxn modelId="{7556BFEA-47A9-486E-AB45-7E9FE4BE2538}" type="presParOf" srcId="{DA362A8E-9FD8-4FF2-83B0-5784F7557485}" destId="{5434BB50-A635-41F0-AAE7-ADF1E095FAEA}" srcOrd="2" destOrd="0" presId="urn:microsoft.com/office/officeart/2005/8/layout/hierarchy2"/>
+    <dgm:cxn modelId="{67771C30-33C9-43CC-85D3-7B4FBA1A1351}" type="presParOf" srcId="{5434BB50-A635-41F0-AAE7-ADF1E095FAEA}" destId="{BB9E3184-6081-4518-9F8B-36F10CE82E07}" srcOrd="0" destOrd="0" presId="urn:microsoft.com/office/officeart/2005/8/layout/hierarchy2"/>
+    <dgm:cxn modelId="{6CDCA2B1-5AF2-4451-A8E7-3B4E5E28AB19}" type="presParOf" srcId="{DA362A8E-9FD8-4FF2-83B0-5784F7557485}" destId="{5840AFFE-3C2C-4630-A5F6-B2F3577AD94D}" srcOrd="3" destOrd="0" presId="urn:microsoft.com/office/officeart/2005/8/layout/hierarchy2"/>
+    <dgm:cxn modelId="{2F6296C8-C759-494E-BEBE-8EA8098BBEF2}" type="presParOf" srcId="{5840AFFE-3C2C-4630-A5F6-B2F3577AD94D}" destId="{DC5C8C52-6A12-4E27-A1E5-7DA1A4BE9B25}" srcOrd="0" destOrd="0" presId="urn:microsoft.com/office/officeart/2005/8/layout/hierarchy2"/>
+    <dgm:cxn modelId="{7BC921A6-1F86-49C7-9F10-A7EA9764EC08}" type="presParOf" srcId="{5840AFFE-3C2C-4630-A5F6-B2F3577AD94D}" destId="{58B66A3B-D03B-41D8-B710-0299E7F6EC16}" srcOrd="1" destOrd="0" presId="urn:microsoft.com/office/officeart/2005/8/layout/hierarchy2"/>
+    <dgm:cxn modelId="{4D156F9C-B4DF-4A0F-AF9E-8B536866577F}" type="presParOf" srcId="{B027F42C-0030-4D83-BD9B-0CFC0E745BD9}" destId="{3A317BAE-F91F-457B-A340-F41E34D36910}" srcOrd="2" destOrd="0" presId="urn:microsoft.com/office/officeart/2005/8/layout/hierarchy2"/>
+    <dgm:cxn modelId="{7B9DB882-67C8-4FCE-AE1E-3CB2B9A53403}" type="presParOf" srcId="{3A317BAE-F91F-457B-A340-F41E34D36910}" destId="{B2810C62-7E10-48E0-A798-3A3EDC5DCC6B}" srcOrd="0" destOrd="0" presId="urn:microsoft.com/office/officeart/2005/8/layout/hierarchy2"/>
+    <dgm:cxn modelId="{FCCEFB98-FD56-4434-83BD-E1D6C3089090}" type="presParOf" srcId="{B027F42C-0030-4D83-BD9B-0CFC0E745BD9}" destId="{43722DE6-1133-4673-BC68-4EF0B0DC7B91}" srcOrd="3" destOrd="0" presId="urn:microsoft.com/office/officeart/2005/8/layout/hierarchy2"/>
+    <dgm:cxn modelId="{36953136-C1D7-4E4C-8585-68A6CFB70124}" type="presParOf" srcId="{43722DE6-1133-4673-BC68-4EF0B0DC7B91}" destId="{CA4D474B-8B58-4642-A9FD-6F8B3F3B90B3}" srcOrd="0" destOrd="0" presId="urn:microsoft.com/office/officeart/2005/8/layout/hierarchy2"/>
+    <dgm:cxn modelId="{A3BFD8DA-5C6A-4BDD-A6B9-EEEA44AC58B4}" type="presParOf" srcId="{43722DE6-1133-4673-BC68-4EF0B0DC7B91}" destId="{B4A03FCE-F569-4B24-8F4D-C3A8F82C36B2}" srcOrd="1" destOrd="0" presId="urn:microsoft.com/office/officeart/2005/8/layout/hierarchy2"/>
+    <dgm:cxn modelId="{241468F8-133D-4B78-BE3E-B6BB9886450C}" type="presParOf" srcId="{B4A03FCE-F569-4B24-8F4D-C3A8F82C36B2}" destId="{A41850B2-BA4D-4517-88C1-F592E4395FF0}" srcOrd="0" destOrd="0" presId="urn:microsoft.com/office/officeart/2005/8/layout/hierarchy2"/>
+    <dgm:cxn modelId="{1D874DB5-530C-4987-A9DC-2794B3F6E9DF}" type="presParOf" srcId="{A41850B2-BA4D-4517-88C1-F592E4395FF0}" destId="{191D460F-7E36-42DB-91E6-40EFE271374D}" srcOrd="0" destOrd="0" presId="urn:microsoft.com/office/officeart/2005/8/layout/hierarchy2"/>
+    <dgm:cxn modelId="{0CAF2B2B-8ED5-4918-9AF4-AD38A970CEC9}" type="presParOf" srcId="{B4A03FCE-F569-4B24-8F4D-C3A8F82C36B2}" destId="{2F9548C8-A7B0-406C-9FAC-066BC59EDE36}" srcOrd="1" destOrd="0" presId="urn:microsoft.com/office/officeart/2005/8/layout/hierarchy2"/>
+    <dgm:cxn modelId="{FB069C4F-A153-4DF6-B213-146E0FA2DE00}" type="presParOf" srcId="{2F9548C8-A7B0-406C-9FAC-066BC59EDE36}" destId="{1E350B6B-CC1A-403C-97E4-785B16311B5B}" srcOrd="0" destOrd="0" presId="urn:microsoft.com/office/officeart/2005/8/layout/hierarchy2"/>
+    <dgm:cxn modelId="{3A92686D-3FE9-493B-8372-EBEA63744310}" type="presParOf" srcId="{2F9548C8-A7B0-406C-9FAC-066BC59EDE36}" destId="{98EDCFE0-2F5C-48E9-B31D-3D10C99A5625}" srcOrd="1" destOrd="0" presId="urn:microsoft.com/office/officeart/2005/8/layout/hierarchy2"/>
+    <dgm:cxn modelId="{C9CA18E2-A9FE-4A1B-BD92-CB0B6FE07ECA}" type="presParOf" srcId="{B4A03FCE-F569-4B24-8F4D-C3A8F82C36B2}" destId="{20476C51-20D1-412A-8E09-128D0E2EEDE3}" srcOrd="2" destOrd="0" presId="urn:microsoft.com/office/officeart/2005/8/layout/hierarchy2"/>
+    <dgm:cxn modelId="{D3477720-4EF5-4407-A10D-7D4161E1B2D5}" type="presParOf" srcId="{20476C51-20D1-412A-8E09-128D0E2EEDE3}" destId="{F94AF2CF-4B54-49C7-AA8D-FFD68F379D8E}" srcOrd="0" destOrd="0" presId="urn:microsoft.com/office/officeart/2005/8/layout/hierarchy2"/>
+    <dgm:cxn modelId="{68F0A4AC-DF5D-4E74-B020-C7CFB1447334}" type="presParOf" srcId="{B4A03FCE-F569-4B24-8F4D-C3A8F82C36B2}" destId="{AAD5C2CC-54F3-4BCD-9535-A5854127DD7E}" srcOrd="3" destOrd="0" presId="urn:microsoft.com/office/officeart/2005/8/layout/hierarchy2"/>
+    <dgm:cxn modelId="{9BAEF667-EF86-4C53-8568-909A2823A4B4}" type="presParOf" srcId="{AAD5C2CC-54F3-4BCD-9535-A5854127DD7E}" destId="{8886318E-5FD8-4A08-95FE-143B32E0E9B1}" srcOrd="0" destOrd="0" presId="urn:microsoft.com/office/officeart/2005/8/layout/hierarchy2"/>
+    <dgm:cxn modelId="{1D013C95-CEE8-4E3D-B1FD-204C51598050}" type="presParOf" srcId="{AAD5C2CC-54F3-4BCD-9535-A5854127DD7E}" destId="{649E9AF3-0440-42F0-948B-9542FB0DA25C}" srcOrd="1" destOrd="0" presId="urn:microsoft.com/office/officeart/2005/8/layout/hierarchy2"/>
   </dgm:cxnLst>
   <dgm:bg/>
   <dgm:whole/>
@@ -20487,7 +20434,7 @@
 </file>
 
 <file path=customXml/itemProps2.xml><?xml version="1.0" encoding="utf-8"?>
-<ds:datastoreItem xmlns:ds="http://schemas.openxmlformats.org/officeDocument/2006/customXml" ds:itemID="{CF9578A1-51CE-4E5C-B8E9-48F8BC90B467}">
+<ds:datastoreItem xmlns:ds="http://schemas.openxmlformats.org/officeDocument/2006/customXml" ds:itemID="{DD66140D-9281-4740-8CCC-695E2E014ADC}">
   <ds:schemaRefs>
     <ds:schemaRef ds:uri="http://schemas.openxmlformats.org/officeDocument/2006/bibliography"/>
   </ds:schemaRefs>

</xml_diff>